<commit_message>
3.2 code and 3.1.8 doc remain
</commit_message>
<xml_diff>
--- a/Assignment 1.docx
+++ b/Assignment 1.docx
@@ -501,7 +501,25 @@
           <w:sz w:val="20"/>
           <w:szCs w:val="20"/>
         </w:rPr>
-        <w:t xml:space="preserve"> so obtain more than 1000 we have to use push API, which is third party API.</w:t>
+        <w:t xml:space="preserve"> </w:t>
+      </w:r>
+      <w:proofErr w:type="gramStart"/>
+      <w:r>
+        <w:rPr>
+          <w:rFonts w:ascii="LMRoman10-Regular" w:hAnsi="LMRoman10-Regular" w:cs="LMRoman10-Regular"/>
+          <w:sz w:val="20"/>
+          <w:szCs w:val="20"/>
+        </w:rPr>
+        <w:t>so</w:t>
+      </w:r>
+      <w:proofErr w:type="gramEnd"/>
+      <w:r>
+        <w:rPr>
+          <w:rFonts w:ascii="LMRoman10-Regular" w:hAnsi="LMRoman10-Regular" w:cs="LMRoman10-Regular"/>
+          <w:sz w:val="20"/>
+          <w:szCs w:val="20"/>
+        </w:rPr>
+        <w:t xml:space="preserve"> obtain more than 1000 we have to use push API, which is third party API.</w:t>
       </w:r>
     </w:p>
     <w:p>
@@ -664,7 +682,51 @@
           <w:sz w:val="20"/>
           <w:szCs w:val="20"/>
         </w:rPr>
-        <w:t xml:space="preserve">As par rules for API, we can make at max 60 request and each request can fetch up to 100 post so in a minute we can fetch at max 6000 items so in 4 minute we can fetch 24000 post and rest thousand will require 0.003 sec. So it takes almost 4 min to fetch 25000 items from </w:t>
+        <w:t xml:space="preserve">As par rules for API, we can make at max 60 request and each request can fetch up to 100 </w:t>
+      </w:r>
+      <w:proofErr w:type="gramStart"/>
+      <w:r>
+        <w:rPr>
+          <w:rFonts w:ascii="LMRoman10-Italic" w:hAnsi="LMRoman10-Italic" w:cs="LMRoman10-Italic"/>
+          <w:i/>
+          <w:iCs/>
+          <w:sz w:val="20"/>
+          <w:szCs w:val="20"/>
+        </w:rPr>
+        <w:t>post</w:t>
+      </w:r>
+      <w:proofErr w:type="gramEnd"/>
+      <w:r>
+        <w:rPr>
+          <w:rFonts w:ascii="LMRoman10-Italic" w:hAnsi="LMRoman10-Italic" w:cs="LMRoman10-Italic"/>
+          <w:i/>
+          <w:iCs/>
+          <w:sz w:val="20"/>
+          <w:szCs w:val="20"/>
+        </w:rPr>
+        <w:t xml:space="preserve"> so in a minute we can fetch at max 6000 items so in 4 minute we can fetch 24000 post and rest thousand will require 0.003 sec. </w:t>
+      </w:r>
+      <w:proofErr w:type="gramStart"/>
+      <w:r>
+        <w:rPr>
+          <w:rFonts w:ascii="LMRoman10-Italic" w:hAnsi="LMRoman10-Italic" w:cs="LMRoman10-Italic"/>
+          <w:i/>
+          <w:iCs/>
+          <w:sz w:val="20"/>
+          <w:szCs w:val="20"/>
+        </w:rPr>
+        <w:t>So</w:t>
+      </w:r>
+      <w:proofErr w:type="gramEnd"/>
+      <w:r>
+        <w:rPr>
+          <w:rFonts w:ascii="LMRoman10-Italic" w:hAnsi="LMRoman10-Italic" w:cs="LMRoman10-Italic"/>
+          <w:i/>
+          <w:iCs/>
+          <w:sz w:val="20"/>
+          <w:szCs w:val="20"/>
+        </w:rPr>
+        <w:t xml:space="preserve"> it takes almost 4 min to fetch 25000 items from </w:t>
       </w:r>
       <w:proofErr w:type="spellStart"/>
       <w:r>
@@ -850,7 +912,25 @@
           <w:sz w:val="20"/>
           <w:szCs w:val="20"/>
         </w:rPr>
-        <w:t>Yes, as most normal users wouldn’t look at post over 1000 so this data represents all the top viewed  post on a particular subreddit.</w:t>
+        <w:t xml:space="preserve">Yes, as most normal users wouldn’t look at post over 1000 so this data represents all the top </w:t>
+      </w:r>
+      <w:proofErr w:type="gramStart"/>
+      <w:r>
+        <w:rPr>
+          <w:rFonts w:ascii="LMRoman10-Regular" w:hAnsi="LMRoman10-Regular" w:cs="LMRoman10-Regular"/>
+          <w:sz w:val="20"/>
+          <w:szCs w:val="20"/>
+        </w:rPr>
+        <w:t>viewed  post</w:t>
+      </w:r>
+      <w:proofErr w:type="gramEnd"/>
+      <w:r>
+        <w:rPr>
+          <w:rFonts w:ascii="LMRoman10-Regular" w:hAnsi="LMRoman10-Regular" w:cs="LMRoman10-Regular"/>
+          <w:sz w:val="20"/>
+          <w:szCs w:val="20"/>
+        </w:rPr>
+        <w:t xml:space="preserve"> on a particular subreddit.</w:t>
       </w:r>
     </w:p>
     <w:p>
@@ -902,29 +982,49 @@
           <w:sz w:val="20"/>
           <w:szCs w:val="20"/>
         </w:rPr>
-        <w:t>Why or why not? That is, if you think so, why do you think</w:t>
-      </w:r>
-    </w:p>
-    <w:p>
-      <w:pPr>
-        <w:autoSpaceDE w:val="0"/>
-        <w:autoSpaceDN w:val="0"/>
-        <w:adjustRightInd w:val="0"/>
-        <w:spacing w:after="0" w:line="240" w:lineRule="auto"/>
-        <w:rPr>
-          <w:rFonts w:ascii="LMRoman10-Regular" w:hAnsi="LMRoman10-Regular" w:cs="LMRoman10-Regular"/>
-          <w:sz w:val="20"/>
-          <w:szCs w:val="20"/>
-        </w:rPr>
-      </w:pPr>
-      <w:r>
-        <w:rPr>
-          <w:rFonts w:ascii="LMRoman10-Regular" w:hAnsi="LMRoman10-Regular" w:cs="LMRoman10-Regular"/>
-          <w:sz w:val="20"/>
-          <w:szCs w:val="20"/>
-        </w:rPr>
-        <w:t>there’s not much sampling bias here? If not, what do you think might be</w:t>
-      </w:r>
+        <w:t xml:space="preserve">Why or why not? That is, if you think so, why </w:t>
+      </w:r>
+      <w:proofErr w:type="gramStart"/>
+      <w:r>
+        <w:rPr>
+          <w:rFonts w:ascii="LMRoman10-Regular" w:hAnsi="LMRoman10-Regular" w:cs="LMRoman10-Regular"/>
+          <w:sz w:val="20"/>
+          <w:szCs w:val="20"/>
+        </w:rPr>
+        <w:t>do you think</w:t>
+      </w:r>
+      <w:proofErr w:type="gramEnd"/>
+    </w:p>
+    <w:p>
+      <w:pPr>
+        <w:autoSpaceDE w:val="0"/>
+        <w:autoSpaceDN w:val="0"/>
+        <w:adjustRightInd w:val="0"/>
+        <w:spacing w:after="0" w:line="240" w:lineRule="auto"/>
+        <w:rPr>
+          <w:rFonts w:ascii="LMRoman10-Regular" w:hAnsi="LMRoman10-Regular" w:cs="LMRoman10-Regular"/>
+          <w:sz w:val="20"/>
+          <w:szCs w:val="20"/>
+        </w:rPr>
+      </w:pPr>
+      <w:r>
+        <w:rPr>
+          <w:rFonts w:ascii="LMRoman10-Regular" w:hAnsi="LMRoman10-Regular" w:cs="LMRoman10-Regular"/>
+          <w:sz w:val="20"/>
+          <w:szCs w:val="20"/>
+        </w:rPr>
+        <w:t xml:space="preserve">there’s not much sampling bias here? If not, what do you think might </w:t>
+      </w:r>
+      <w:proofErr w:type="gramStart"/>
+      <w:r>
+        <w:rPr>
+          <w:rFonts w:ascii="LMRoman10-Regular" w:hAnsi="LMRoman10-Regular" w:cs="LMRoman10-Regular"/>
+          <w:sz w:val="20"/>
+          <w:szCs w:val="20"/>
+        </w:rPr>
+        <w:t>be</w:t>
+      </w:r>
+      <w:proofErr w:type="gramEnd"/>
     </w:p>
     <w:p>
       <w:pPr>
@@ -952,10 +1052,12 @@
         <w:t xml:space="preserve">As most users will be looking at top 1000 post most of the time so post over 1000 is not much related and </w:t>
       </w:r>
       <w:proofErr w:type="spellStart"/>
+      <w:proofErr w:type="gramStart"/>
       <w:r>
         <w:t>wont</w:t>
       </w:r>
       <w:proofErr w:type="spellEnd"/>
+      <w:proofErr w:type="gramEnd"/>
       <w:r>
         <w:t xml:space="preserve"> be affecting more model in any ways and in 1000 top post are post were most people reacted to it which it was most relevant to them or were useful for them.</w:t>
       </w:r>
@@ -1039,6 +1141,7 @@
           <w:lang w:val="fr-FR"/>
         </w:rPr>
       </w:pPr>
+      <w:proofErr w:type="gramStart"/>
       <w:r>
         <w:rPr>
           <w:rFonts w:ascii="LMRoman12-Bold" w:hAnsi="LMRoman12-Bold" w:cs="LMRoman12-Bold"/>
@@ -1048,15 +1151,10 @@
           <w:szCs w:val="29"/>
           <w:lang w:val="fr-FR"/>
         </w:rPr>
-        <w:t>points)</w:t>
-      </w:r>
-    </w:p>
-    <w:p>
-      <w:pPr>
-        <w:autoSpaceDE w:val="0"/>
-        <w:autoSpaceDN w:val="0"/>
-        <w:adjustRightInd w:val="0"/>
-        <w:spacing w:after="0" w:line="240" w:lineRule="auto"/>
+        <w:t>points</w:t>
+      </w:r>
+      <w:proofErr w:type="gramEnd"/>
+      <w:r>
         <w:rPr>
           <w:rFonts w:ascii="LMRoman12-Bold" w:hAnsi="LMRoman12-Bold" w:cs="LMRoman12-Bold"/>
           <w:b/>
@@ -1065,6 +1163,23 @@
           <w:szCs w:val="29"/>
           <w:lang w:val="fr-FR"/>
         </w:rPr>
+        <w:t>)</w:t>
+      </w:r>
+    </w:p>
+    <w:p>
+      <w:pPr>
+        <w:autoSpaceDE w:val="0"/>
+        <w:autoSpaceDN w:val="0"/>
+        <w:adjustRightInd w:val="0"/>
+        <w:spacing w:after="0" w:line="240" w:lineRule="auto"/>
+        <w:rPr>
+          <w:rFonts w:ascii="LMRoman12-Bold" w:hAnsi="LMRoman12-Bold" w:cs="LMRoman12-Bold"/>
+          <w:b/>
+          <w:bCs/>
+          <w:sz w:val="29"/>
+          <w:szCs w:val="29"/>
+          <w:lang w:val="fr-FR"/>
+        </w:rPr>
       </w:pPr>
     </w:p>
     <w:p>
@@ -1192,8 +1307,18 @@
           <w:sz w:val="20"/>
           <w:szCs w:val="20"/>
         </w:rPr>
-        <w:t>The 25 different subreddits chosen were :</w:t>
-      </w:r>
+        <w:t xml:space="preserve">The 25 different subreddits chosen </w:t>
+      </w:r>
+      <w:proofErr w:type="gramStart"/>
+      <w:r>
+        <w:rPr>
+          <w:rFonts w:ascii="LMRoman10-Regular" w:hAnsi="LMRoman10-Regular" w:cs="LMRoman10-Regular"/>
+          <w:sz w:val="20"/>
+          <w:szCs w:val="20"/>
+        </w:rPr>
+        <w:t>were :</w:t>
+      </w:r>
+      <w:proofErr w:type="gramEnd"/>
     </w:p>
     <w:p>
       <w:pPr>
@@ -1539,7 +1664,25 @@
           <w:sz w:val="20"/>
           <w:szCs w:val="20"/>
         </w:rPr>
-        <w:t>(e.g. they have a top post</w:t>
+        <w:t>(</w:t>
+      </w:r>
+      <w:proofErr w:type="gramStart"/>
+      <w:r>
+        <w:rPr>
+          <w:rFonts w:ascii="LMRoman10-Regular" w:hAnsi="LMRoman10-Regular" w:cs="LMRoman10-Regular"/>
+          <w:sz w:val="20"/>
+          <w:szCs w:val="20"/>
+        </w:rPr>
+        <w:t>e.g.</w:t>
+      </w:r>
+      <w:proofErr w:type="gramEnd"/>
+      <w:r>
+        <w:rPr>
+          <w:rFonts w:ascii="LMRoman10-Regular" w:hAnsi="LMRoman10-Regular" w:cs="LMRoman10-Regular"/>
+          <w:sz w:val="20"/>
+          <w:szCs w:val="20"/>
+        </w:rPr>
+        <w:t xml:space="preserve"> they have a top post</w:t>
       </w:r>
     </w:p>
     <w:p>
@@ -2134,8 +2277,18 @@
           <w:sz w:val="20"/>
           <w:szCs w:val="20"/>
         </w:rPr>
-        <w:t>The relation between the standard Deviation and variance of upvotes is :</w:t>
-      </w:r>
+        <w:t xml:space="preserve">The relation between the standard Deviation and variance of upvotes </w:t>
+      </w:r>
+      <w:proofErr w:type="gramStart"/>
+      <w:r>
+        <w:rPr>
+          <w:rFonts w:ascii="LMRoman10-Regular" w:hAnsi="LMRoman10-Regular" w:cs="LMRoman10-Regular"/>
+          <w:sz w:val="20"/>
+          <w:szCs w:val="20"/>
+        </w:rPr>
+        <w:t>is :</w:t>
+      </w:r>
+      <w:proofErr w:type="gramEnd"/>
     </w:p>
     <w:p>
       <w:pPr>
@@ -2164,6 +2317,7 @@
         </w:rPr>
         <w:t xml:space="preserve"> = (</w:t>
       </w:r>
+      <w:proofErr w:type="gramStart"/>
       <w:r>
         <w:rPr>
           <w:rFonts w:ascii="LMRoman10-Regular" w:hAnsi="LMRoman10-Regular" w:cs="LMRoman10-Regular"/>
@@ -2186,7 +2340,16 @@
           <w:sz w:val="20"/>
           <w:szCs w:val="20"/>
         </w:rPr>
-        <w:t>**2</w:t>
+        <w:t>*</w:t>
+      </w:r>
+      <w:proofErr w:type="gramEnd"/>
+      <w:r>
+        <w:rPr>
+          <w:rFonts w:ascii="LMRoman10-Regular" w:hAnsi="LMRoman10-Regular" w:cs="LMRoman10-Regular"/>
+          <w:sz w:val="20"/>
+          <w:szCs w:val="20"/>
+        </w:rPr>
+        <w:t>*2</w:t>
       </w:r>
     </w:p>
     <w:p>
@@ -3404,7 +3567,16 @@
           <w:sz w:val="20"/>
           <w:szCs w:val="20"/>
         </w:rPr>
-        <w:t>less than 100,000 upvotes? (Give answers for each subreddit)</w:t>
+        <w:t xml:space="preserve">less than 100,000 upvotes? (Give answers for each </w:t>
+      </w:r>
+      <w:proofErr w:type="gramStart"/>
+      <w:r>
+        <w:rPr>
+          <w:rFonts w:ascii="LMRoman10-Regular" w:hAnsi="LMRoman10-Regular" w:cs="LMRoman10-Regular"/>
+          <w:sz w:val="20"/>
+          <w:szCs w:val="20"/>
+        </w:rPr>
+        <w:t>subreddit)</w:t>
       </w:r>
       <w:r>
         <w:rPr>
@@ -3414,6 +3586,7 @@
         </w:rPr>
         <w:t>s</w:t>
       </w:r>
+      <w:proofErr w:type="gramEnd"/>
     </w:p>
     <w:p>
       <w:pPr>
@@ -3800,6 +3973,7 @@
           <w:szCs w:val="20"/>
         </w:rPr>
       </w:pPr>
+      <w:proofErr w:type="gramStart"/>
       <w:r>
         <w:rPr>
           <w:rFonts w:ascii="LMRoman10-Regular" w:hAnsi="LMRoman10-Regular" w:cs="LMRoman10-Regular"/>
@@ -3808,6 +3982,7 @@
         </w:rPr>
         <w:t>P(</w:t>
       </w:r>
+      <w:proofErr w:type="gramEnd"/>
       <w:r>
         <w:rPr>
           <w:rFonts w:ascii="LMRoman10-Regular" w:hAnsi="LMRoman10-Regular" w:cs="LMRoman10-Regular"/>
@@ -3909,13 +4084,23 @@
           <w:szCs w:val="20"/>
         </w:rPr>
       </w:pPr>
-      <w:r>
-        <w:rPr>
-          <w:rFonts w:ascii="LMRoman10-Regular" w:hAnsi="LMRoman10-Regular" w:cs="LMRoman10-Regular"/>
-          <w:sz w:val="20"/>
-          <w:szCs w:val="20"/>
-        </w:rPr>
-        <w:t>P(post=</w:t>
+      <w:proofErr w:type="gramStart"/>
+      <w:r>
+        <w:rPr>
+          <w:rFonts w:ascii="LMRoman10-Regular" w:hAnsi="LMRoman10-Regular" w:cs="LMRoman10-Regular"/>
+          <w:sz w:val="20"/>
+          <w:szCs w:val="20"/>
+        </w:rPr>
+        <w:t>P(</w:t>
+      </w:r>
+      <w:proofErr w:type="gramEnd"/>
+      <w:r>
+        <w:rPr>
+          <w:rFonts w:ascii="LMRoman10-Regular" w:hAnsi="LMRoman10-Regular" w:cs="LMRoman10-Regular"/>
+          <w:sz w:val="20"/>
+          <w:szCs w:val="20"/>
+        </w:rPr>
+        <w:t>post=</w:t>
       </w:r>
       <w:r>
         <w:rPr>
@@ -4002,13 +4187,23 @@
           <w:szCs w:val="20"/>
         </w:rPr>
       </w:pPr>
-      <w:r>
-        <w:rPr>
-          <w:rFonts w:ascii="LMRoman10-Regular" w:hAnsi="LMRoman10-Regular" w:cs="LMRoman10-Regular"/>
-          <w:sz w:val="20"/>
-          <w:szCs w:val="20"/>
-        </w:rPr>
-        <w:t>P(post=</w:t>
+      <w:proofErr w:type="gramStart"/>
+      <w:r>
+        <w:rPr>
+          <w:rFonts w:ascii="LMRoman10-Regular" w:hAnsi="LMRoman10-Regular" w:cs="LMRoman10-Regular"/>
+          <w:sz w:val="20"/>
+          <w:szCs w:val="20"/>
+        </w:rPr>
+        <w:t>P(</w:t>
+      </w:r>
+      <w:proofErr w:type="gramEnd"/>
+      <w:r>
+        <w:rPr>
+          <w:rFonts w:ascii="LMRoman10-Regular" w:hAnsi="LMRoman10-Regular" w:cs="LMRoman10-Regular"/>
+          <w:sz w:val="20"/>
+          <w:szCs w:val="20"/>
+        </w:rPr>
+        <w:t>post=</w:t>
       </w:r>
       <w:r>
         <w:rPr>
@@ -4299,7 +4494,25 @@
           <w:sz w:val="20"/>
           <w:szCs w:val="20"/>
         </w:rPr>
-        <w:t>each year from 2015 to 2020. The table should be sorted by year (i.e. 2015,</w:t>
+        <w:t>each year from 2015 to 2020. The table should be sorted by year (</w:t>
+      </w:r>
+      <w:proofErr w:type="gramStart"/>
+      <w:r>
+        <w:rPr>
+          <w:rFonts w:ascii="LMRoman10-Regular" w:hAnsi="LMRoman10-Regular" w:cs="LMRoman10-Regular"/>
+          <w:sz w:val="20"/>
+          <w:szCs w:val="20"/>
+        </w:rPr>
+        <w:t>i.e.</w:t>
+      </w:r>
+      <w:proofErr w:type="gramEnd"/>
+      <w:r>
+        <w:rPr>
+          <w:rFonts w:ascii="LMRoman10-Regular" w:hAnsi="LMRoman10-Regular" w:cs="LMRoman10-Regular"/>
+          <w:sz w:val="20"/>
+          <w:szCs w:val="20"/>
+        </w:rPr>
+        <w:t xml:space="preserve"> 2015,</w:t>
       </w:r>
     </w:p>
     <w:p>
@@ -4486,6 +4699,7 @@
         <w:t>2016-2020 for the following subreddits: r/Jokes, r/</w:t>
       </w:r>
       <w:proofErr w:type="spellStart"/>
+      <w:proofErr w:type="gramStart"/>
       <w:r>
         <w:rPr>
           <w:rFonts w:ascii="LMRoman10-Regular" w:hAnsi="LMRoman10-Regular" w:cs="LMRoman10-Regular"/>
@@ -4495,6 +4709,7 @@
         <w:t>food,r</w:t>
       </w:r>
       <w:proofErr w:type="spellEnd"/>
+      <w:proofErr w:type="gramEnd"/>
       <w:r>
         <w:rPr>
           <w:rFonts w:ascii="LMRoman10-Regular" w:hAnsi="LMRoman10-Regular" w:cs="LMRoman10-Regular"/>
@@ -4522,7 +4737,25 @@
           <w:sz w:val="20"/>
           <w:szCs w:val="20"/>
         </w:rPr>
-        <w:t>r/news . You can plot them individually, or use the faceting approach from</w:t>
+        <w:t>r/</w:t>
+      </w:r>
+      <w:proofErr w:type="gramStart"/>
+      <w:r>
+        <w:rPr>
+          <w:rFonts w:ascii="LMRoman10-Regular" w:hAnsi="LMRoman10-Regular" w:cs="LMRoman10-Regular"/>
+          <w:sz w:val="20"/>
+          <w:szCs w:val="20"/>
+        </w:rPr>
+        <w:t>news .</w:t>
+      </w:r>
+      <w:proofErr w:type="gramEnd"/>
+      <w:r>
+        <w:rPr>
+          <w:rFonts w:ascii="LMRoman10-Regular" w:hAnsi="LMRoman10-Regular" w:cs="LMRoman10-Regular"/>
+          <w:sz w:val="20"/>
+          <w:szCs w:val="20"/>
+        </w:rPr>
+        <w:t xml:space="preserve"> You can plot them individually, or use the faceting approach from</w:t>
       </w:r>
     </w:p>
     <w:p>
@@ -4600,7 +4833,18 @@
           <w:sz w:val="20"/>
           <w:szCs w:val="20"/>
         </w:rPr>
-        <w:t>make sure that the plot for each subreddit has its own y-axis!</w:t>
+        <w:t>make sure that the plot for each subreddit has its own y-</w:t>
+      </w:r>
+      <w:proofErr w:type="gramStart"/>
+      <w:r>
+        <w:rPr>
+          <w:rFonts w:ascii="LMRoman10-Bold" w:hAnsi="LMRoman10-Bold" w:cs="LMRoman10-Bold"/>
+          <w:b/>
+          <w:bCs/>
+          <w:sz w:val="20"/>
+          <w:szCs w:val="20"/>
+        </w:rPr>
+        <w:t>axis!</w:t>
       </w:r>
       <w:r>
         <w:rPr>
@@ -4610,6 +4854,7 @@
         </w:rPr>
         <w:t>.</w:t>
       </w:r>
+      <w:proofErr w:type="gramEnd"/>
     </w:p>
     <w:p>
       <w:pPr>
@@ -4750,7 +4995,25 @@
           <w:sz w:val="20"/>
           <w:szCs w:val="20"/>
         </w:rPr>
-        <w:t>the four subreddits is the most “up and coming” - i.e. the one that seems</w:t>
+        <w:t xml:space="preserve">the four subreddits is the most “up and coming” - </w:t>
+      </w:r>
+      <w:proofErr w:type="gramStart"/>
+      <w:r>
+        <w:rPr>
+          <w:rFonts w:ascii="LMRoman10-Regular" w:hAnsi="LMRoman10-Regular" w:cs="LMRoman10-Regular"/>
+          <w:sz w:val="20"/>
+          <w:szCs w:val="20"/>
+        </w:rPr>
+        <w:t>i.e.</w:t>
+      </w:r>
+      <w:proofErr w:type="gramEnd"/>
+      <w:r>
+        <w:rPr>
+          <w:rFonts w:ascii="LMRoman10-Regular" w:hAnsi="LMRoman10-Regular" w:cs="LMRoman10-Regular"/>
+          <w:sz w:val="20"/>
+          <w:szCs w:val="20"/>
+        </w:rPr>
+        <w:t xml:space="preserve"> the one that seems</w:t>
       </w:r>
     </w:p>
     <w:p>
@@ -6007,7 +6270,25 @@
           <w:sz w:val="20"/>
           <w:szCs w:val="20"/>
         </w:rPr>
-        <w:t>no posts share a common permalink and this would not help us in any predictive analysis of per-post upvotes.</w:t>
+        <w:t xml:space="preserve">no posts share a common </w:t>
+      </w:r>
+      <w:proofErr w:type="gramStart"/>
+      <w:r>
+        <w:rPr>
+          <w:rFonts w:ascii="LMRoman10-Regular" w:hAnsi="LMRoman10-Regular" w:cs="LMRoman10-Regular"/>
+          <w:sz w:val="20"/>
+          <w:szCs w:val="20"/>
+        </w:rPr>
+        <w:t>permalink</w:t>
+      </w:r>
+      <w:proofErr w:type="gramEnd"/>
+      <w:r>
+        <w:rPr>
+          <w:rFonts w:ascii="LMRoman10-Regular" w:hAnsi="LMRoman10-Regular" w:cs="LMRoman10-Regular"/>
+          <w:sz w:val="20"/>
+          <w:szCs w:val="20"/>
+        </w:rPr>
+        <w:t xml:space="preserve"> and this would not help us in any predictive analysis of per-post upvotes.</w:t>
       </w:r>
       <w:r>
         <w:rPr>
@@ -6510,7 +6791,16 @@
           <w:sz w:val="20"/>
           <w:szCs w:val="20"/>
         </w:rPr>
-        <w:t xml:space="preserve">correlation coefficient of </w:t>
+        <w:t xml:space="preserve">correlation coefficient </w:t>
+      </w:r>
+      <w:proofErr w:type="gramStart"/>
+      <w:r>
+        <w:rPr>
+          <w:rFonts w:ascii="LMRoman10-Regular" w:hAnsi="LMRoman10-Regular" w:cs="LMRoman10-Regular"/>
+          <w:sz w:val="20"/>
+          <w:szCs w:val="20"/>
+        </w:rPr>
+        <w:t xml:space="preserve">of </w:t>
       </w:r>
       <w:r>
         <w:rPr>
@@ -6528,136 +6818,9 @@
           <w:szCs w:val="21"/>
           <w:shd w:val="clear" w:color="auto" w:fill="FFFFFF"/>
         </w:rPr>
-        <w:t xml:space="preserve">0.99 </w:t>
-      </w:r>
-    </w:p>
-    <w:p>
-      <w:pPr>
-        <w:autoSpaceDE w:val="0"/>
-        <w:autoSpaceDN w:val="0"/>
-        <w:adjustRightInd w:val="0"/>
-        <w:spacing w:after="0" w:line="240" w:lineRule="auto"/>
-        <w:rPr>
-          <w:rFonts w:ascii="LMRoman10-Regular" w:hAnsi="LMRoman10-Regular" w:cs="LMRoman10-Regular"/>
-          <w:sz w:val="20"/>
-          <w:szCs w:val="20"/>
-        </w:rPr>
-      </w:pPr>
-      <w:r>
-        <w:rPr>
-          <w:rFonts w:ascii="LMRoman10-Regular" w:hAnsi="LMRoman10-Regular" w:cs="LMRoman10-Regular"/>
-          <w:sz w:val="20"/>
-          <w:szCs w:val="20"/>
-        </w:rPr>
-        <w:tab/>
-      </w:r>
-    </w:p>
-    <w:p>
-      <w:pPr>
-        <w:autoSpaceDE w:val="0"/>
-        <w:autoSpaceDN w:val="0"/>
-        <w:adjustRightInd w:val="0"/>
-        <w:spacing w:after="0" w:line="240" w:lineRule="auto"/>
-        <w:rPr>
-          <w:rFonts w:ascii="LMRoman10-Regular" w:hAnsi="LMRoman10-Regular" w:cs="LMRoman10-Regular"/>
-          <w:sz w:val="20"/>
-          <w:szCs w:val="20"/>
-        </w:rPr>
-      </w:pPr>
-      <w:r>
-        <w:rPr>
-          <w:rFonts w:ascii="LMRoman10-Regular" w:hAnsi="LMRoman10-Regular" w:cs="LMRoman10-Regular"/>
-          <w:sz w:val="20"/>
-          <w:szCs w:val="20"/>
-        </w:rPr>
-        <w:t xml:space="preserve">• </w:t>
-      </w:r>
-      <w:r>
-        <w:rPr>
-          <w:rFonts w:ascii="LMRoman10-Bold" w:hAnsi="LMRoman10-Bold" w:cs="LMRoman10-Bold"/>
-          <w:b/>
-          <w:bCs/>
-          <w:sz w:val="20"/>
-          <w:szCs w:val="20"/>
-        </w:rPr>
-        <w:t xml:space="preserve">2.3.8 (2) </w:t>
-      </w:r>
-      <w:r>
-        <w:rPr>
-          <w:rFonts w:ascii="LMRoman10-Regular" w:hAnsi="LMRoman10-Regular" w:cs="LMRoman10-Regular"/>
-          <w:sz w:val="20"/>
-          <w:szCs w:val="20"/>
-        </w:rPr>
-        <w:t xml:space="preserve">- Which of these has the weakest positive correlation with </w:t>
-      </w:r>
-      <w:r>
-        <w:rPr>
-          <w:rFonts w:ascii="LMMono10-Regular" w:hAnsi="LMMono10-Regular" w:cs="LMMono10-Regular"/>
-          <w:sz w:val="20"/>
-          <w:szCs w:val="20"/>
-        </w:rPr>
-        <w:t>ups</w:t>
-      </w:r>
-      <w:r>
-        <w:rPr>
-          <w:rFonts w:ascii="LMRoman10-Regular" w:hAnsi="LMRoman10-Regular" w:cs="LMRoman10-Regular"/>
-          <w:sz w:val="20"/>
-          <w:szCs w:val="20"/>
-        </w:rPr>
-        <w:t>?</w:t>
-      </w:r>
-    </w:p>
-    <w:p>
-      <w:pPr>
-        <w:autoSpaceDE w:val="0"/>
-        <w:autoSpaceDN w:val="0"/>
-        <w:adjustRightInd w:val="0"/>
-        <w:spacing w:after="0" w:line="240" w:lineRule="auto"/>
-        <w:rPr>
-          <w:rFonts w:ascii="LMRoman10-Regular" w:hAnsi="LMRoman10-Regular" w:cs="LMRoman10-Regular"/>
-          <w:sz w:val="20"/>
-          <w:szCs w:val="20"/>
-        </w:rPr>
-      </w:pPr>
-    </w:p>
-    <w:p>
-      <w:pPr>
-        <w:autoSpaceDE w:val="0"/>
-        <w:autoSpaceDN w:val="0"/>
-        <w:adjustRightInd w:val="0"/>
-        <w:spacing w:after="0" w:line="240" w:lineRule="auto"/>
-        <w:rPr>
-          <w:rFonts w:ascii="LMRoman10-Regular" w:hAnsi="LMRoman10-Regular" w:cs="LMRoman10-Regular"/>
-          <w:sz w:val="20"/>
-          <w:szCs w:val="20"/>
-        </w:rPr>
-      </w:pPr>
-      <w:proofErr w:type="spellStart"/>
-      <w:r>
-        <w:rPr>
-          <w:rFonts w:ascii="LMRoman10-Regular" w:hAnsi="LMRoman10-Regular" w:cs="LMRoman10-Regular"/>
-          <w:sz w:val="20"/>
-          <w:szCs w:val="20"/>
-        </w:rPr>
-        <w:t>Is_self</w:t>
-      </w:r>
-      <w:proofErr w:type="spellEnd"/>
-      <w:r>
-        <w:rPr>
-          <w:rFonts w:ascii="LMRoman10-Regular" w:hAnsi="LMRoman10-Regular" w:cs="LMRoman10-Regular"/>
-          <w:sz w:val="20"/>
-          <w:szCs w:val="20"/>
-        </w:rPr>
-        <w:t xml:space="preserve"> has the weakest correlation </w:t>
-      </w:r>
-      <w:r>
-        <w:rPr>
-          <w:rFonts w:ascii="LMRoman10-Regular" w:hAnsi="LMRoman10-Regular" w:cs="LMRoman10-Regular"/>
-          <w:sz w:val="20"/>
-          <w:szCs w:val="20"/>
-        </w:rPr>
-        <w:t xml:space="preserve">with coefficient </w:t>
-      </w:r>
+        <w:t>0.99</w:t>
+      </w:r>
+      <w:proofErr w:type="gramEnd"/>
       <w:r>
         <w:rPr>
           <w:rFonts w:ascii="Consolas" w:hAnsi="Consolas"/>
@@ -6666,6 +6829,144 @@
           <w:szCs w:val="21"/>
           <w:shd w:val="clear" w:color="auto" w:fill="FFFFFF"/>
         </w:rPr>
+        <w:t xml:space="preserve"> </w:t>
+      </w:r>
+    </w:p>
+    <w:p>
+      <w:pPr>
+        <w:autoSpaceDE w:val="0"/>
+        <w:autoSpaceDN w:val="0"/>
+        <w:adjustRightInd w:val="0"/>
+        <w:spacing w:after="0" w:line="240" w:lineRule="auto"/>
+        <w:rPr>
+          <w:rFonts w:ascii="LMRoman10-Regular" w:hAnsi="LMRoman10-Regular" w:cs="LMRoman10-Regular"/>
+          <w:sz w:val="20"/>
+          <w:szCs w:val="20"/>
+        </w:rPr>
+      </w:pPr>
+      <w:r>
+        <w:rPr>
+          <w:rFonts w:ascii="LMRoman10-Regular" w:hAnsi="LMRoman10-Regular" w:cs="LMRoman10-Regular"/>
+          <w:sz w:val="20"/>
+          <w:szCs w:val="20"/>
+        </w:rPr>
+        <w:tab/>
+      </w:r>
+    </w:p>
+    <w:p>
+      <w:pPr>
+        <w:autoSpaceDE w:val="0"/>
+        <w:autoSpaceDN w:val="0"/>
+        <w:adjustRightInd w:val="0"/>
+        <w:spacing w:after="0" w:line="240" w:lineRule="auto"/>
+        <w:rPr>
+          <w:rFonts w:ascii="LMRoman10-Regular" w:hAnsi="LMRoman10-Regular" w:cs="LMRoman10-Regular"/>
+          <w:sz w:val="20"/>
+          <w:szCs w:val="20"/>
+        </w:rPr>
+      </w:pPr>
+      <w:r>
+        <w:rPr>
+          <w:rFonts w:ascii="LMRoman10-Regular" w:hAnsi="LMRoman10-Regular" w:cs="LMRoman10-Regular"/>
+          <w:sz w:val="20"/>
+          <w:szCs w:val="20"/>
+        </w:rPr>
+        <w:t xml:space="preserve">• </w:t>
+      </w:r>
+      <w:r>
+        <w:rPr>
+          <w:rFonts w:ascii="LMRoman10-Bold" w:hAnsi="LMRoman10-Bold" w:cs="LMRoman10-Bold"/>
+          <w:b/>
+          <w:bCs/>
+          <w:sz w:val="20"/>
+          <w:szCs w:val="20"/>
+        </w:rPr>
+        <w:t xml:space="preserve">2.3.8 (2) </w:t>
+      </w:r>
+      <w:r>
+        <w:rPr>
+          <w:rFonts w:ascii="LMRoman10-Regular" w:hAnsi="LMRoman10-Regular" w:cs="LMRoman10-Regular"/>
+          <w:sz w:val="20"/>
+          <w:szCs w:val="20"/>
+        </w:rPr>
+        <w:t xml:space="preserve">- Which of these has the weakest positive correlation with </w:t>
+      </w:r>
+      <w:r>
+        <w:rPr>
+          <w:rFonts w:ascii="LMMono10-Regular" w:hAnsi="LMMono10-Regular" w:cs="LMMono10-Regular"/>
+          <w:sz w:val="20"/>
+          <w:szCs w:val="20"/>
+        </w:rPr>
+        <w:t>ups</w:t>
+      </w:r>
+      <w:r>
+        <w:rPr>
+          <w:rFonts w:ascii="LMRoman10-Regular" w:hAnsi="LMRoman10-Regular" w:cs="LMRoman10-Regular"/>
+          <w:sz w:val="20"/>
+          <w:szCs w:val="20"/>
+        </w:rPr>
+        <w:t>?</w:t>
+      </w:r>
+    </w:p>
+    <w:p>
+      <w:pPr>
+        <w:autoSpaceDE w:val="0"/>
+        <w:autoSpaceDN w:val="0"/>
+        <w:adjustRightInd w:val="0"/>
+        <w:spacing w:after="0" w:line="240" w:lineRule="auto"/>
+        <w:rPr>
+          <w:rFonts w:ascii="LMRoman10-Regular" w:hAnsi="LMRoman10-Regular" w:cs="LMRoman10-Regular"/>
+          <w:sz w:val="20"/>
+          <w:szCs w:val="20"/>
+        </w:rPr>
+      </w:pPr>
+    </w:p>
+    <w:p>
+      <w:pPr>
+        <w:autoSpaceDE w:val="0"/>
+        <w:autoSpaceDN w:val="0"/>
+        <w:adjustRightInd w:val="0"/>
+        <w:spacing w:after="0" w:line="240" w:lineRule="auto"/>
+        <w:rPr>
+          <w:rFonts w:ascii="LMRoman10-Regular" w:hAnsi="LMRoman10-Regular" w:cs="LMRoman10-Regular"/>
+          <w:sz w:val="20"/>
+          <w:szCs w:val="20"/>
+        </w:rPr>
+      </w:pPr>
+      <w:proofErr w:type="spellStart"/>
+      <w:r>
+        <w:rPr>
+          <w:rFonts w:ascii="LMRoman10-Regular" w:hAnsi="LMRoman10-Regular" w:cs="LMRoman10-Regular"/>
+          <w:sz w:val="20"/>
+          <w:szCs w:val="20"/>
+        </w:rPr>
+        <w:t>Is_self</w:t>
+      </w:r>
+      <w:proofErr w:type="spellEnd"/>
+      <w:r>
+        <w:rPr>
+          <w:rFonts w:ascii="LMRoman10-Regular" w:hAnsi="LMRoman10-Regular" w:cs="LMRoman10-Regular"/>
+          <w:sz w:val="20"/>
+          <w:szCs w:val="20"/>
+        </w:rPr>
+        <w:t xml:space="preserve"> has the weakest correlation </w:t>
+      </w:r>
+      <w:r>
+        <w:rPr>
+          <w:rFonts w:ascii="LMRoman10-Regular" w:hAnsi="LMRoman10-Regular" w:cs="LMRoman10-Regular"/>
+          <w:sz w:val="20"/>
+          <w:szCs w:val="20"/>
+        </w:rPr>
+        <w:t xml:space="preserve">with coefficient </w:t>
+      </w:r>
+      <w:r>
+        <w:rPr>
+          <w:rFonts w:ascii="Consolas" w:hAnsi="Consolas"/>
+          <w:color w:val="616161"/>
+          <w:sz w:val="21"/>
+          <w:szCs w:val="21"/>
+          <w:shd w:val="clear" w:color="auto" w:fill="FFFFFF"/>
+        </w:rPr>
         <w:t>-0.30481653929867814</w:t>
       </w:r>
     </w:p>
@@ -6811,41 +7112,69 @@
           <w:sz w:val="20"/>
           <w:szCs w:val="20"/>
         </w:rPr>
-        <w:t>(not log upvotes!) you should expect to be off on any given prediction</w:t>
-      </w:r>
-    </w:p>
-    <w:p>
-      <w:pPr>
-        <w:autoSpaceDE w:val="0"/>
-        <w:autoSpaceDN w:val="0"/>
-        <w:adjustRightInd w:val="0"/>
-        <w:spacing w:after="0" w:line="240" w:lineRule="auto"/>
-        <w:rPr>
-          <w:rFonts w:ascii="LMRoman10-Regular" w:hAnsi="LMRoman10-Regular" w:cs="LMRoman10-Regular"/>
-          <w:sz w:val="20"/>
-          <w:szCs w:val="20"/>
-        </w:rPr>
-      </w:pPr>
-    </w:p>
-    <w:p>
-      <w:pPr>
-        <w:autoSpaceDE w:val="0"/>
-        <w:autoSpaceDN w:val="0"/>
-        <w:adjustRightInd w:val="0"/>
-        <w:spacing w:after="0" w:line="240" w:lineRule="auto"/>
-        <w:rPr>
-          <w:rFonts w:ascii="LMRoman10-Regular" w:hAnsi="LMRoman10-Regular" w:cs="LMRoman10-Regular"/>
-          <w:sz w:val="20"/>
-          <w:szCs w:val="20"/>
-        </w:rPr>
-      </w:pPr>
-      <w:r>
-        <w:rPr>
-          <w:rFonts w:ascii="LMRoman10-Regular" w:hAnsi="LMRoman10-Regular" w:cs="LMRoman10-Regular"/>
-          <w:sz w:val="20"/>
-          <w:szCs w:val="20"/>
-        </w:rPr>
-        <w:t>RMSE : 32288.660237022763</w:t>
+        <w:t>(</w:t>
+      </w:r>
+      <w:proofErr w:type="gramStart"/>
+      <w:r>
+        <w:rPr>
+          <w:rFonts w:ascii="LMRoman10-Regular" w:hAnsi="LMRoman10-Regular" w:cs="LMRoman10-Regular"/>
+          <w:sz w:val="20"/>
+          <w:szCs w:val="20"/>
+        </w:rPr>
+        <w:t>not</w:t>
+      </w:r>
+      <w:proofErr w:type="gramEnd"/>
+      <w:r>
+        <w:rPr>
+          <w:rFonts w:ascii="LMRoman10-Regular" w:hAnsi="LMRoman10-Regular" w:cs="LMRoman10-Regular"/>
+          <w:sz w:val="20"/>
+          <w:szCs w:val="20"/>
+        </w:rPr>
+        <w:t xml:space="preserve"> log upvotes!) you should expect to be off on any given prediction</w:t>
+      </w:r>
+    </w:p>
+    <w:p>
+      <w:pPr>
+        <w:autoSpaceDE w:val="0"/>
+        <w:autoSpaceDN w:val="0"/>
+        <w:adjustRightInd w:val="0"/>
+        <w:spacing w:after="0" w:line="240" w:lineRule="auto"/>
+        <w:rPr>
+          <w:rFonts w:ascii="LMRoman10-Regular" w:hAnsi="LMRoman10-Regular" w:cs="LMRoman10-Regular"/>
+          <w:sz w:val="20"/>
+          <w:szCs w:val="20"/>
+        </w:rPr>
+      </w:pPr>
+    </w:p>
+    <w:p>
+      <w:pPr>
+        <w:autoSpaceDE w:val="0"/>
+        <w:autoSpaceDN w:val="0"/>
+        <w:adjustRightInd w:val="0"/>
+        <w:spacing w:after="0" w:line="240" w:lineRule="auto"/>
+        <w:rPr>
+          <w:rFonts w:ascii="LMRoman10-Regular" w:hAnsi="LMRoman10-Regular" w:cs="LMRoman10-Regular"/>
+          <w:sz w:val="20"/>
+          <w:szCs w:val="20"/>
+        </w:rPr>
+      </w:pPr>
+      <w:proofErr w:type="gramStart"/>
+      <w:r>
+        <w:rPr>
+          <w:rFonts w:ascii="LMRoman10-Regular" w:hAnsi="LMRoman10-Regular" w:cs="LMRoman10-Regular"/>
+          <w:sz w:val="20"/>
+          <w:szCs w:val="20"/>
+        </w:rPr>
+        <w:t>RMSE :</w:t>
+      </w:r>
+      <w:proofErr w:type="gramEnd"/>
+      <w:r>
+        <w:rPr>
+          <w:rFonts w:ascii="LMRoman10-Regular" w:hAnsi="LMRoman10-Regular" w:cs="LMRoman10-Regular"/>
+          <w:sz w:val="20"/>
+          <w:szCs w:val="20"/>
+        </w:rPr>
+        <w:t xml:space="preserve"> 32288.660237022763</w:t>
       </w:r>
     </w:p>
     <w:p>
@@ -6901,15 +7230,7 @@
           <w:sz w:val="20"/>
           <w:szCs w:val="20"/>
         </w:rPr>
-        <w:t>3228</w:t>
-      </w:r>
-      <w:r>
-        <w:rPr>
-          <w:rFonts w:ascii="LMRoman10-Regular" w:hAnsi="LMRoman10-Regular" w:cs="LMRoman10-Regular"/>
-          <w:sz w:val="20"/>
-          <w:szCs w:val="20"/>
-        </w:rPr>
-        <w:t>9 is the expected error to occur when we try to predict a the number of upvotes for a given post</w:t>
+        <w:t>32289 is the expected error to occur when we try to predict a the number of upvotes for a given post</w:t>
       </w:r>
       <w:r>
         <w:rPr>
@@ -6965,7 +7286,16 @@
           <w:sz w:val="20"/>
           <w:szCs w:val="20"/>
         </w:rPr>
-        <w:t xml:space="preserve">can be off by </w:t>
+        <w:t xml:space="preserve">can be off </w:t>
+      </w:r>
+      <w:proofErr w:type="gramStart"/>
+      <w:r>
+        <w:rPr>
+          <w:rFonts w:ascii="LMRoman10-Regular" w:hAnsi="LMRoman10-Regular" w:cs="LMRoman10-Regular"/>
+          <w:sz w:val="20"/>
+          <w:szCs w:val="20"/>
+        </w:rPr>
+        <w:t xml:space="preserve">by </w:t>
       </w:r>
       <w:r>
         <w:rPr>
@@ -6983,6 +7313,7 @@
         </w:rPr>
         <w:t>32289</w:t>
       </w:r>
+      <w:proofErr w:type="gramEnd"/>
       <w:r>
         <w:rPr>
           <w:rFonts w:ascii="LMRoman10-Regular" w:hAnsi="LMRoman10-Regular" w:cs="LMRoman10-Regular"/>
@@ -7012,6 +7343,14 @@
           <w:szCs w:val="20"/>
         </w:rPr>
       </w:pPr>
+      <w:r>
+        <w:rPr>
+          <w:rFonts w:ascii="LMRoman10-Regular" w:hAnsi="LMRoman10-Regular" w:cs="LMRoman10-Regular"/>
+          <w:sz w:val="20"/>
+          <w:szCs w:val="20"/>
+        </w:rPr>
+        <w:t xml:space="preserve"> </w:t>
+      </w:r>
     </w:p>
     <w:p>
       <w:pPr>
@@ -7095,13 +7434,23 @@
         </w:rPr>
         <w:t xml:space="preserve"> </w:t>
       </w:r>
-      <w:r>
-        <w:rPr>
-          <w:rFonts w:ascii="LMRoman10-Regular" w:hAnsi="LMRoman10-Regular" w:cs="LMRoman10-Regular"/>
-          <w:sz w:val="20"/>
-          <w:szCs w:val="20"/>
-        </w:rPr>
-        <w:t>actually do?</w:t>
+      <w:proofErr w:type="gramStart"/>
+      <w:r>
+        <w:rPr>
+          <w:rFonts w:ascii="LMRoman10-Regular" w:hAnsi="LMRoman10-Regular" w:cs="LMRoman10-Regular"/>
+          <w:sz w:val="20"/>
+          <w:szCs w:val="20"/>
+        </w:rPr>
+        <w:t>actually do</w:t>
+      </w:r>
+      <w:proofErr w:type="gramEnd"/>
+      <w:r>
+        <w:rPr>
+          <w:rFonts w:ascii="LMRoman10-Regular" w:hAnsi="LMRoman10-Regular" w:cs="LMRoman10-Regular"/>
+          <w:sz w:val="20"/>
+          <w:szCs w:val="20"/>
+        </w:rPr>
+        <w:t>?</w:t>
       </w:r>
       <w:r>
         <w:rPr>
@@ -7137,14 +7486,163 @@
           <w:szCs w:val="20"/>
         </w:rPr>
       </w:pPr>
-      <w:r>
-        <w:rPr>
-          <w:rFonts w:ascii="LMRoman10-Regular" w:hAnsi="LMRoman10-Regular" w:cs="LMRoman10-Regular"/>
-          <w:sz w:val="20"/>
-          <w:szCs w:val="20"/>
-        </w:rPr>
-        <w:t>It replaces the string with an integer</w:t>
-      </w:r>
+      <w:proofErr w:type="spellStart"/>
+      <w:r>
+        <w:rPr>
+          <w:rFonts w:ascii="LMRoman10-Regular" w:hAnsi="LMRoman10-Regular" w:cs="LMRoman10-Regular"/>
+          <w:sz w:val="20"/>
+          <w:szCs w:val="20"/>
+        </w:rPr>
+        <w:t>O</w:t>
+      </w:r>
+      <w:r>
+        <w:rPr>
+          <w:rFonts w:ascii="LMRoman10-Regular" w:hAnsi="LMRoman10-Regular" w:cs="LMRoman10-Regular"/>
+          <w:sz w:val="20"/>
+          <w:szCs w:val="20"/>
+        </w:rPr>
+        <w:t>ne</w:t>
+      </w:r>
+      <w:r>
+        <w:rPr>
+          <w:rFonts w:ascii="LMRoman10-Regular" w:hAnsi="LMRoman10-Regular" w:cs="LMRoman10-Regular"/>
+          <w:sz w:val="20"/>
+          <w:szCs w:val="20"/>
+        </w:rPr>
+        <w:t>HotEncoder</w:t>
+      </w:r>
+      <w:proofErr w:type="spellEnd"/>
+      <w:r>
+        <w:rPr>
+          <w:rFonts w:ascii="LMRoman10-Regular" w:hAnsi="LMRoman10-Regular" w:cs="LMRoman10-Regular"/>
+          <w:sz w:val="20"/>
+          <w:szCs w:val="20"/>
+        </w:rPr>
+        <w:t xml:space="preserve"> </w:t>
+      </w:r>
+      <w:r>
+        <w:rPr>
+          <w:rFonts w:ascii="LMRoman10-Regular" w:hAnsi="LMRoman10-Regular" w:cs="LMRoman10-Regular"/>
+          <w:sz w:val="20"/>
+          <w:szCs w:val="20"/>
+        </w:rPr>
+        <w:t xml:space="preserve">creates a binary transform of </w:t>
+      </w:r>
+      <w:r>
+        <w:rPr>
+          <w:rFonts w:ascii="LMRoman10-Regular" w:hAnsi="LMRoman10-Regular" w:cs="LMRoman10-Regular"/>
+          <w:sz w:val="20"/>
+          <w:szCs w:val="20"/>
+        </w:rPr>
+        <w:t>“</w:t>
+      </w:r>
+      <w:proofErr w:type="spellStart"/>
+      <w:r>
+        <w:rPr>
+          <w:rFonts w:ascii="LMRoman10-Regular" w:hAnsi="LMRoman10-Regular" w:cs="LMRoman10-Regular"/>
+          <w:sz w:val="20"/>
+          <w:szCs w:val="20"/>
+        </w:rPr>
+        <w:t>subreddit_name_prefixed</w:t>
+      </w:r>
+      <w:proofErr w:type="spellEnd"/>
+      <w:r>
+        <w:rPr>
+          <w:rFonts w:ascii="LMRoman10-Regular" w:hAnsi="LMRoman10-Regular" w:cs="LMRoman10-Regular"/>
+          <w:sz w:val="20"/>
+          <w:szCs w:val="20"/>
+        </w:rPr>
+        <w:t xml:space="preserve">” </w:t>
+      </w:r>
+      <w:r>
+        <w:rPr>
+          <w:rFonts w:ascii="LMRoman10-Regular" w:hAnsi="LMRoman10-Regular" w:cs="LMRoman10-Regular"/>
+          <w:sz w:val="20"/>
+          <w:szCs w:val="20"/>
+        </w:rPr>
+        <w:t>because</w:t>
+      </w:r>
+      <w:r>
+        <w:rPr>
+          <w:rFonts w:ascii="LMRoman10-Regular" w:hAnsi="LMRoman10-Regular" w:cs="LMRoman10-Regular"/>
+          <w:sz w:val="20"/>
+          <w:szCs w:val="20"/>
+        </w:rPr>
+        <w:t xml:space="preserve"> our linear model cannot take the inputs as strings</w:t>
+      </w:r>
+      <w:r>
+        <w:rPr>
+          <w:rFonts w:ascii="LMRoman10-Regular" w:hAnsi="LMRoman10-Regular" w:cs="LMRoman10-Regular"/>
+          <w:sz w:val="20"/>
+          <w:szCs w:val="20"/>
+        </w:rPr>
+        <w:t>, these</w:t>
+      </w:r>
+      <w:r>
+        <w:rPr>
+          <w:rFonts w:ascii="LMRoman10-Regular" w:hAnsi="LMRoman10-Regular" w:cs="LMRoman10-Regular"/>
+          <w:sz w:val="20"/>
+          <w:szCs w:val="20"/>
+        </w:rPr>
+        <w:t xml:space="preserve"> categorical values</w:t>
+      </w:r>
+      <w:r>
+        <w:rPr>
+          <w:rFonts w:ascii="LMRoman10-Regular" w:hAnsi="LMRoman10-Regular" w:cs="LMRoman10-Regular"/>
+          <w:sz w:val="20"/>
+          <w:szCs w:val="20"/>
+        </w:rPr>
+        <w:t xml:space="preserve"> </w:t>
+      </w:r>
+      <w:proofErr w:type="gramStart"/>
+      <w:r>
+        <w:rPr>
+          <w:rFonts w:ascii="LMRoman10-Regular" w:hAnsi="LMRoman10-Regular" w:cs="LMRoman10-Regular"/>
+          <w:sz w:val="20"/>
+          <w:szCs w:val="20"/>
+        </w:rPr>
+        <w:t>have to</w:t>
+      </w:r>
+      <w:proofErr w:type="gramEnd"/>
+      <w:r>
+        <w:rPr>
+          <w:rFonts w:ascii="LMRoman10-Regular" w:hAnsi="LMRoman10-Regular" w:cs="LMRoman10-Regular"/>
+          <w:sz w:val="20"/>
+          <w:szCs w:val="20"/>
+        </w:rPr>
+        <w:t xml:space="preserve"> be transformed to numerical values and this is where </w:t>
+      </w:r>
+      <w:proofErr w:type="spellStart"/>
+      <w:r>
+        <w:rPr>
+          <w:rFonts w:ascii="LMRoman10-Regular" w:hAnsi="LMRoman10-Regular" w:cs="LMRoman10-Regular"/>
+          <w:sz w:val="20"/>
+          <w:szCs w:val="20"/>
+        </w:rPr>
+        <w:t>OneHotEncoder</w:t>
+      </w:r>
+      <w:proofErr w:type="spellEnd"/>
+      <w:r>
+        <w:rPr>
+          <w:rFonts w:ascii="LMRoman10-Regular" w:hAnsi="LMRoman10-Regular" w:cs="LMRoman10-Regular"/>
+          <w:sz w:val="20"/>
+          <w:szCs w:val="20"/>
+        </w:rPr>
+        <w:t xml:space="preserve"> helps solve this problem.</w:t>
+      </w:r>
+    </w:p>
+    <w:p>
+      <w:pPr>
+        <w:autoSpaceDE w:val="0"/>
+        <w:autoSpaceDN w:val="0"/>
+        <w:adjustRightInd w:val="0"/>
+        <w:spacing w:after="0" w:line="240" w:lineRule="auto"/>
+        <w:rPr>
+          <w:rFonts w:ascii="LMRoman10-Regular" w:hAnsi="LMRoman10-Regular" w:cs="LMRoman10-Regular"/>
+          <w:sz w:val="20"/>
+          <w:szCs w:val="20"/>
+        </w:rPr>
+      </w:pPr>
     </w:p>
     <w:p>
       <w:pPr>
@@ -7284,6 +7782,92 @@
           <w:sz w:val="20"/>
           <w:szCs w:val="20"/>
         </w:rPr>
+        <w:t>drop</w:t>
+      </w:r>
+      <w:proofErr w:type="gramStart"/>
+      <w:r>
+        <w:rPr>
+          <w:rFonts w:ascii="LMRoman10-Regular" w:hAnsi="LMRoman10-Regular" w:cs="LMRoman10-Regular"/>
+          <w:sz w:val="20"/>
+          <w:szCs w:val="20"/>
+        </w:rPr>
+        <w:t>=”first</w:t>
+      </w:r>
+      <w:proofErr w:type="gramEnd"/>
+      <w:r>
+        <w:rPr>
+          <w:rFonts w:ascii="LMRoman10-Regular" w:hAnsi="LMRoman10-Regular" w:cs="LMRoman10-Regular"/>
+          <w:sz w:val="20"/>
+          <w:szCs w:val="20"/>
+        </w:rPr>
+        <w:t xml:space="preserve">” would drop the first categorical value in the </w:t>
+      </w:r>
+      <w:r>
+        <w:rPr>
+          <w:rFonts w:ascii="LMRoman10-Regular" w:hAnsi="LMRoman10-Regular" w:cs="LMRoman10-Regular"/>
+          <w:sz w:val="20"/>
+          <w:szCs w:val="20"/>
+        </w:rPr>
+        <w:t>column ”</w:t>
+      </w:r>
+      <w:r>
+        <w:rPr>
+          <w:rFonts w:ascii="LMMono10-Regular" w:hAnsi="LMMono10-Regular" w:cs="LMMono10-Regular"/>
+          <w:sz w:val="20"/>
+          <w:szCs w:val="20"/>
+        </w:rPr>
+        <w:t xml:space="preserve"> </w:t>
+      </w:r>
+      <w:proofErr w:type="spellStart"/>
+      <w:r>
+        <w:rPr>
+          <w:rFonts w:ascii="LMMono10-Regular" w:hAnsi="LMMono10-Regular" w:cs="LMMono10-Regular"/>
+          <w:sz w:val="20"/>
+          <w:szCs w:val="20"/>
+        </w:rPr>
+        <w:t>subreddit_name_prefixed</w:t>
+      </w:r>
+      <w:proofErr w:type="spellEnd"/>
+      <w:r>
+        <w:rPr>
+          <w:rFonts w:ascii="LMRoman10-Regular" w:hAnsi="LMRoman10-Regular" w:cs="LMRoman10-Regular"/>
+          <w:sz w:val="20"/>
+          <w:szCs w:val="20"/>
+        </w:rPr>
+        <w:t>” .</w:t>
+      </w:r>
+    </w:p>
+    <w:p>
+      <w:pPr>
+        <w:autoSpaceDE w:val="0"/>
+        <w:autoSpaceDN w:val="0"/>
+        <w:adjustRightInd w:val="0"/>
+        <w:spacing w:after="0" w:line="240" w:lineRule="auto"/>
+        <w:rPr>
+          <w:rFonts w:ascii="LMRoman10-Regular" w:hAnsi="LMRoman10-Regular" w:cs="LMRoman10-Regular"/>
+          <w:sz w:val="20"/>
+          <w:szCs w:val="20"/>
+        </w:rPr>
+      </w:pPr>
+    </w:p>
+    <w:p>
+      <w:pPr>
+        <w:autoSpaceDE w:val="0"/>
+        <w:autoSpaceDN w:val="0"/>
+        <w:adjustRightInd w:val="0"/>
+        <w:spacing w:after="0" w:line="240" w:lineRule="auto"/>
+        <w:rPr>
+          <w:rFonts w:ascii="LMRoman10-Regular" w:hAnsi="LMRoman10-Regular" w:cs="LMRoman10-Regular"/>
+          <w:sz w:val="20"/>
+          <w:szCs w:val="20"/>
+        </w:rPr>
+      </w:pPr>
+      <w:r>
+        <w:rPr>
+          <w:rFonts w:ascii="LMRoman10-Regular" w:hAnsi="LMRoman10-Regular" w:cs="LMRoman10-Regular"/>
+          <w:sz w:val="20"/>
+          <w:szCs w:val="20"/>
+        </w:rPr>
         <w:t xml:space="preserve">• </w:t>
       </w:r>
       <w:r>
@@ -7373,6 +7957,88 @@
           <w:sz w:val="20"/>
           <w:szCs w:val="20"/>
         </w:rPr>
+        <w:t xml:space="preserve">As </w:t>
+      </w:r>
+      <w:r>
+        <w:rPr>
+          <w:rFonts w:ascii="LMRoman10-Regular" w:hAnsi="LMRoman10-Regular" w:cs="LMRoman10-Regular"/>
+          <w:sz w:val="20"/>
+          <w:szCs w:val="20"/>
+        </w:rPr>
+        <w:t>we have zeros in our data</w:t>
+      </w:r>
+      <w:r>
+        <w:rPr>
+          <w:rFonts w:ascii="LMRoman10-Regular" w:hAnsi="LMRoman10-Regular" w:cs="LMRoman10-Regular"/>
+          <w:sz w:val="20"/>
+          <w:szCs w:val="20"/>
+        </w:rPr>
+        <w:t>, and log of zero is undefined</w:t>
+      </w:r>
+      <w:r>
+        <w:rPr>
+          <w:rFonts w:ascii="LMRoman10-Regular" w:hAnsi="LMRoman10-Regular" w:cs="LMRoman10-Regular"/>
+          <w:sz w:val="20"/>
+          <w:szCs w:val="20"/>
+        </w:rPr>
+        <w:t>. To handle this,</w:t>
+      </w:r>
+      <w:r>
+        <w:rPr>
+          <w:rFonts w:ascii="LMRoman10-Regular" w:hAnsi="LMRoman10-Regular" w:cs="LMRoman10-Regular"/>
+          <w:sz w:val="20"/>
+          <w:szCs w:val="20"/>
+        </w:rPr>
+        <w:t xml:space="preserve"> </w:t>
+      </w:r>
+      <w:r>
+        <w:rPr>
+          <w:rFonts w:ascii="LMRoman10-Regular" w:hAnsi="LMRoman10-Regular" w:cs="LMRoman10-Regular"/>
+          <w:sz w:val="20"/>
+          <w:szCs w:val="20"/>
+        </w:rPr>
+        <w:t>we need to add 1 to the outcome variable</w:t>
+      </w:r>
+      <w:r>
+        <w:rPr>
+          <w:rFonts w:ascii="LMRoman10-Regular" w:hAnsi="LMRoman10-Regular" w:cs="LMRoman10-Regular"/>
+          <w:sz w:val="20"/>
+          <w:szCs w:val="20"/>
+        </w:rPr>
+        <w:t>.</w:t>
+      </w:r>
+    </w:p>
+    <w:p>
+      <w:pPr>
+        <w:autoSpaceDE w:val="0"/>
+        <w:autoSpaceDN w:val="0"/>
+        <w:adjustRightInd w:val="0"/>
+        <w:spacing w:after="0" w:line="240" w:lineRule="auto"/>
+        <w:rPr>
+          <w:rFonts w:ascii="LMRoman10-Regular" w:hAnsi="LMRoman10-Regular" w:cs="LMRoman10-Regular"/>
+          <w:sz w:val="20"/>
+          <w:szCs w:val="20"/>
+        </w:rPr>
+      </w:pPr>
+    </w:p>
+    <w:p>
+      <w:pPr>
+        <w:autoSpaceDE w:val="0"/>
+        <w:autoSpaceDN w:val="0"/>
+        <w:adjustRightInd w:val="0"/>
+        <w:spacing w:after="0" w:line="240" w:lineRule="auto"/>
+        <w:rPr>
+          <w:rFonts w:ascii="LMRoman10-Regular" w:hAnsi="LMRoman10-Regular" w:cs="LMRoman10-Regular"/>
+          <w:sz w:val="20"/>
+          <w:szCs w:val="20"/>
+        </w:rPr>
+      </w:pPr>
+      <w:r>
+        <w:rPr>
+          <w:rFonts w:ascii="LMRoman10-Regular" w:hAnsi="LMRoman10-Regular" w:cs="LMRoman10-Regular"/>
+          <w:sz w:val="20"/>
+          <w:szCs w:val="20"/>
+        </w:rPr>
         <w:t xml:space="preserve">• </w:t>
       </w:r>
       <w:r>
@@ -7417,8 +8083,18 @@
           <w:sz w:val="20"/>
           <w:szCs w:val="20"/>
         </w:rPr>
-        <w:t>do? Why do we want to do</w:t>
-      </w:r>
+        <w:t xml:space="preserve">do? Why do we want to </w:t>
+      </w:r>
+      <w:proofErr w:type="gramStart"/>
+      <w:r>
+        <w:rPr>
+          <w:rFonts w:ascii="LMRoman10-Regular" w:hAnsi="LMRoman10-Regular" w:cs="LMRoman10-Regular"/>
+          <w:sz w:val="20"/>
+          <w:szCs w:val="20"/>
+        </w:rPr>
+        <w:t>do</w:t>
+      </w:r>
+      <w:proofErr w:type="gramEnd"/>
     </w:p>
     <w:p>
       <w:pPr>
@@ -7439,6 +8115,257 @@
           <w:szCs w:val="20"/>
         </w:rPr>
         <w:t>that?</w:t>
+      </w:r>
+    </w:p>
+    <w:p>
+      <w:pPr>
+        <w:autoSpaceDE w:val="0"/>
+        <w:autoSpaceDN w:val="0"/>
+        <w:adjustRightInd w:val="0"/>
+        <w:spacing w:after="0" w:line="240" w:lineRule="auto"/>
+        <w:rPr>
+          <w:rFonts w:ascii="LMRoman10-Regular" w:hAnsi="LMRoman10-Regular" w:cs="LMRoman10-Regular"/>
+          <w:sz w:val="20"/>
+          <w:szCs w:val="20"/>
+        </w:rPr>
+      </w:pPr>
+    </w:p>
+    <w:p>
+      <w:pPr>
+        <w:autoSpaceDE w:val="0"/>
+        <w:autoSpaceDN w:val="0"/>
+        <w:adjustRightInd w:val="0"/>
+        <w:spacing w:after="0" w:line="240" w:lineRule="auto"/>
+        <w:rPr>
+          <w:rFonts w:ascii="LMRoman10-Regular" w:hAnsi="LMRoman10-Regular" w:cs="LMRoman10-Regular"/>
+          <w:sz w:val="20"/>
+          <w:szCs w:val="20"/>
+        </w:rPr>
+      </w:pPr>
+      <w:proofErr w:type="spellStart"/>
+      <w:r>
+        <w:rPr>
+          <w:rFonts w:ascii="LMRoman10-Regular" w:hAnsi="LMRoman10-Regular" w:cs="LMRoman10-Regular"/>
+          <w:sz w:val="20"/>
+          <w:szCs w:val="20"/>
+        </w:rPr>
+        <w:t>StandardScaler</w:t>
+      </w:r>
+      <w:proofErr w:type="spellEnd"/>
+      <w:r>
+        <w:rPr>
+          <w:rFonts w:ascii="LMRoman10-Regular" w:hAnsi="LMRoman10-Regular" w:cs="LMRoman10-Regular"/>
+          <w:sz w:val="20"/>
+          <w:szCs w:val="20"/>
+        </w:rPr>
+        <w:t xml:space="preserve"> standardizes our data</w:t>
+      </w:r>
+      <w:r>
+        <w:rPr>
+          <w:rFonts w:ascii="LMRoman10-Regular" w:hAnsi="LMRoman10-Regular" w:cs="LMRoman10-Regular"/>
+          <w:sz w:val="20"/>
+          <w:szCs w:val="20"/>
+        </w:rPr>
+        <w:t xml:space="preserve"> </w:t>
+      </w:r>
+      <w:r>
+        <w:rPr>
+          <w:rFonts w:ascii="LMRoman10-Regular" w:hAnsi="LMRoman10-Regular" w:cs="LMRoman10-Regular"/>
+          <w:sz w:val="20"/>
+          <w:szCs w:val="20"/>
+        </w:rPr>
+        <w:t>meaning</w:t>
+      </w:r>
+      <w:r>
+        <w:rPr>
+          <w:rFonts w:ascii="LMRoman10-Regular" w:hAnsi="LMRoman10-Regular" w:cs="LMRoman10-Regular"/>
+          <w:sz w:val="20"/>
+          <w:szCs w:val="20"/>
+        </w:rPr>
+        <w:t xml:space="preserve"> all the values are subtract</w:t>
+      </w:r>
+      <w:r>
+        <w:rPr>
+          <w:rFonts w:ascii="LMRoman10-Regular" w:hAnsi="LMRoman10-Regular" w:cs="LMRoman10-Regular"/>
+          <w:sz w:val="20"/>
+          <w:szCs w:val="20"/>
+        </w:rPr>
+        <w:t>ed</w:t>
+      </w:r>
+      <w:r>
+        <w:rPr>
+          <w:rFonts w:ascii="LMRoman10-Regular" w:hAnsi="LMRoman10-Regular" w:cs="LMRoman10-Regular"/>
+          <w:sz w:val="20"/>
+          <w:szCs w:val="20"/>
+        </w:rPr>
+        <w:t xml:space="preserve"> with </w:t>
+      </w:r>
+      <w:r>
+        <w:rPr>
+          <w:rFonts w:ascii="LMRoman10-Regular" w:hAnsi="LMRoman10-Regular" w:cs="LMRoman10-Regular"/>
+          <w:sz w:val="20"/>
+          <w:szCs w:val="20"/>
+        </w:rPr>
+        <w:t xml:space="preserve">the </w:t>
+      </w:r>
+      <w:r>
+        <w:rPr>
+          <w:rFonts w:ascii="LMRoman10-Regular" w:hAnsi="LMRoman10-Regular" w:cs="LMRoman10-Regular"/>
+          <w:sz w:val="20"/>
+          <w:szCs w:val="20"/>
+        </w:rPr>
+        <w:t xml:space="preserve">mean </w:t>
+      </w:r>
+      <w:r>
+        <w:rPr>
+          <w:rFonts w:ascii="LMRoman10-Regular" w:hAnsi="LMRoman10-Regular" w:cs="LMRoman10-Regular"/>
+          <w:sz w:val="20"/>
+          <w:szCs w:val="20"/>
+        </w:rPr>
+        <w:t xml:space="preserve">of the columns to which the value </w:t>
+      </w:r>
+      <w:r>
+        <w:rPr>
+          <w:rFonts w:ascii="LMRoman10-Regular" w:hAnsi="LMRoman10-Regular" w:cs="LMRoman10-Regular"/>
+          <w:sz w:val="20"/>
+          <w:szCs w:val="20"/>
+        </w:rPr>
+        <w:t>belongs,</w:t>
+      </w:r>
+      <w:r>
+        <w:rPr>
+          <w:rFonts w:ascii="LMRoman10-Regular" w:hAnsi="LMRoman10-Regular" w:cs="LMRoman10-Regular"/>
+          <w:sz w:val="20"/>
+          <w:szCs w:val="20"/>
+        </w:rPr>
+        <w:t xml:space="preserve"> </w:t>
+      </w:r>
+      <w:r>
+        <w:rPr>
+          <w:rFonts w:ascii="LMRoman10-Regular" w:hAnsi="LMRoman10-Regular" w:cs="LMRoman10-Regular"/>
+          <w:sz w:val="20"/>
+          <w:szCs w:val="20"/>
+        </w:rPr>
+        <w:t>and the result is divided by the standard deviation</w:t>
+      </w:r>
+      <w:r>
+        <w:rPr>
+          <w:rFonts w:ascii="LMRoman10-Regular" w:hAnsi="LMRoman10-Regular" w:cs="LMRoman10-Regular"/>
+          <w:sz w:val="20"/>
+          <w:szCs w:val="20"/>
+        </w:rPr>
+        <w:t xml:space="preserve"> of that column.</w:t>
+      </w:r>
+    </w:p>
+    <w:p>
+      <w:pPr>
+        <w:autoSpaceDE w:val="0"/>
+        <w:autoSpaceDN w:val="0"/>
+        <w:adjustRightInd w:val="0"/>
+        <w:spacing w:after="0" w:line="240" w:lineRule="auto"/>
+        <w:rPr>
+          <w:rFonts w:ascii="LMRoman10-Regular" w:hAnsi="LMRoman10-Regular" w:cs="LMRoman10-Regular"/>
+          <w:sz w:val="20"/>
+          <w:szCs w:val="20"/>
+        </w:rPr>
+      </w:pPr>
+    </w:p>
+    <w:p>
+      <w:pPr>
+        <w:autoSpaceDE w:val="0"/>
+        <w:autoSpaceDN w:val="0"/>
+        <w:adjustRightInd w:val="0"/>
+        <w:spacing w:after="0" w:line="240" w:lineRule="auto"/>
+        <w:rPr>
+          <w:rFonts w:ascii="LMRoman10-Regular" w:hAnsi="LMRoman10-Regular" w:cs="LMRoman10-Regular"/>
+          <w:sz w:val="20"/>
+          <w:szCs w:val="20"/>
+        </w:rPr>
+      </w:pPr>
+      <w:r>
+        <w:rPr>
+          <w:rFonts w:ascii="LMRoman10-Regular" w:hAnsi="LMRoman10-Regular" w:cs="LMRoman10-Regular"/>
+          <w:sz w:val="20"/>
+          <w:szCs w:val="20"/>
+        </w:rPr>
+        <w:t xml:space="preserve">We want to </w:t>
+      </w:r>
+      <w:r>
+        <w:rPr>
+          <w:rFonts w:ascii="LMRoman10-Regular" w:hAnsi="LMRoman10-Regular" w:cs="LMRoman10-Regular"/>
+          <w:sz w:val="20"/>
+          <w:szCs w:val="20"/>
+        </w:rPr>
+        <w:t xml:space="preserve">standardize </w:t>
+      </w:r>
+      <w:r>
+        <w:rPr>
+          <w:rFonts w:ascii="LMRoman10-Regular" w:hAnsi="LMRoman10-Regular" w:cs="LMRoman10-Regular"/>
+          <w:sz w:val="20"/>
+          <w:szCs w:val="20"/>
+        </w:rPr>
+        <w:t xml:space="preserve">our data </w:t>
+      </w:r>
+      <w:r>
+        <w:rPr>
+          <w:rFonts w:ascii="LMRoman10-Regular" w:hAnsi="LMRoman10-Regular" w:cs="LMRoman10-Regular"/>
+          <w:sz w:val="20"/>
+          <w:szCs w:val="20"/>
+        </w:rPr>
+        <w:t>to</w:t>
+      </w:r>
+      <w:r>
+        <w:rPr>
+          <w:rFonts w:ascii="LMRoman10-Regular" w:hAnsi="LMRoman10-Regular" w:cs="LMRoman10-Regular"/>
+          <w:sz w:val="20"/>
+          <w:szCs w:val="20"/>
+        </w:rPr>
+        <w:t xml:space="preserve"> maintain internal consistency.</w:t>
+      </w:r>
+    </w:p>
+    <w:p>
+      <w:pPr>
+        <w:autoSpaceDE w:val="0"/>
+        <w:autoSpaceDN w:val="0"/>
+        <w:adjustRightInd w:val="0"/>
+        <w:spacing w:after="0" w:line="240" w:lineRule="auto"/>
+        <w:rPr>
+          <w:rFonts w:ascii="LMRoman10-Regular" w:hAnsi="LMRoman10-Regular" w:cs="LMRoman10-Regular"/>
+          <w:sz w:val="20"/>
+          <w:szCs w:val="20"/>
+        </w:rPr>
+      </w:pPr>
+      <w:r>
+        <w:rPr>
+          <w:rFonts w:ascii="LMRoman10-Regular" w:hAnsi="LMRoman10-Regular" w:cs="LMRoman10-Regular"/>
+          <w:sz w:val="20"/>
+          <w:szCs w:val="20"/>
+        </w:rPr>
+        <w:t>And in our data</w:t>
+      </w:r>
+      <w:r>
+        <w:rPr>
+          <w:rFonts w:ascii="LMRoman10-Regular" w:hAnsi="LMRoman10-Regular" w:cs="LMRoman10-Regular"/>
+          <w:sz w:val="20"/>
+          <w:szCs w:val="20"/>
+        </w:rPr>
+        <w:t xml:space="preserve">, many of the features </w:t>
+      </w:r>
+      <w:r>
+        <w:rPr>
+          <w:rFonts w:ascii="LMRoman10-Regular" w:hAnsi="LMRoman10-Regular" w:cs="LMRoman10-Regular"/>
+          <w:sz w:val="20"/>
+          <w:szCs w:val="20"/>
+        </w:rPr>
+        <w:t xml:space="preserve">have large differences in their ranges and </w:t>
+      </w:r>
+      <w:r>
+        <w:rPr>
+          <w:rFonts w:ascii="LMRoman10-Regular" w:hAnsi="LMRoman10-Regular" w:cs="LMRoman10-Regular"/>
+          <w:sz w:val="20"/>
+          <w:szCs w:val="20"/>
+        </w:rPr>
+        <w:t>are of different units.</w:t>
       </w:r>
     </w:p>
     <w:p>
@@ -7578,7 +8505,25 @@
           <w:sz w:val="20"/>
           <w:szCs w:val="20"/>
         </w:rPr>
-        <w:t>(i.e. not the log scale you’re</w:t>
+        <w:t>(</w:t>
+      </w:r>
+      <w:proofErr w:type="gramStart"/>
+      <w:r>
+        <w:rPr>
+          <w:rFonts w:ascii="LMRoman10-Regular" w:hAnsi="LMRoman10-Regular" w:cs="LMRoman10-Regular"/>
+          <w:sz w:val="20"/>
+          <w:szCs w:val="20"/>
+        </w:rPr>
+        <w:t>i.e.</w:t>
+      </w:r>
+      <w:proofErr w:type="gramEnd"/>
+      <w:r>
+        <w:rPr>
+          <w:rFonts w:ascii="LMRoman10-Regular" w:hAnsi="LMRoman10-Regular" w:cs="LMRoman10-Regular"/>
+          <w:sz w:val="20"/>
+          <w:szCs w:val="20"/>
+        </w:rPr>
+        <w:t xml:space="preserve"> not the log scale you’re</w:t>
       </w:r>
     </w:p>
     <w:p>
@@ -7601,6 +8546,95 @@
         </w:rPr>
         <w:t>predicting on.</w:t>
       </w:r>
+    </w:p>
+    <w:p>
+      <w:pPr>
+        <w:autoSpaceDE w:val="0"/>
+        <w:autoSpaceDN w:val="0"/>
+        <w:adjustRightInd w:val="0"/>
+        <w:spacing w:after="0" w:line="240" w:lineRule="auto"/>
+        <w:rPr>
+          <w:rFonts w:ascii="LMRoman10-Regular" w:hAnsi="LMRoman10-Regular" w:cs="LMRoman10-Regular"/>
+          <w:sz w:val="20"/>
+          <w:szCs w:val="20"/>
+        </w:rPr>
+      </w:pPr>
+    </w:p>
+    <w:p>
+      <w:pPr>
+        <w:autoSpaceDE w:val="0"/>
+        <w:autoSpaceDN w:val="0"/>
+        <w:adjustRightInd w:val="0"/>
+        <w:spacing w:after="0" w:line="240" w:lineRule="auto"/>
+        <w:rPr>
+          <w:rFonts w:ascii="LMRoman10-Regular" w:hAnsi="LMRoman10-Regular" w:cs="LMRoman10-Regular"/>
+          <w:sz w:val="20"/>
+          <w:szCs w:val="20"/>
+        </w:rPr>
+      </w:pPr>
+      <w:r>
+        <w:rPr>
+          <w:rFonts w:ascii="LMRoman10-Regular" w:hAnsi="LMRoman10-Regular" w:cs="LMRoman10-Regular"/>
+          <w:noProof/>
+          <w:sz w:val="20"/>
+          <w:szCs w:val="20"/>
+        </w:rPr>
+        <w:lastRenderedPageBreak/>
+        <w:drawing>
+          <wp:inline distT="0" distB="0" distL="0" distR="0" wp14:anchorId="697C237C" wp14:editId="7829B767">
+            <wp:extent cx="5943600" cy="4399280"/>
+            <wp:effectExtent l="0" t="0" r="0" b="0"/>
+            <wp:docPr id="8" name="Picture 8" descr="Chart, scatter chart&#10;&#10;Description automatically generated"/>
+            <wp:cNvGraphicFramePr>
+              <a:graphicFrameLocks xmlns:a="http://schemas.openxmlformats.org/drawingml/2006/main" noChangeAspect="1"/>
+            </wp:cNvGraphicFramePr>
+            <a:graphic xmlns:a="http://schemas.openxmlformats.org/drawingml/2006/main">
+              <a:graphicData uri="http://schemas.openxmlformats.org/drawingml/2006/picture">
+                <pic:pic xmlns:pic="http://schemas.openxmlformats.org/drawingml/2006/picture">
+                  <pic:nvPicPr>
+                    <pic:cNvPr id="8" name="Picture 8" descr="Chart, scatter chart&#10;&#10;Description automatically generated"/>
+                    <pic:cNvPicPr/>
+                  </pic:nvPicPr>
+                  <pic:blipFill>
+                    <a:blip r:embed="rId12">
+                      <a:extLst>
+                        <a:ext uri="{28A0092B-C50C-407E-A947-70E740481C1C}">
+                          <a14:useLocalDpi xmlns:a14="http://schemas.microsoft.com/office/drawing/2010/main" val="0"/>
+                        </a:ext>
+                      </a:extLst>
+                    </a:blip>
+                    <a:stretch>
+                      <a:fillRect/>
+                    </a:stretch>
+                  </pic:blipFill>
+                  <pic:spPr>
+                    <a:xfrm>
+                      <a:off x="0" y="0"/>
+                      <a:ext cx="5943600" cy="4399280"/>
+                    </a:xfrm>
+                    <a:prstGeom prst="rect">
+                      <a:avLst/>
+                    </a:prstGeom>
+                  </pic:spPr>
+                </pic:pic>
+              </a:graphicData>
+            </a:graphic>
+          </wp:inline>
+        </w:drawing>
+      </w:r>
+    </w:p>
+    <w:p>
+      <w:pPr>
+        <w:autoSpaceDE w:val="0"/>
+        <w:autoSpaceDN w:val="0"/>
+        <w:adjustRightInd w:val="0"/>
+        <w:spacing w:after="0" w:line="240" w:lineRule="auto"/>
+        <w:rPr>
+          <w:rFonts w:ascii="LMRoman10-Regular" w:hAnsi="LMRoman10-Regular" w:cs="LMRoman10-Regular"/>
+          <w:sz w:val="20"/>
+          <w:szCs w:val="20"/>
+        </w:rPr>
+      </w:pPr>
     </w:p>
     <w:p>
       <w:pPr>
@@ -7687,6 +8721,111 @@
           <w:szCs w:val="20"/>
         </w:rPr>
       </w:pPr>
+      <w:r>
+        <w:rPr>
+          <w:rFonts w:ascii="LMRoman10-Regular" w:hAnsi="LMRoman10-Regular" w:cs="LMRoman10-Regular"/>
+          <w:sz w:val="20"/>
+          <w:szCs w:val="20"/>
+        </w:rPr>
+        <w:tab/>
+      </w:r>
+    </w:p>
+    <w:p>
+      <w:pPr>
+        <w:autoSpaceDE w:val="0"/>
+        <w:autoSpaceDN w:val="0"/>
+        <w:adjustRightInd w:val="0"/>
+        <w:spacing w:after="0" w:line="240" w:lineRule="auto"/>
+        <w:rPr>
+          <w:rFonts w:ascii="LMRoman10-Regular" w:hAnsi="LMRoman10-Regular" w:cs="LMRoman10-Regular"/>
+          <w:sz w:val="20"/>
+          <w:szCs w:val="20"/>
+        </w:rPr>
+      </w:pPr>
+      <w:r>
+        <w:rPr>
+          <w:rFonts w:ascii="LMRoman10-Regular" w:hAnsi="LMRoman10-Regular" w:cs="LMRoman10-Regular"/>
+          <w:sz w:val="20"/>
+          <w:szCs w:val="20"/>
+        </w:rPr>
+        <w:t xml:space="preserve">Data fits well as we can see the difference between </w:t>
+      </w:r>
+      <w:r>
+        <w:rPr>
+          <w:rFonts w:ascii="LMRoman10-Regular" w:hAnsi="LMRoman10-Regular" w:cs="LMRoman10-Regular"/>
+          <w:sz w:val="20"/>
+          <w:szCs w:val="20"/>
+        </w:rPr>
+        <w:t>the y-</w:t>
+      </w:r>
+      <w:r>
+        <w:rPr>
+          <w:rFonts w:ascii="LMRoman10-Regular" w:hAnsi="LMRoman10-Regular" w:cs="LMRoman10-Regular"/>
+          <w:sz w:val="20"/>
+          <w:szCs w:val="20"/>
+        </w:rPr>
+        <w:t xml:space="preserve">test and the predicted value seem to concentrate </w:t>
+      </w:r>
+      <w:r>
+        <w:rPr>
+          <w:rFonts w:ascii="LMRoman10-Regular" w:hAnsi="LMRoman10-Regular" w:cs="LMRoman10-Regular"/>
+          <w:sz w:val="20"/>
+          <w:szCs w:val="20"/>
+        </w:rPr>
+        <w:t xml:space="preserve">toward the </w:t>
+      </w:r>
+      <w:r>
+        <w:rPr>
+          <w:rFonts w:ascii="LMRoman10-Regular" w:hAnsi="LMRoman10-Regular" w:cs="LMRoman10-Regular"/>
+          <w:sz w:val="20"/>
+          <w:szCs w:val="20"/>
+        </w:rPr>
+        <w:t xml:space="preserve">left side of the graph, that suggests that our model predicts post with less than 50,000 upvotes </w:t>
+      </w:r>
+      <w:proofErr w:type="gramStart"/>
+      <w:r>
+        <w:rPr>
+          <w:rFonts w:ascii="LMRoman10-Regular" w:hAnsi="LMRoman10-Regular" w:cs="LMRoman10-Regular"/>
+          <w:sz w:val="20"/>
+          <w:szCs w:val="20"/>
+        </w:rPr>
+        <w:t>really good</w:t>
+      </w:r>
+      <w:proofErr w:type="gramEnd"/>
+    </w:p>
+    <w:p>
+      <w:pPr>
+        <w:autoSpaceDE w:val="0"/>
+        <w:autoSpaceDN w:val="0"/>
+        <w:adjustRightInd w:val="0"/>
+        <w:spacing w:after="0" w:line="240" w:lineRule="auto"/>
+        <w:rPr>
+          <w:rFonts w:ascii="LMRoman10-Regular" w:hAnsi="LMRoman10-Regular" w:cs="LMRoman10-Regular"/>
+          <w:sz w:val="20"/>
+          <w:szCs w:val="20"/>
+        </w:rPr>
+      </w:pPr>
+      <w:r>
+        <w:rPr>
+          <w:rFonts w:ascii="LMRoman10-Regular" w:hAnsi="LMRoman10-Regular" w:cs="LMRoman10-Regular"/>
+          <w:sz w:val="20"/>
+          <w:szCs w:val="20"/>
+        </w:rPr>
+        <w:t>But, as the number of upvotes goes above 50,000 our model tends to fail.</w:t>
+      </w:r>
+    </w:p>
+    <w:p>
+      <w:pPr>
+        <w:autoSpaceDE w:val="0"/>
+        <w:autoSpaceDN w:val="0"/>
+        <w:adjustRightInd w:val="0"/>
+        <w:spacing w:after="0" w:line="240" w:lineRule="auto"/>
+        <w:rPr>
+          <w:rFonts w:ascii="LMRoman10-Regular" w:hAnsi="LMRoman10-Regular" w:cs="LMRoman10-Regular"/>
+          <w:sz w:val="20"/>
+          <w:szCs w:val="20"/>
+        </w:rPr>
+      </w:pPr>
     </w:p>
     <w:p>
       <w:pPr>
@@ -7758,6 +8897,76 @@
           <w:sz w:val="20"/>
           <w:szCs w:val="20"/>
         </w:rPr>
+        <w:t>New RMSE</w:t>
+      </w:r>
+      <w:r>
+        <w:rPr>
+          <w:rFonts w:ascii="LMRoman10-Regular" w:hAnsi="LMRoman10-Regular" w:cs="LMRoman10-Regular"/>
+          <w:sz w:val="20"/>
+          <w:szCs w:val="20"/>
+        </w:rPr>
+        <w:t xml:space="preserve"> with logged independent </w:t>
+      </w:r>
+      <w:proofErr w:type="gramStart"/>
+      <w:r>
+        <w:rPr>
+          <w:rFonts w:ascii="LMRoman10-Regular" w:hAnsi="LMRoman10-Regular" w:cs="LMRoman10-Regular"/>
+          <w:sz w:val="20"/>
+          <w:szCs w:val="20"/>
+        </w:rPr>
+        <w:t>variables</w:t>
+      </w:r>
+      <w:r>
+        <w:rPr>
+          <w:rFonts w:ascii="LMRoman10-Regular" w:hAnsi="LMRoman10-Regular" w:cs="LMRoman10-Regular"/>
+          <w:sz w:val="20"/>
+          <w:szCs w:val="20"/>
+        </w:rPr>
+        <w:t xml:space="preserve"> :</w:t>
+      </w:r>
+      <w:proofErr w:type="gramEnd"/>
+    </w:p>
+    <w:p>
+      <w:pPr>
+        <w:autoSpaceDE w:val="0"/>
+        <w:autoSpaceDN w:val="0"/>
+        <w:adjustRightInd w:val="0"/>
+        <w:spacing w:after="0" w:line="240" w:lineRule="auto"/>
+        <w:rPr>
+          <w:rFonts w:ascii="LMRoman10-Regular" w:hAnsi="LMRoman10-Regular" w:cs="LMRoman10-Regular"/>
+          <w:sz w:val="20"/>
+          <w:szCs w:val="20"/>
+        </w:rPr>
+      </w:pPr>
+      <w:r>
+        <w:rPr>
+          <w:rFonts w:ascii="Consolas" w:hAnsi="Consolas"/>
+          <w:color w:val="616161"/>
+          <w:sz w:val="21"/>
+          <w:szCs w:val="21"/>
+          <w:shd w:val="clear" w:color="auto" w:fill="FFFFFF"/>
+        </w:rPr>
+        <w:t>0.332433787220992</w:t>
+      </w:r>
+    </w:p>
+    <w:p>
+      <w:pPr>
+        <w:autoSpaceDE w:val="0"/>
+        <w:autoSpaceDN w:val="0"/>
+        <w:adjustRightInd w:val="0"/>
+        <w:spacing w:after="0" w:line="240" w:lineRule="auto"/>
+        <w:rPr>
+          <w:rFonts w:ascii="LMRoman10-Regular" w:hAnsi="LMRoman10-Regular" w:cs="LMRoman10-Regular"/>
+          <w:sz w:val="20"/>
+          <w:szCs w:val="20"/>
+        </w:rPr>
+      </w:pPr>
+      <w:r>
+        <w:rPr>
+          <w:rFonts w:ascii="LMRoman10-Regular" w:hAnsi="LMRoman10-Regular" w:cs="LMRoman10-Regular"/>
+          <w:sz w:val="20"/>
+          <w:szCs w:val="20"/>
+        </w:rPr>
         <w:t xml:space="preserve">• </w:t>
       </w:r>
       <w:r>
@@ -7818,29 +9027,167 @@
           <w:sz w:val="20"/>
           <w:szCs w:val="20"/>
         </w:rPr>
-        <w:t>3</w:t>
-      </w:r>
-    </w:p>
-    <w:p>
-      <w:pPr>
-        <w:autoSpaceDE w:val="0"/>
-        <w:autoSpaceDN w:val="0"/>
-        <w:adjustRightInd w:val="0"/>
-        <w:spacing w:after="0" w:line="240" w:lineRule="auto"/>
-        <w:rPr>
-          <w:rFonts w:ascii="LMRoman10-Regular" w:hAnsi="LMRoman10-Regular" w:cs="LMRoman10-Regular"/>
-          <w:sz w:val="20"/>
-          <w:szCs w:val="20"/>
-        </w:rPr>
-      </w:pPr>
-      <w:r>
-        <w:rPr>
-          <w:rFonts w:ascii="LMRoman10-Regular" w:hAnsi="LMRoman10-Regular" w:cs="LMRoman10-Regular"/>
-          <w:sz w:val="20"/>
-          <w:szCs w:val="20"/>
-        </w:rPr>
-        <w:t>but with the new model, in order to answer this question.</w:t>
-      </w:r>
+        <w:t xml:space="preserve">but with the new model, </w:t>
+      </w:r>
+      <w:proofErr w:type="gramStart"/>
+      <w:r>
+        <w:rPr>
+          <w:rFonts w:ascii="LMRoman10-Regular" w:hAnsi="LMRoman10-Regular" w:cs="LMRoman10-Regular"/>
+          <w:sz w:val="20"/>
+          <w:szCs w:val="20"/>
+        </w:rPr>
+        <w:t>in order to</w:t>
+      </w:r>
+      <w:proofErr w:type="gramEnd"/>
+      <w:r>
+        <w:rPr>
+          <w:rFonts w:ascii="LMRoman10-Regular" w:hAnsi="LMRoman10-Regular" w:cs="LMRoman10-Regular"/>
+          <w:sz w:val="20"/>
+          <w:szCs w:val="20"/>
+        </w:rPr>
+        <w:t xml:space="preserve"> answer this question.</w:t>
+      </w:r>
+    </w:p>
+    <w:p>
+      <w:pPr>
+        <w:autoSpaceDE w:val="0"/>
+        <w:autoSpaceDN w:val="0"/>
+        <w:adjustRightInd w:val="0"/>
+        <w:spacing w:after="0" w:line="240" w:lineRule="auto"/>
+        <w:rPr>
+          <w:rFonts w:ascii="LMRoman10-Regular" w:hAnsi="LMRoman10-Regular" w:cs="LMRoman10-Regular"/>
+          <w:sz w:val="20"/>
+          <w:szCs w:val="20"/>
+        </w:rPr>
+      </w:pPr>
+    </w:p>
+    <w:p>
+      <w:pPr>
+        <w:autoSpaceDE w:val="0"/>
+        <w:autoSpaceDN w:val="0"/>
+        <w:adjustRightInd w:val="0"/>
+        <w:spacing w:after="0" w:line="240" w:lineRule="auto"/>
+        <w:rPr>
+          <w:rFonts w:ascii="LMRoman10-Regular" w:hAnsi="LMRoman10-Regular" w:cs="LMRoman10-Regular"/>
+          <w:sz w:val="20"/>
+          <w:szCs w:val="20"/>
+        </w:rPr>
+      </w:pPr>
+      <w:r>
+        <w:rPr>
+          <w:rFonts w:ascii="LMRoman10-Regular" w:hAnsi="LMRoman10-Regular" w:cs="LMRoman10-Regular"/>
+          <w:noProof/>
+          <w:sz w:val="20"/>
+          <w:szCs w:val="20"/>
+        </w:rPr>
+        <w:lastRenderedPageBreak/>
+        <w:drawing>
+          <wp:inline distT="0" distB="0" distL="0" distR="0" wp14:anchorId="25163A1A" wp14:editId="67AB5BB3">
+            <wp:extent cx="5943600" cy="4250055"/>
+            <wp:effectExtent l="0" t="0" r="0" b="0"/>
+            <wp:docPr id="9" name="Picture 9" descr="Chart, scatter chart&#10;&#10;Description automatically generated"/>
+            <wp:cNvGraphicFramePr>
+              <a:graphicFrameLocks xmlns:a="http://schemas.openxmlformats.org/drawingml/2006/main" noChangeAspect="1"/>
+            </wp:cNvGraphicFramePr>
+            <a:graphic xmlns:a="http://schemas.openxmlformats.org/drawingml/2006/main">
+              <a:graphicData uri="http://schemas.openxmlformats.org/drawingml/2006/picture">
+                <pic:pic xmlns:pic="http://schemas.openxmlformats.org/drawingml/2006/picture">
+                  <pic:nvPicPr>
+                    <pic:cNvPr id="9" name="Picture 9" descr="Chart, scatter chart&#10;&#10;Description automatically generated"/>
+                    <pic:cNvPicPr/>
+                  </pic:nvPicPr>
+                  <pic:blipFill>
+                    <a:blip r:embed="rId13">
+                      <a:extLst>
+                        <a:ext uri="{28A0092B-C50C-407E-A947-70E740481C1C}">
+                          <a14:useLocalDpi xmlns:a14="http://schemas.microsoft.com/office/drawing/2010/main" val="0"/>
+                        </a:ext>
+                      </a:extLst>
+                    </a:blip>
+                    <a:stretch>
+                      <a:fillRect/>
+                    </a:stretch>
+                  </pic:blipFill>
+                  <pic:spPr>
+                    <a:xfrm>
+                      <a:off x="0" y="0"/>
+                      <a:ext cx="5943600" cy="4250055"/>
+                    </a:xfrm>
+                    <a:prstGeom prst="rect">
+                      <a:avLst/>
+                    </a:prstGeom>
+                  </pic:spPr>
+                </pic:pic>
+              </a:graphicData>
+            </a:graphic>
+          </wp:inline>
+        </w:drawing>
+      </w:r>
+    </w:p>
+    <w:p>
+      <w:pPr>
+        <w:autoSpaceDE w:val="0"/>
+        <w:autoSpaceDN w:val="0"/>
+        <w:adjustRightInd w:val="0"/>
+        <w:spacing w:after="0" w:line="240" w:lineRule="auto"/>
+        <w:rPr>
+          <w:rFonts w:ascii="LMRoman10-Regular" w:hAnsi="LMRoman10-Regular" w:cs="LMRoman10-Regular"/>
+          <w:sz w:val="20"/>
+          <w:szCs w:val="20"/>
+        </w:rPr>
+      </w:pPr>
+    </w:p>
+    <w:p>
+      <w:pPr>
+        <w:autoSpaceDE w:val="0"/>
+        <w:autoSpaceDN w:val="0"/>
+        <w:adjustRightInd w:val="0"/>
+        <w:spacing w:after="0" w:line="240" w:lineRule="auto"/>
+        <w:rPr>
+          <w:rFonts w:ascii="LMRoman10-Regular" w:hAnsi="LMRoman10-Regular" w:cs="LMRoman10-Regular"/>
+          <w:sz w:val="20"/>
+          <w:szCs w:val="20"/>
+        </w:rPr>
+      </w:pPr>
+      <w:r>
+        <w:rPr>
+          <w:rFonts w:ascii="LMRoman10-Regular" w:hAnsi="LMRoman10-Regular" w:cs="LMRoman10-Regular"/>
+          <w:sz w:val="20"/>
+          <w:szCs w:val="20"/>
+        </w:rPr>
+        <w:t xml:space="preserve">The blue points represent the new </w:t>
+      </w:r>
+      <w:proofErr w:type="gramStart"/>
+      <w:r>
+        <w:rPr>
+          <w:rFonts w:ascii="LMRoman10-Regular" w:hAnsi="LMRoman10-Regular" w:cs="LMRoman10-Regular"/>
+          <w:sz w:val="20"/>
+          <w:szCs w:val="20"/>
+        </w:rPr>
+        <w:t>plot</w:t>
+      </w:r>
+      <w:proofErr w:type="gramEnd"/>
+      <w:r>
+        <w:rPr>
+          <w:rFonts w:ascii="LMRoman10-Regular" w:hAnsi="LMRoman10-Regular" w:cs="LMRoman10-Regular"/>
+          <w:sz w:val="20"/>
+          <w:szCs w:val="20"/>
+        </w:rPr>
+        <w:t xml:space="preserve"> and the orange represents the old plot, as we can see in the figure the new points are now a little concentrated towards the left when compared to the old ones.</w:t>
+      </w:r>
+    </w:p>
+    <w:p>
+      <w:pPr>
+        <w:autoSpaceDE w:val="0"/>
+        <w:autoSpaceDN w:val="0"/>
+        <w:adjustRightInd w:val="0"/>
+        <w:spacing w:after="0" w:line="240" w:lineRule="auto"/>
+        <w:rPr>
+          <w:rFonts w:ascii="LMRoman10-Regular" w:hAnsi="LMRoman10-Regular" w:cs="LMRoman10-Regular"/>
+          <w:sz w:val="20"/>
+          <w:szCs w:val="20"/>
+        </w:rPr>
+      </w:pPr>
     </w:p>
     <w:p>
       <w:pPr>
@@ -7899,207 +9246,6 @@
         <w:adjustRightInd w:val="0"/>
         <w:spacing w:after="0" w:line="240" w:lineRule="auto"/>
         <w:rPr>
-          <w:rFonts w:ascii="LMRoman10-Regular" w:hAnsi="LMRoman10-Regular" w:cs="LMRoman10-Regular"/>
-          <w:sz w:val="20"/>
-          <w:szCs w:val="20"/>
-        </w:rPr>
-      </w:pPr>
-      <w:r>
-        <w:rPr>
-          <w:rFonts w:ascii="LMRoman10-Regular" w:hAnsi="LMRoman10-Regular" w:cs="LMRoman10-Regular"/>
-          <w:sz w:val="20"/>
-          <w:szCs w:val="20"/>
-        </w:rPr>
-        <w:t xml:space="preserve">• </w:t>
-      </w:r>
-      <w:r>
-        <w:rPr>
-          <w:rFonts w:ascii="LMRoman10-Bold" w:hAnsi="LMRoman10-Bold" w:cs="LMRoman10-Bold"/>
-          <w:b/>
-          <w:bCs/>
-          <w:sz w:val="20"/>
-          <w:szCs w:val="20"/>
-        </w:rPr>
-        <w:t xml:space="preserve">3.2.1 (3) </w:t>
-      </w:r>
-      <w:r>
-        <w:rPr>
-          <w:rFonts w:ascii="LMRoman10-Regular" w:hAnsi="LMRoman10-Regular" w:cs="LMRoman10-Regular"/>
-          <w:sz w:val="20"/>
-          <w:szCs w:val="20"/>
-        </w:rPr>
-        <w:t>- What is the strongest positive predictor of upvotes? How many</w:t>
-      </w:r>
-    </w:p>
-    <w:p>
-      <w:pPr>
-        <w:autoSpaceDE w:val="0"/>
-        <w:autoSpaceDN w:val="0"/>
-        <w:adjustRightInd w:val="0"/>
-        <w:spacing w:after="0" w:line="240" w:lineRule="auto"/>
-        <w:rPr>
-          <w:rFonts w:ascii="LMRoman10-Regular" w:hAnsi="LMRoman10-Regular" w:cs="LMRoman10-Regular"/>
-          <w:sz w:val="20"/>
-          <w:szCs w:val="20"/>
-        </w:rPr>
-      </w:pPr>
-      <w:r>
-        <w:rPr>
-          <w:rFonts w:ascii="LMRoman10-Regular" w:hAnsi="LMRoman10-Regular" w:cs="LMRoman10-Regular"/>
-          <w:sz w:val="20"/>
-          <w:szCs w:val="20"/>
-        </w:rPr>
-        <w:t>more log(upvotes+1) does a one standard deviation increase in the feature</w:t>
-      </w:r>
-    </w:p>
-    <w:p>
-      <w:pPr>
-        <w:autoSpaceDE w:val="0"/>
-        <w:autoSpaceDN w:val="0"/>
-        <w:adjustRightInd w:val="0"/>
-        <w:spacing w:after="0" w:line="240" w:lineRule="auto"/>
-        <w:rPr>
-          <w:rFonts w:ascii="LMRoman10-Regular" w:hAnsi="LMRoman10-Regular" w:cs="LMRoman10-Regular"/>
-          <w:sz w:val="20"/>
-          <w:szCs w:val="20"/>
-        </w:rPr>
-      </w:pPr>
-      <w:r>
-        <w:rPr>
-          <w:rFonts w:ascii="LMRoman10-Regular" w:hAnsi="LMRoman10-Regular" w:cs="LMRoman10-Regular"/>
-          <w:sz w:val="20"/>
-          <w:szCs w:val="20"/>
-        </w:rPr>
-        <w:t>correspond to?</w:t>
-      </w:r>
-    </w:p>
-    <w:p>
-      <w:pPr>
-        <w:autoSpaceDE w:val="0"/>
-        <w:autoSpaceDN w:val="0"/>
-        <w:adjustRightInd w:val="0"/>
-        <w:spacing w:after="0" w:line="240" w:lineRule="auto"/>
-        <w:rPr>
-          <w:rFonts w:ascii="LMRoman10-Regular" w:hAnsi="LMRoman10-Regular" w:cs="LMRoman10-Regular"/>
-          <w:sz w:val="20"/>
-          <w:szCs w:val="20"/>
-        </w:rPr>
-      </w:pPr>
-    </w:p>
-    <w:p>
-      <w:pPr>
-        <w:autoSpaceDE w:val="0"/>
-        <w:autoSpaceDN w:val="0"/>
-        <w:adjustRightInd w:val="0"/>
-        <w:spacing w:after="0" w:line="240" w:lineRule="auto"/>
-        <w:rPr>
-          <w:rFonts w:ascii="LMRoman10-Regular" w:hAnsi="LMRoman10-Regular" w:cs="LMRoman10-Regular"/>
-          <w:sz w:val="20"/>
-          <w:szCs w:val="20"/>
-        </w:rPr>
-      </w:pPr>
-    </w:p>
-    <w:p>
-      <w:pPr>
-        <w:autoSpaceDE w:val="0"/>
-        <w:autoSpaceDN w:val="0"/>
-        <w:adjustRightInd w:val="0"/>
-        <w:spacing w:after="0" w:line="240" w:lineRule="auto"/>
-        <w:rPr>
-          <w:rFonts w:ascii="LMRoman10-Regular" w:hAnsi="LMRoman10-Regular" w:cs="LMRoman10-Regular"/>
-          <w:sz w:val="20"/>
-          <w:szCs w:val="20"/>
-        </w:rPr>
-      </w:pPr>
-    </w:p>
-    <w:p>
-      <w:pPr>
-        <w:autoSpaceDE w:val="0"/>
-        <w:autoSpaceDN w:val="0"/>
-        <w:adjustRightInd w:val="0"/>
-        <w:spacing w:after="0" w:line="240" w:lineRule="auto"/>
-        <w:rPr>
-          <w:rFonts w:ascii="LMRoman10-Regular" w:hAnsi="LMRoman10-Regular" w:cs="LMRoman10-Regular"/>
-          <w:sz w:val="20"/>
-          <w:szCs w:val="20"/>
-        </w:rPr>
-      </w:pPr>
-      <w:r>
-        <w:rPr>
-          <w:rFonts w:ascii="LMRoman10-Regular" w:hAnsi="LMRoman10-Regular" w:cs="LMRoman10-Regular"/>
-          <w:sz w:val="20"/>
-          <w:szCs w:val="20"/>
-        </w:rPr>
-        <w:t xml:space="preserve">• </w:t>
-      </w:r>
-      <w:r>
-        <w:rPr>
-          <w:rFonts w:ascii="LMRoman10-Bold" w:hAnsi="LMRoman10-Bold" w:cs="LMRoman10-Bold"/>
-          <w:b/>
-          <w:bCs/>
-          <w:sz w:val="20"/>
-          <w:szCs w:val="20"/>
-        </w:rPr>
-        <w:t xml:space="preserve">3.2.2 (2) </w:t>
-      </w:r>
-      <w:r>
-        <w:rPr>
-          <w:rFonts w:ascii="LMRoman10-Regular" w:hAnsi="LMRoman10-Regular" w:cs="LMRoman10-Regular"/>
-          <w:sz w:val="20"/>
-          <w:szCs w:val="20"/>
-        </w:rPr>
-        <w:t>- What is the strongest negative predictor of upvotes? How</w:t>
-      </w:r>
-    </w:p>
-    <w:p>
-      <w:pPr>
-        <w:autoSpaceDE w:val="0"/>
-        <w:autoSpaceDN w:val="0"/>
-        <w:adjustRightInd w:val="0"/>
-        <w:spacing w:after="0" w:line="240" w:lineRule="auto"/>
-        <w:rPr>
-          <w:rFonts w:ascii="LMRoman10-Regular" w:hAnsi="LMRoman10-Regular" w:cs="LMRoman10-Regular"/>
-          <w:sz w:val="20"/>
-          <w:szCs w:val="20"/>
-        </w:rPr>
-      </w:pPr>
-      <w:r>
-        <w:rPr>
-          <w:rFonts w:ascii="LMRoman10-Regular" w:hAnsi="LMRoman10-Regular" w:cs="LMRoman10-Regular"/>
-          <w:sz w:val="20"/>
-          <w:szCs w:val="20"/>
-        </w:rPr>
-        <w:t>many fewer log(upvotes+1) does a one standard deviation increase in the</w:t>
-      </w:r>
-    </w:p>
-    <w:p>
-      <w:pPr>
-        <w:autoSpaceDE w:val="0"/>
-        <w:autoSpaceDN w:val="0"/>
-        <w:adjustRightInd w:val="0"/>
-        <w:spacing w:after="0" w:line="240" w:lineRule="auto"/>
-        <w:rPr>
-          <w:rFonts w:ascii="LMRoman10-Regular" w:hAnsi="LMRoman10-Regular" w:cs="LMRoman10-Regular"/>
-          <w:sz w:val="20"/>
-          <w:szCs w:val="20"/>
-        </w:rPr>
-      </w:pPr>
-      <w:r>
-        <w:rPr>
-          <w:rFonts w:ascii="LMRoman10-Regular" w:hAnsi="LMRoman10-Regular" w:cs="LMRoman10-Regular"/>
-          <w:sz w:val="20"/>
-          <w:szCs w:val="20"/>
-        </w:rPr>
-        <w:t>feature correspond to?</w:t>
-      </w:r>
-    </w:p>
-    <w:p>
-      <w:pPr>
-        <w:autoSpaceDE w:val="0"/>
-        <w:autoSpaceDN w:val="0"/>
-        <w:adjustRightInd w:val="0"/>
-        <w:spacing w:after="0" w:line="240" w:lineRule="auto"/>
-        <w:rPr>
           <w:rFonts w:ascii="LMRoman12-Bold" w:hAnsi="LMRoman12-Bold" w:cs="LMRoman12-Bold"/>
           <w:b/>
           <w:bCs/>
@@ -8107,7 +9253,255 @@
           <w:szCs w:val="29"/>
         </w:rPr>
       </w:pPr>
-      <w:r>
+    </w:p>
+    <w:p>
+      <w:pPr>
+        <w:autoSpaceDE w:val="0"/>
+        <w:autoSpaceDN w:val="0"/>
+        <w:adjustRightInd w:val="0"/>
+        <w:spacing w:after="0" w:line="240" w:lineRule="auto"/>
+        <w:rPr>
+          <w:rFonts w:ascii="LMRoman10-Regular" w:hAnsi="LMRoman10-Regular" w:cs="LMRoman10-Regular"/>
+          <w:sz w:val="20"/>
+          <w:szCs w:val="20"/>
+        </w:rPr>
+      </w:pPr>
+      <w:r>
+        <w:rPr>
+          <w:rFonts w:ascii="LMRoman10-Regular" w:hAnsi="LMRoman10-Regular" w:cs="LMRoman10-Regular"/>
+          <w:sz w:val="20"/>
+          <w:szCs w:val="20"/>
+        </w:rPr>
+        <w:t xml:space="preserve">• </w:t>
+      </w:r>
+      <w:r>
+        <w:rPr>
+          <w:rFonts w:ascii="LMRoman10-Bold" w:hAnsi="LMRoman10-Bold" w:cs="LMRoman10-Bold"/>
+          <w:b/>
+          <w:bCs/>
+          <w:sz w:val="20"/>
+          <w:szCs w:val="20"/>
+        </w:rPr>
+        <w:t xml:space="preserve">3.2.1 (3) </w:t>
+      </w:r>
+      <w:r>
+        <w:rPr>
+          <w:rFonts w:ascii="LMRoman10-Regular" w:hAnsi="LMRoman10-Regular" w:cs="LMRoman10-Regular"/>
+          <w:sz w:val="20"/>
+          <w:szCs w:val="20"/>
+        </w:rPr>
+        <w:t>- What is the strongest positive predictor of upvotes? How many</w:t>
+      </w:r>
+    </w:p>
+    <w:p>
+      <w:pPr>
+        <w:autoSpaceDE w:val="0"/>
+        <w:autoSpaceDN w:val="0"/>
+        <w:adjustRightInd w:val="0"/>
+        <w:spacing w:after="0" w:line="240" w:lineRule="auto"/>
+        <w:rPr>
+          <w:rFonts w:ascii="LMRoman10-Regular" w:hAnsi="LMRoman10-Regular" w:cs="LMRoman10-Regular"/>
+          <w:sz w:val="20"/>
+          <w:szCs w:val="20"/>
+        </w:rPr>
+      </w:pPr>
+      <w:r>
+        <w:rPr>
+          <w:rFonts w:ascii="LMRoman10-Regular" w:hAnsi="LMRoman10-Regular" w:cs="LMRoman10-Regular"/>
+          <w:sz w:val="20"/>
+          <w:szCs w:val="20"/>
+        </w:rPr>
+        <w:t>more log(upvotes+1) does a one standard deviation increase in the feature</w:t>
+      </w:r>
+    </w:p>
+    <w:p>
+      <w:pPr>
+        <w:autoSpaceDE w:val="0"/>
+        <w:autoSpaceDN w:val="0"/>
+        <w:adjustRightInd w:val="0"/>
+        <w:spacing w:after="0" w:line="240" w:lineRule="auto"/>
+        <w:rPr>
+          <w:rFonts w:ascii="LMRoman10-Regular" w:hAnsi="LMRoman10-Regular" w:cs="LMRoman10-Regular"/>
+          <w:sz w:val="20"/>
+          <w:szCs w:val="20"/>
+        </w:rPr>
+      </w:pPr>
+      <w:r>
+        <w:rPr>
+          <w:rFonts w:ascii="LMRoman10-Regular" w:hAnsi="LMRoman10-Regular" w:cs="LMRoman10-Regular"/>
+          <w:sz w:val="20"/>
+          <w:szCs w:val="20"/>
+        </w:rPr>
+        <w:t>correspond to?</w:t>
+      </w:r>
+    </w:p>
+    <w:p>
+      <w:pPr>
+        <w:autoSpaceDE w:val="0"/>
+        <w:autoSpaceDN w:val="0"/>
+        <w:adjustRightInd w:val="0"/>
+        <w:spacing w:after="0" w:line="240" w:lineRule="auto"/>
+        <w:rPr>
+          <w:rFonts w:ascii="LMRoman10-Regular" w:hAnsi="LMRoman10-Regular" w:cs="LMRoman10-Regular"/>
+          <w:sz w:val="20"/>
+          <w:szCs w:val="20"/>
+        </w:rPr>
+      </w:pPr>
+    </w:p>
+    <w:p>
+      <w:pPr>
+        <w:autoSpaceDE w:val="0"/>
+        <w:autoSpaceDN w:val="0"/>
+        <w:adjustRightInd w:val="0"/>
+        <w:spacing w:after="0" w:line="240" w:lineRule="auto"/>
+        <w:rPr>
+          <w:rFonts w:ascii="LMRoman10-Regular" w:hAnsi="LMRoman10-Regular" w:cs="LMRoman10-Regular"/>
+          <w:sz w:val="20"/>
+          <w:szCs w:val="20"/>
+        </w:rPr>
+      </w:pPr>
+    </w:p>
+    <w:p>
+      <w:pPr>
+        <w:autoSpaceDE w:val="0"/>
+        <w:autoSpaceDN w:val="0"/>
+        <w:adjustRightInd w:val="0"/>
+        <w:spacing w:after="0" w:line="240" w:lineRule="auto"/>
+        <w:rPr>
+          <w:rFonts w:ascii="LMRoman10-Regular" w:hAnsi="LMRoman10-Regular" w:cs="LMRoman10-Regular"/>
+          <w:sz w:val="20"/>
+          <w:szCs w:val="20"/>
+        </w:rPr>
+      </w:pPr>
+    </w:p>
+    <w:p>
+      <w:pPr>
+        <w:autoSpaceDE w:val="0"/>
+        <w:autoSpaceDN w:val="0"/>
+        <w:adjustRightInd w:val="0"/>
+        <w:spacing w:after="0" w:line="240" w:lineRule="auto"/>
+        <w:rPr>
+          <w:rFonts w:ascii="LMRoman10-Regular" w:hAnsi="LMRoman10-Regular" w:cs="LMRoman10-Regular"/>
+          <w:sz w:val="20"/>
+          <w:szCs w:val="20"/>
+        </w:rPr>
+      </w:pPr>
+      <w:r>
+        <w:rPr>
+          <w:rFonts w:ascii="LMRoman10-Regular" w:hAnsi="LMRoman10-Regular" w:cs="LMRoman10-Regular"/>
+          <w:sz w:val="20"/>
+          <w:szCs w:val="20"/>
+        </w:rPr>
+        <w:t xml:space="preserve">• </w:t>
+      </w:r>
+      <w:r>
+        <w:rPr>
+          <w:rFonts w:ascii="LMRoman10-Bold" w:hAnsi="LMRoman10-Bold" w:cs="LMRoman10-Bold"/>
+          <w:b/>
+          <w:bCs/>
+          <w:sz w:val="20"/>
+          <w:szCs w:val="20"/>
+        </w:rPr>
+        <w:t xml:space="preserve">3.2.2 (2) </w:t>
+      </w:r>
+      <w:r>
+        <w:rPr>
+          <w:rFonts w:ascii="LMRoman10-Regular" w:hAnsi="LMRoman10-Regular" w:cs="LMRoman10-Regular"/>
+          <w:sz w:val="20"/>
+          <w:szCs w:val="20"/>
+        </w:rPr>
+        <w:t>- What is the strongest negative predictor of upvotes? How</w:t>
+      </w:r>
+    </w:p>
+    <w:p>
+      <w:pPr>
+        <w:autoSpaceDE w:val="0"/>
+        <w:autoSpaceDN w:val="0"/>
+        <w:adjustRightInd w:val="0"/>
+        <w:spacing w:after="0" w:line="240" w:lineRule="auto"/>
+        <w:rPr>
+          <w:rFonts w:ascii="LMRoman10-Regular" w:hAnsi="LMRoman10-Regular" w:cs="LMRoman10-Regular"/>
+          <w:sz w:val="20"/>
+          <w:szCs w:val="20"/>
+        </w:rPr>
+      </w:pPr>
+      <w:r>
+        <w:rPr>
+          <w:rFonts w:ascii="LMRoman10-Regular" w:hAnsi="LMRoman10-Regular" w:cs="LMRoman10-Regular"/>
+          <w:sz w:val="20"/>
+          <w:szCs w:val="20"/>
+        </w:rPr>
+        <w:t xml:space="preserve">many fewer </w:t>
+      </w:r>
+      <w:proofErr w:type="gramStart"/>
+      <w:r>
+        <w:rPr>
+          <w:rFonts w:ascii="LMRoman10-Regular" w:hAnsi="LMRoman10-Regular" w:cs="LMRoman10-Regular"/>
+          <w:sz w:val="20"/>
+          <w:szCs w:val="20"/>
+        </w:rPr>
+        <w:t>log</w:t>
+      </w:r>
+      <w:proofErr w:type="gramEnd"/>
+      <w:r>
+        <w:rPr>
+          <w:rFonts w:ascii="LMRoman10-Regular" w:hAnsi="LMRoman10-Regular" w:cs="LMRoman10-Regular"/>
+          <w:sz w:val="20"/>
+          <w:szCs w:val="20"/>
+        </w:rPr>
+        <w:t>(upvotes+1) does a one standard deviation increase in the</w:t>
+      </w:r>
+    </w:p>
+    <w:p>
+      <w:pPr>
+        <w:autoSpaceDE w:val="0"/>
+        <w:autoSpaceDN w:val="0"/>
+        <w:adjustRightInd w:val="0"/>
+        <w:spacing w:after="0" w:line="240" w:lineRule="auto"/>
+        <w:rPr>
+          <w:rFonts w:ascii="LMRoman10-Regular" w:hAnsi="LMRoman10-Regular" w:cs="LMRoman10-Regular"/>
+          <w:sz w:val="20"/>
+          <w:szCs w:val="20"/>
+        </w:rPr>
+      </w:pPr>
+      <w:proofErr w:type="gramStart"/>
+      <w:r>
+        <w:rPr>
+          <w:rFonts w:ascii="LMRoman10-Regular" w:hAnsi="LMRoman10-Regular" w:cs="LMRoman10-Regular"/>
+          <w:sz w:val="20"/>
+          <w:szCs w:val="20"/>
+        </w:rPr>
+        <w:t>feature</w:t>
+      </w:r>
+      <w:proofErr w:type="gramEnd"/>
+      <w:r>
+        <w:rPr>
+          <w:rFonts w:ascii="LMRoman10-Regular" w:hAnsi="LMRoman10-Regular" w:cs="LMRoman10-Regular"/>
+          <w:sz w:val="20"/>
+          <w:szCs w:val="20"/>
+        </w:rPr>
+        <w:t xml:space="preserve"> correspond to?</w:t>
+      </w:r>
+    </w:p>
+    <w:p>
+      <w:pPr>
+        <w:autoSpaceDE w:val="0"/>
+        <w:autoSpaceDN w:val="0"/>
+        <w:adjustRightInd w:val="0"/>
+        <w:spacing w:after="0" w:line="240" w:lineRule="auto"/>
+        <w:rPr>
+          <w:rFonts w:ascii="LMRoman10-Regular" w:hAnsi="LMRoman10-Regular" w:cs="LMRoman10-Regular"/>
+          <w:sz w:val="20"/>
+          <w:szCs w:val="20"/>
+        </w:rPr>
+      </w:pPr>
+    </w:p>
+    <w:p>
+      <w:pPr>
+        <w:autoSpaceDE w:val="0"/>
+        <w:autoSpaceDN w:val="0"/>
+        <w:adjustRightInd w:val="0"/>
+        <w:spacing w:after="0" w:line="240" w:lineRule="auto"/>
         <w:rPr>
           <w:rFonts w:ascii="LMRoman12-Bold" w:hAnsi="LMRoman12-Bold" w:cs="LMRoman12-Bold"/>
           <w:b/>
@@ -8115,15 +9509,8 @@
           <w:sz w:val="29"/>
           <w:szCs w:val="29"/>
         </w:rPr>
-        <w:t>Part 3.3 - 574 Only - Attempting to Improve Your</w:t>
-      </w:r>
-    </w:p>
-    <w:p>
-      <w:pPr>
-        <w:autoSpaceDE w:val="0"/>
-        <w:autoSpaceDN w:val="0"/>
-        <w:adjustRightInd w:val="0"/>
-        <w:spacing w:after="0" w:line="240" w:lineRule="auto"/>
+      </w:pPr>
+      <w:r>
         <w:rPr>
           <w:rFonts w:ascii="LMRoman12-Bold" w:hAnsi="LMRoman12-Bold" w:cs="LMRoman12-Bold"/>
           <w:b/>
@@ -8131,8 +9518,15 @@
           <w:sz w:val="29"/>
           <w:szCs w:val="29"/>
         </w:rPr>
-      </w:pPr>
-      <w:r>
+        <w:t>Part 3.3 - 574 Only - Attempting to Improve Your</w:t>
+      </w:r>
+    </w:p>
+    <w:p>
+      <w:pPr>
+        <w:autoSpaceDE w:val="0"/>
+        <w:autoSpaceDN w:val="0"/>
+        <w:adjustRightInd w:val="0"/>
+        <w:spacing w:after="0" w:line="240" w:lineRule="auto"/>
         <w:rPr>
           <w:rFonts w:ascii="LMRoman12-Bold" w:hAnsi="LMRoman12-Bold" w:cs="LMRoman12-Bold"/>
           <w:b/>
@@ -8140,6 +9534,15 @@
           <w:sz w:val="29"/>
           <w:szCs w:val="29"/>
         </w:rPr>
+      </w:pPr>
+      <w:r>
+        <w:rPr>
+          <w:rFonts w:ascii="LMRoman12-Bold" w:hAnsi="LMRoman12-Bold" w:cs="LMRoman12-Bold"/>
+          <w:b/>
+          <w:bCs/>
+          <w:sz w:val="29"/>
+          <w:szCs w:val="29"/>
+        </w:rPr>
         <w:t>Predictions</w:t>
       </w:r>
     </w:p>
@@ -8299,8 +9702,163 @@
           <w:sz w:val="20"/>
           <w:szCs w:val="20"/>
         </w:rPr>
+        <w:lastRenderedPageBreak/>
         <w:t>choose to do.</w:t>
       </w:r>
+    </w:p>
+    <w:p>
+      <w:pPr>
+        <w:autoSpaceDE w:val="0"/>
+        <w:autoSpaceDN w:val="0"/>
+        <w:adjustRightInd w:val="0"/>
+        <w:spacing w:after="0" w:line="240" w:lineRule="auto"/>
+        <w:rPr>
+          <w:rFonts w:ascii="LMRoman10-Regular" w:hAnsi="LMRoman10-Regular" w:cs="LMRoman10-Regular"/>
+          <w:sz w:val="20"/>
+          <w:szCs w:val="20"/>
+        </w:rPr>
+      </w:pPr>
+      <w:r>
+        <w:rPr>
+          <w:rFonts w:ascii="LMRoman10-Regular" w:hAnsi="LMRoman10-Regular" w:cs="LMRoman10-Regular"/>
+          <w:sz w:val="20"/>
+          <w:szCs w:val="20"/>
+        </w:rPr>
+        <w:t xml:space="preserve">Two reduce the </w:t>
+      </w:r>
+      <w:r>
+        <w:rPr>
+          <w:rFonts w:ascii="LMRoman10-Regular" w:hAnsi="LMRoman10-Regular" w:cs="LMRoman10-Regular"/>
+          <w:sz w:val="20"/>
+          <w:szCs w:val="20"/>
+        </w:rPr>
+        <w:t>noise</w:t>
+      </w:r>
+      <w:r>
+        <w:rPr>
+          <w:rFonts w:ascii="LMRoman10-Regular" w:hAnsi="LMRoman10-Regular" w:cs="LMRoman10-Regular"/>
+          <w:sz w:val="20"/>
+          <w:szCs w:val="20"/>
+        </w:rPr>
+        <w:t xml:space="preserve"> in the </w:t>
+      </w:r>
+      <w:r>
+        <w:rPr>
+          <w:rFonts w:ascii="LMRoman10-Regular" w:hAnsi="LMRoman10-Regular" w:cs="LMRoman10-Regular"/>
+          <w:sz w:val="20"/>
+          <w:szCs w:val="20"/>
+        </w:rPr>
+        <w:t>dataset</w:t>
+      </w:r>
+      <w:r>
+        <w:rPr>
+          <w:rFonts w:ascii="LMRoman10-Regular" w:hAnsi="LMRoman10-Regular" w:cs="LMRoman10-Regular"/>
+          <w:sz w:val="20"/>
+          <w:szCs w:val="20"/>
+        </w:rPr>
+        <w:t xml:space="preserve"> we removed </w:t>
+      </w:r>
+      <w:r>
+        <w:rPr>
+          <w:rFonts w:ascii="LMRoman10-Regular" w:hAnsi="LMRoman10-Regular" w:cs="LMRoman10-Regular"/>
+          <w:sz w:val="20"/>
+          <w:szCs w:val="20"/>
+        </w:rPr>
+        <w:t xml:space="preserve">the outliers in the dataset that is first 25 percentile and top 25 </w:t>
+      </w:r>
+      <w:proofErr w:type="gramStart"/>
+      <w:r>
+        <w:rPr>
+          <w:rFonts w:ascii="LMRoman10-Regular" w:hAnsi="LMRoman10-Regular" w:cs="LMRoman10-Regular"/>
+          <w:sz w:val="20"/>
+          <w:szCs w:val="20"/>
+        </w:rPr>
+        <w:t>percentile .</w:t>
+      </w:r>
+      <w:proofErr w:type="gramEnd"/>
+    </w:p>
+    <w:p>
+      <w:pPr>
+        <w:autoSpaceDE w:val="0"/>
+        <w:autoSpaceDN w:val="0"/>
+        <w:adjustRightInd w:val="0"/>
+        <w:spacing w:after="0" w:line="240" w:lineRule="auto"/>
+        <w:rPr>
+          <w:rFonts w:ascii="LMRoman10-Regular" w:hAnsi="LMRoman10-Regular" w:cs="LMRoman10-Regular"/>
+          <w:sz w:val="20"/>
+          <w:szCs w:val="20"/>
+        </w:rPr>
+      </w:pPr>
+      <w:proofErr w:type="gramStart"/>
+      <w:r>
+        <w:rPr>
+          <w:rFonts w:ascii="LMRoman10-Regular" w:hAnsi="LMRoman10-Regular" w:cs="LMRoman10-Regular"/>
+          <w:sz w:val="20"/>
+          <w:szCs w:val="20"/>
+        </w:rPr>
+        <w:t>So</w:t>
+      </w:r>
+      <w:proofErr w:type="gramEnd"/>
+      <w:r>
+        <w:rPr>
+          <w:rFonts w:ascii="LMRoman10-Regular" w:hAnsi="LMRoman10-Regular" w:cs="LMRoman10-Regular"/>
+          <w:sz w:val="20"/>
+          <w:szCs w:val="20"/>
+        </w:rPr>
+        <w:t xml:space="preserve"> this step has helped us to improve the quality of dataset so that models can train good quality dataset.</w:t>
+      </w:r>
+    </w:p>
+    <w:p>
+      <w:pPr>
+        <w:autoSpaceDE w:val="0"/>
+        <w:autoSpaceDN w:val="0"/>
+        <w:adjustRightInd w:val="0"/>
+        <w:spacing w:after="0" w:line="240" w:lineRule="auto"/>
+        <w:rPr>
+          <w:rFonts w:ascii="LMRoman10-Regular" w:hAnsi="LMRoman10-Regular" w:cs="LMRoman10-Regular"/>
+          <w:sz w:val="20"/>
+          <w:szCs w:val="20"/>
+        </w:rPr>
+      </w:pPr>
+      <w:r>
+        <w:rPr>
+          <w:rFonts w:ascii="LMRoman10-Regular" w:hAnsi="LMRoman10-Regular" w:cs="LMRoman10-Regular"/>
+          <w:sz w:val="20"/>
+          <w:szCs w:val="20"/>
+        </w:rPr>
+        <w:t xml:space="preserve">Model that we implemented was </w:t>
+      </w:r>
+      <w:proofErr w:type="gramStart"/>
+      <w:r>
+        <w:rPr>
+          <w:rFonts w:ascii="LMRoman10-Regular" w:hAnsi="LMRoman10-Regular" w:cs="LMRoman10-Regular"/>
+          <w:sz w:val="20"/>
+          <w:szCs w:val="20"/>
+        </w:rPr>
+        <w:t>Random forest</w:t>
+      </w:r>
+      <w:proofErr w:type="gramEnd"/>
+      <w:r>
+        <w:rPr>
+          <w:rFonts w:ascii="LMRoman10-Regular" w:hAnsi="LMRoman10-Regular" w:cs="LMRoman10-Regular"/>
+          <w:sz w:val="20"/>
+          <w:szCs w:val="20"/>
+        </w:rPr>
+        <w:t xml:space="preserve"> this model uses ensembled techniques which is the reason why the RMSE has improved significantly.\</w:t>
+      </w:r>
+    </w:p>
+    <w:p>
+      <w:pPr>
+        <w:autoSpaceDE w:val="0"/>
+        <w:autoSpaceDN w:val="0"/>
+        <w:adjustRightInd w:val="0"/>
+        <w:spacing w:after="0" w:line="240" w:lineRule="auto"/>
+        <w:rPr>
+          <w:rFonts w:ascii="LMRoman10-Regular" w:hAnsi="LMRoman10-Regular" w:cs="LMRoman10-Regular"/>
+          <w:sz w:val="20"/>
+          <w:szCs w:val="20"/>
+        </w:rPr>
+      </w:pPr>
     </w:p>
     <w:p>
       <w:pPr>
@@ -8359,18 +9917,73 @@
           <w:sz w:val="20"/>
           <w:szCs w:val="20"/>
         </w:rPr>
-        <w:lastRenderedPageBreak/>
         <w:t>you made improved it the most? How do you know?</w:t>
       </w:r>
     </w:p>
     <w:p>
-      <w:r>
-        <w:rPr>
-          <w:rFonts w:ascii="LMRoman10-Regular" w:hAnsi="LMRoman10-Regular" w:cs="LMRoman10-Regular"/>
-          <w:sz w:val="20"/>
-          <w:szCs w:val="20"/>
-        </w:rPr>
-        <w:t>4</w:t>
+      <w:pPr>
+        <w:rPr>
+          <w:rFonts w:cstheme="minorHAnsi"/>
+          <w:color w:val="616161"/>
+          <w:sz w:val="21"/>
+          <w:szCs w:val="21"/>
+          <w:shd w:val="clear" w:color="auto" w:fill="FFFFFF"/>
+        </w:rPr>
+      </w:pPr>
+      <w:r>
+        <w:rPr>
+          <w:rFonts w:cstheme="minorHAnsi"/>
+        </w:rPr>
+        <w:t xml:space="preserve">The RMSE was improved by </w:t>
+      </w:r>
+      <w:r>
+        <w:rPr>
+          <w:rFonts w:cstheme="minorHAnsi"/>
+          <w:color w:val="616161"/>
+          <w:sz w:val="21"/>
+          <w:szCs w:val="21"/>
+          <w:shd w:val="clear" w:color="auto" w:fill="FFFFFF"/>
+        </w:rPr>
+        <w:t>7549.991558994174</w:t>
+      </w:r>
+      <w:r>
+        <w:rPr>
+          <w:rFonts w:cstheme="minorHAnsi"/>
+          <w:color w:val="616161"/>
+          <w:sz w:val="21"/>
+          <w:szCs w:val="21"/>
+          <w:shd w:val="clear" w:color="auto" w:fill="FFFFFF"/>
+        </w:rPr>
+        <w:t xml:space="preserve"> the most important step was reducing the noise as model was trained on more refined dataset.</w:t>
+      </w:r>
+    </w:p>
+    <w:p>
+      <w:pPr>
+        <w:rPr>
+          <w:rFonts w:cstheme="minorHAnsi"/>
+          <w:b/>
+          <w:bCs/>
+        </w:rPr>
+      </w:pPr>
+      <w:r>
+        <w:rPr>
+          <w:rFonts w:cstheme="minorHAnsi"/>
+          <w:color w:val="616161"/>
+          <w:sz w:val="21"/>
+          <w:szCs w:val="21"/>
+          <w:shd w:val="clear" w:color="auto" w:fill="FFFFFF"/>
+        </w:rPr>
+        <w:t xml:space="preserve">We came to know this after removing the outliers and again implementing linear regression which improved the RMSE significantly </w:t>
+      </w:r>
+      <w:r>
+        <w:rPr>
+          <w:rFonts w:cstheme="minorHAnsi"/>
+          <w:color w:val="616161"/>
+          <w:sz w:val="21"/>
+          <w:szCs w:val="21"/>
+          <w:shd w:val="clear" w:color="auto" w:fill="FFFFFF"/>
+        </w:rPr>
+        <w:t xml:space="preserve"> </w:t>
       </w:r>
     </w:p>
     <w:sectPr>

</xml_diff>

<commit_message>
changes made in documentation part.
</commit_message>
<xml_diff>
--- a/Assignment 1.docx
+++ b/Assignment 1.docx
@@ -42,18 +42,8 @@
           <w:sz w:val="20"/>
           <w:szCs w:val="20"/>
         </w:rPr>
-        <w:t xml:space="preserve">The number of points per question are in parentheses here (but not in the </w:t>
-      </w:r>
-      <w:proofErr w:type="spellStart"/>
-      <w:r>
-        <w:rPr>
-          <w:rFonts w:ascii="LMRoman10-Regular" w:hAnsi="LMRoman10-Regular" w:cs="LMRoman10-Regular"/>
-          <w:sz w:val="20"/>
-          <w:szCs w:val="20"/>
-        </w:rPr>
-        <w:t>jupyter</w:t>
-      </w:r>
-      <w:proofErr w:type="spellEnd"/>
+        <w:t>The number of points per question are in parentheses here (but not in the jupyter</w:t>
+      </w:r>
     </w:p>
     <w:p>
       <w:pPr>
@@ -339,28 +329,140 @@
           <w:sz w:val="20"/>
           <w:szCs w:val="20"/>
         </w:rPr>
-        <w:t>Only, 60 request can be made in a minute and per request we can fetch 100 items.</w:t>
-      </w:r>
-    </w:p>
-    <w:p>
-      <w:pPr>
-        <w:autoSpaceDE w:val="0"/>
-        <w:autoSpaceDN w:val="0"/>
-        <w:adjustRightInd w:val="0"/>
-        <w:spacing w:after="0" w:line="240" w:lineRule="auto"/>
-        <w:rPr>
-          <w:rFonts w:ascii="LMRoman10-Regular" w:hAnsi="LMRoman10-Regular" w:cs="LMRoman10-Regular"/>
-          <w:sz w:val="20"/>
-          <w:szCs w:val="20"/>
-        </w:rPr>
-      </w:pPr>
-      <w:r>
-        <w:rPr>
-          <w:rFonts w:ascii="LMRoman10-Regular" w:hAnsi="LMRoman10-Regular" w:cs="LMRoman10-Regular"/>
-          <w:sz w:val="20"/>
-          <w:szCs w:val="20"/>
-        </w:rPr>
-        <w:t>In the given question, we had to fetch 2991 items so total requests that we required to make was 30.</w:t>
+        <w:t xml:space="preserve">Only, 60 </w:t>
+      </w:r>
+      <w:r>
+        <w:rPr>
+          <w:rFonts w:ascii="LMRoman10-Regular" w:hAnsi="LMRoman10-Regular" w:cs="LMRoman10-Regular"/>
+          <w:sz w:val="20"/>
+          <w:szCs w:val="20"/>
+        </w:rPr>
+        <w:t>requests</w:t>
+      </w:r>
+      <w:r>
+        <w:rPr>
+          <w:rFonts w:ascii="LMRoman10-Regular" w:hAnsi="LMRoman10-Regular" w:cs="LMRoman10-Regular"/>
+          <w:sz w:val="20"/>
+          <w:szCs w:val="20"/>
+        </w:rPr>
+        <w:t xml:space="preserve"> can be made in a minute and per request</w:t>
+      </w:r>
+      <w:r>
+        <w:rPr>
+          <w:rFonts w:ascii="LMRoman10-Regular" w:hAnsi="LMRoman10-Regular" w:cs="LMRoman10-Regular"/>
+          <w:sz w:val="20"/>
+          <w:szCs w:val="20"/>
+        </w:rPr>
+        <w:t>,</w:t>
+      </w:r>
+      <w:r>
+        <w:rPr>
+          <w:rFonts w:ascii="LMRoman10-Regular" w:hAnsi="LMRoman10-Regular" w:cs="LMRoman10-Regular"/>
+          <w:sz w:val="20"/>
+          <w:szCs w:val="20"/>
+        </w:rPr>
+        <w:t xml:space="preserve"> we can fetch </w:t>
+      </w:r>
+      <w:r>
+        <w:rPr>
+          <w:rFonts w:ascii="LMRoman10-Regular" w:hAnsi="LMRoman10-Regular" w:cs="LMRoman10-Regular"/>
+          <w:sz w:val="20"/>
+          <w:szCs w:val="20"/>
+        </w:rPr>
+        <w:t>25</w:t>
+      </w:r>
+      <w:r>
+        <w:rPr>
+          <w:rFonts w:ascii="LMRoman10-Regular" w:hAnsi="LMRoman10-Regular" w:cs="LMRoman10-Regular"/>
+          <w:sz w:val="20"/>
+          <w:szCs w:val="20"/>
+        </w:rPr>
+        <w:t xml:space="preserve"> items.</w:t>
+      </w:r>
+    </w:p>
+    <w:p>
+      <w:pPr>
+        <w:autoSpaceDE w:val="0"/>
+        <w:autoSpaceDN w:val="0"/>
+        <w:adjustRightInd w:val="0"/>
+        <w:spacing w:after="0" w:line="240" w:lineRule="auto"/>
+        <w:rPr>
+          <w:rFonts w:ascii="LMRoman10-Regular" w:hAnsi="LMRoman10-Regular" w:cs="LMRoman10-Regular"/>
+          <w:sz w:val="20"/>
+          <w:szCs w:val="20"/>
+        </w:rPr>
+      </w:pPr>
+      <w:r>
+        <w:rPr>
+          <w:rFonts w:ascii="LMRoman10-Regular" w:hAnsi="LMRoman10-Regular" w:cs="LMRoman10-Regular"/>
+          <w:sz w:val="20"/>
+          <w:szCs w:val="20"/>
+        </w:rPr>
+        <w:t xml:space="preserve">In the given question, we had to fetch 2991 items so </w:t>
+      </w:r>
+      <w:r>
+        <w:rPr>
+          <w:rFonts w:ascii="LMRoman10-Regular" w:hAnsi="LMRoman10-Regular" w:cs="LMRoman10-Regular"/>
+          <w:sz w:val="20"/>
+          <w:szCs w:val="20"/>
+        </w:rPr>
+        <w:t xml:space="preserve">the </w:t>
+      </w:r>
+      <w:r>
+        <w:rPr>
+          <w:rFonts w:ascii="LMRoman10-Regular" w:hAnsi="LMRoman10-Regular" w:cs="LMRoman10-Regular"/>
+          <w:sz w:val="20"/>
+          <w:szCs w:val="20"/>
+        </w:rPr>
+        <w:t xml:space="preserve">total requests that we </w:t>
+      </w:r>
+      <w:r>
+        <w:rPr>
+          <w:rFonts w:ascii="LMRoman10-Regular" w:hAnsi="LMRoman10-Regular" w:cs="LMRoman10-Regular"/>
+          <w:sz w:val="20"/>
+          <w:szCs w:val="20"/>
+        </w:rPr>
+        <w:t xml:space="preserve">were </w:t>
+      </w:r>
+      <w:r>
+        <w:rPr>
+          <w:rFonts w:ascii="LMRoman10-Regular" w:hAnsi="LMRoman10-Regular" w:cs="LMRoman10-Regular"/>
+          <w:sz w:val="20"/>
+          <w:szCs w:val="20"/>
+        </w:rPr>
+        <w:t xml:space="preserve">required to make </w:t>
+      </w:r>
+      <w:r>
+        <w:rPr>
+          <w:rFonts w:ascii="LMRoman10-Regular" w:hAnsi="LMRoman10-Regular" w:cs="LMRoman10-Regular"/>
+          <w:sz w:val="20"/>
+          <w:szCs w:val="20"/>
+        </w:rPr>
+        <w:t>were</w:t>
+      </w:r>
+      <w:r>
+        <w:rPr>
+          <w:rFonts w:ascii="LMRoman10-Regular" w:hAnsi="LMRoman10-Regular" w:cs="LMRoman10-Regular"/>
+          <w:sz w:val="20"/>
+          <w:szCs w:val="20"/>
+        </w:rPr>
+        <w:t xml:space="preserve"> </w:t>
+      </w:r>
+      <w:r>
+        <w:rPr>
+          <w:rFonts w:ascii="LMRoman10-Regular" w:hAnsi="LMRoman10-Regular" w:cs="LMRoman10-Regular"/>
+          <w:sz w:val="20"/>
+          <w:szCs w:val="20"/>
+        </w:rPr>
+        <w:t>12</w:t>
+      </w:r>
+      <w:r>
+        <w:rPr>
+          <w:rFonts w:ascii="LMRoman10-Regular" w:hAnsi="LMRoman10-Regular" w:cs="LMRoman10-Regular"/>
+          <w:sz w:val="20"/>
+          <w:szCs w:val="20"/>
+        </w:rPr>
+        <w:t>0.</w:t>
       </w:r>
     </w:p>
     <w:p>
@@ -480,46 +582,124 @@
           <w:sz w:val="20"/>
           <w:szCs w:val="20"/>
         </w:rPr>
-        <w:t>For machine learning project we need more data to train the algorithm so we tried to fetch more than 1000 post at a time but we couldn’t as it’s the limit set by reddit API. The limit is set to such a number because a normal user wouldn’t look more than 1000 top posts in a subreddit. Therefore, post over 1000 wouldn’t impact and will over fit our model</w:t>
-      </w:r>
-    </w:p>
-    <w:p>
-      <w:pPr>
-        <w:autoSpaceDE w:val="0"/>
-        <w:autoSpaceDN w:val="0"/>
-        <w:adjustRightInd w:val="0"/>
-        <w:spacing w:after="0" w:line="240" w:lineRule="auto"/>
-        <w:rPr>
-          <w:rFonts w:ascii="LMRoman10-Regular" w:hAnsi="LMRoman10-Regular" w:cs="LMRoman10-Regular"/>
-          <w:sz w:val="20"/>
-          <w:szCs w:val="20"/>
-        </w:rPr>
-      </w:pPr>
-      <w:r>
-        <w:rPr>
-          <w:rFonts w:ascii="LMRoman10-Regular" w:hAnsi="LMRoman10-Regular" w:cs="LMRoman10-Regular"/>
-          <w:sz w:val="20"/>
-          <w:szCs w:val="20"/>
-        </w:rPr>
-        <w:t xml:space="preserve"> </w:t>
-      </w:r>
-      <w:proofErr w:type="gramStart"/>
-      <w:r>
-        <w:rPr>
-          <w:rFonts w:ascii="LMRoman10-Regular" w:hAnsi="LMRoman10-Regular" w:cs="LMRoman10-Regular"/>
-          <w:sz w:val="20"/>
-          <w:szCs w:val="20"/>
-        </w:rPr>
-        <w:t>so</w:t>
-      </w:r>
-      <w:proofErr w:type="gramEnd"/>
-      <w:r>
-        <w:rPr>
-          <w:rFonts w:ascii="LMRoman10-Regular" w:hAnsi="LMRoman10-Regular" w:cs="LMRoman10-Regular"/>
-          <w:sz w:val="20"/>
-          <w:szCs w:val="20"/>
-        </w:rPr>
-        <w:t xml:space="preserve"> obtain more than 1000 we have to use push API, which is third party API.</w:t>
+        <w:t xml:space="preserve">For </w:t>
+      </w:r>
+      <w:r>
+        <w:rPr>
+          <w:rFonts w:ascii="LMRoman10-Regular" w:hAnsi="LMRoman10-Regular" w:cs="LMRoman10-Regular"/>
+          <w:sz w:val="20"/>
+          <w:szCs w:val="20"/>
+        </w:rPr>
+        <w:t>training a Machine learning model,</w:t>
+      </w:r>
+      <w:r>
+        <w:rPr>
+          <w:rFonts w:ascii="LMRoman10-Regular" w:hAnsi="LMRoman10-Regular" w:cs="LMRoman10-Regular"/>
+          <w:sz w:val="20"/>
+          <w:szCs w:val="20"/>
+        </w:rPr>
+        <w:t xml:space="preserve"> we need more data </w:t>
+      </w:r>
+      <w:r>
+        <w:rPr>
+          <w:rFonts w:ascii="LMRoman10-Regular" w:hAnsi="LMRoman10-Regular" w:cs="LMRoman10-Regular"/>
+          <w:sz w:val="20"/>
+          <w:szCs w:val="20"/>
+        </w:rPr>
+        <w:t xml:space="preserve">for the model to train on. So </w:t>
+      </w:r>
+      <w:r>
+        <w:rPr>
+          <w:rFonts w:ascii="LMRoman10-Regular" w:hAnsi="LMRoman10-Regular" w:cs="LMRoman10-Regular"/>
+          <w:sz w:val="20"/>
+          <w:szCs w:val="20"/>
+        </w:rPr>
+        <w:t xml:space="preserve">we tried to fetch more than 1000 </w:t>
+      </w:r>
+      <w:r>
+        <w:rPr>
+          <w:rFonts w:ascii="LMRoman10-Regular" w:hAnsi="LMRoman10-Regular" w:cs="LMRoman10-Regular"/>
+          <w:sz w:val="20"/>
+          <w:szCs w:val="20"/>
+        </w:rPr>
+        <w:t>posts</w:t>
+      </w:r>
+      <w:r>
+        <w:rPr>
+          <w:rFonts w:ascii="LMRoman10-Regular" w:hAnsi="LMRoman10-Regular" w:cs="LMRoman10-Regular"/>
+          <w:sz w:val="20"/>
+          <w:szCs w:val="20"/>
+        </w:rPr>
+        <w:t xml:space="preserve"> at a time but we couldn’t as it’s the limit set by reddit API. The limit is set to such a number because a normal user wouldn’t look </w:t>
+      </w:r>
+      <w:r>
+        <w:rPr>
+          <w:rFonts w:ascii="LMRoman10-Regular" w:hAnsi="LMRoman10-Regular" w:cs="LMRoman10-Regular"/>
+          <w:sz w:val="20"/>
+          <w:szCs w:val="20"/>
+        </w:rPr>
+        <w:t xml:space="preserve">at </w:t>
+      </w:r>
+      <w:r>
+        <w:rPr>
+          <w:rFonts w:ascii="LMRoman10-Regular" w:hAnsi="LMRoman10-Regular" w:cs="LMRoman10-Regular"/>
+          <w:sz w:val="20"/>
+          <w:szCs w:val="20"/>
+        </w:rPr>
+        <w:t xml:space="preserve">more than 1000 top posts in a subreddit. Therefore, post over 1000 wouldn’t impact and will </w:t>
+      </w:r>
+      <w:r>
+        <w:rPr>
+          <w:rFonts w:ascii="LMRoman10-Regular" w:hAnsi="LMRoman10-Regular" w:cs="LMRoman10-Regular"/>
+          <w:sz w:val="20"/>
+          <w:szCs w:val="20"/>
+        </w:rPr>
+        <w:t>overfit</w:t>
+      </w:r>
+      <w:r>
+        <w:rPr>
+          <w:rFonts w:ascii="LMRoman10-Regular" w:hAnsi="LMRoman10-Regular" w:cs="LMRoman10-Regular"/>
+          <w:sz w:val="20"/>
+          <w:szCs w:val="20"/>
+        </w:rPr>
+        <w:t xml:space="preserve"> our model</w:t>
+      </w:r>
+    </w:p>
+    <w:p>
+      <w:pPr>
+        <w:autoSpaceDE w:val="0"/>
+        <w:autoSpaceDN w:val="0"/>
+        <w:adjustRightInd w:val="0"/>
+        <w:spacing w:after="0" w:line="240" w:lineRule="auto"/>
+        <w:rPr>
+          <w:rFonts w:ascii="LMRoman10-Regular" w:hAnsi="LMRoman10-Regular" w:cs="LMRoman10-Regular"/>
+          <w:sz w:val="20"/>
+          <w:szCs w:val="20"/>
+        </w:rPr>
+      </w:pPr>
+      <w:r>
+        <w:rPr>
+          <w:rFonts w:ascii="LMRoman10-Regular" w:hAnsi="LMRoman10-Regular" w:cs="LMRoman10-Regular"/>
+          <w:sz w:val="20"/>
+          <w:szCs w:val="20"/>
+        </w:rPr>
+        <w:t xml:space="preserve"> so obtain more than 1000 we have to use push API, which is </w:t>
+      </w:r>
+      <w:r>
+        <w:rPr>
+          <w:rFonts w:ascii="LMRoman10-Regular" w:hAnsi="LMRoman10-Regular" w:cs="LMRoman10-Regular"/>
+          <w:sz w:val="20"/>
+          <w:szCs w:val="20"/>
+        </w:rPr>
+        <w:t>third-party</w:t>
+      </w:r>
+      <w:r>
+        <w:rPr>
+          <w:rFonts w:ascii="LMRoman10-Regular" w:hAnsi="LMRoman10-Regular" w:cs="LMRoman10-Regular"/>
+          <w:sz w:val="20"/>
+          <w:szCs w:val="20"/>
+        </w:rPr>
+        <w:t xml:space="preserve"> API.</w:t>
       </w:r>
     </w:p>
     <w:p>
@@ -682,9 +862,8 @@
           <w:sz w:val="20"/>
           <w:szCs w:val="20"/>
         </w:rPr>
-        <w:t xml:space="preserve">As par rules for API, we can make at max 60 request and each request can fetch up to 100 </w:t>
-      </w:r>
-      <w:proofErr w:type="gramStart"/>
+        <w:t xml:space="preserve">As </w:t>
+      </w:r>
       <w:r>
         <w:rPr>
           <w:rFonts w:ascii="LMRoman10-Italic" w:hAnsi="LMRoman10-Italic" w:cs="LMRoman10-Italic"/>
@@ -693,9 +872,8 @@
           <w:sz w:val="20"/>
           <w:szCs w:val="20"/>
         </w:rPr>
-        <w:t>post</w:t>
-      </w:r>
-      <w:proofErr w:type="gramEnd"/>
+        <w:t>per</w:t>
+      </w:r>
       <w:r>
         <w:rPr>
           <w:rFonts w:ascii="LMRoman10-Italic" w:hAnsi="LMRoman10-Italic" w:cs="LMRoman10-Italic"/>
@@ -704,9 +882,8 @@
           <w:sz w:val="20"/>
           <w:szCs w:val="20"/>
         </w:rPr>
-        <w:t xml:space="preserve"> so in a minute we can fetch at max 6000 items so in 4 minute we can fetch 24000 post and rest thousand will require 0.003 sec. </w:t>
-      </w:r>
-      <w:proofErr w:type="gramStart"/>
+        <w:t xml:space="preserve"> rules for API, we can make </w:t>
+      </w:r>
       <w:r>
         <w:rPr>
           <w:rFonts w:ascii="LMRoman10-Italic" w:hAnsi="LMRoman10-Italic" w:cs="LMRoman10-Italic"/>
@@ -715,9 +892,8 @@
           <w:sz w:val="20"/>
           <w:szCs w:val="20"/>
         </w:rPr>
-        <w:t>So</w:t>
-      </w:r>
-      <w:proofErr w:type="gramEnd"/>
+        <w:t>a</w:t>
+      </w:r>
       <w:r>
         <w:rPr>
           <w:rFonts w:ascii="LMRoman10-Italic" w:hAnsi="LMRoman10-Italic" w:cs="LMRoman10-Italic"/>
@@ -726,9 +902,8 @@
           <w:sz w:val="20"/>
           <w:szCs w:val="20"/>
         </w:rPr>
-        <w:t xml:space="preserve"> it takes almost 4 min to fetch 25000 items from </w:t>
-      </w:r>
-      <w:proofErr w:type="spellStart"/>
+        <w:t xml:space="preserve"> max </w:t>
+      </w:r>
       <w:r>
         <w:rPr>
           <w:rFonts w:ascii="LMRoman10-Italic" w:hAnsi="LMRoman10-Italic" w:cs="LMRoman10-Italic"/>
@@ -737,9 +912,8 @@
           <w:sz w:val="20"/>
           <w:szCs w:val="20"/>
         </w:rPr>
-        <w:t>praw</w:t>
-      </w:r>
-      <w:proofErr w:type="spellEnd"/>
+        <w:t xml:space="preserve">of </w:t>
+      </w:r>
       <w:r>
         <w:rPr>
           <w:rFonts w:ascii="LMRoman10-Italic" w:hAnsi="LMRoman10-Italic" w:cs="LMRoman10-Italic"/>
@@ -748,15 +922,9 @@
           <w:sz w:val="20"/>
           <w:szCs w:val="20"/>
         </w:rPr>
-        <w:t>.</w:t>
-      </w:r>
-    </w:p>
-    <w:p>
-      <w:pPr>
-        <w:autoSpaceDE w:val="0"/>
-        <w:autoSpaceDN w:val="0"/>
-        <w:adjustRightInd w:val="0"/>
-        <w:spacing w:after="0" w:line="240" w:lineRule="auto"/>
+        <w:t xml:space="preserve">60 </w:t>
+      </w:r>
+      <w:r>
         <w:rPr>
           <w:rFonts w:ascii="LMRoman10-Italic" w:hAnsi="LMRoman10-Italic" w:cs="LMRoman10-Italic"/>
           <w:i/>
@@ -764,7 +932,8 @@
           <w:sz w:val="20"/>
           <w:szCs w:val="20"/>
         </w:rPr>
-      </w:pPr>
+        <w:t>requests per minute</w:t>
+      </w:r>
       <w:r>
         <w:rPr>
           <w:rFonts w:ascii="LMRoman10-Italic" w:hAnsi="LMRoman10-Italic" w:cs="LMRoman10-Italic"/>
@@ -773,7 +942,182 @@
           <w:sz w:val="20"/>
           <w:szCs w:val="20"/>
         </w:rPr>
-        <w:t>And similarly for 500 subreddit it will take around 83 minutes to fetch.</w:t>
+        <w:t xml:space="preserve"> and each request can fetch up to </w:t>
+      </w:r>
+      <w:r>
+        <w:rPr>
+          <w:rFonts w:ascii="LMRoman10-Italic" w:hAnsi="LMRoman10-Italic" w:cs="LMRoman10-Italic"/>
+          <w:i/>
+          <w:iCs/>
+          <w:sz w:val="20"/>
+          <w:szCs w:val="20"/>
+        </w:rPr>
+        <w:t>25</w:t>
+      </w:r>
+      <w:r>
+        <w:rPr>
+          <w:rFonts w:ascii="LMRoman10-Italic" w:hAnsi="LMRoman10-Italic" w:cs="LMRoman10-Italic"/>
+          <w:i/>
+          <w:iCs/>
+          <w:sz w:val="20"/>
+          <w:szCs w:val="20"/>
+        </w:rPr>
+        <w:t xml:space="preserve"> post</w:t>
+      </w:r>
+      <w:r>
+        <w:rPr>
+          <w:rFonts w:ascii="LMRoman10-Italic" w:hAnsi="LMRoman10-Italic" w:cs="LMRoman10-Italic"/>
+          <w:i/>
+          <w:iCs/>
+          <w:sz w:val="20"/>
+          <w:szCs w:val="20"/>
+        </w:rPr>
+        <w:t>s</w:t>
+      </w:r>
+      <w:r>
+        <w:rPr>
+          <w:rFonts w:ascii="LMRoman10-Italic" w:hAnsi="LMRoman10-Italic" w:cs="LMRoman10-Italic"/>
+          <w:i/>
+          <w:iCs/>
+          <w:sz w:val="20"/>
+          <w:szCs w:val="20"/>
+        </w:rPr>
+        <w:t xml:space="preserve"> so in a minute we can fetch </w:t>
+      </w:r>
+      <w:r>
+        <w:rPr>
+          <w:rFonts w:ascii="LMRoman10-Italic" w:hAnsi="LMRoman10-Italic" w:cs="LMRoman10-Italic"/>
+          <w:i/>
+          <w:iCs/>
+          <w:sz w:val="20"/>
+          <w:szCs w:val="20"/>
+        </w:rPr>
+        <w:t>a</w:t>
+      </w:r>
+      <w:r>
+        <w:rPr>
+          <w:rFonts w:ascii="LMRoman10-Italic" w:hAnsi="LMRoman10-Italic" w:cs="LMRoman10-Italic"/>
+          <w:i/>
+          <w:iCs/>
+          <w:sz w:val="20"/>
+          <w:szCs w:val="20"/>
+        </w:rPr>
+        <w:t xml:space="preserve"> max </w:t>
+      </w:r>
+      <w:r>
+        <w:rPr>
+          <w:rFonts w:ascii="LMRoman10-Italic" w:hAnsi="LMRoman10-Italic" w:cs="LMRoman10-Italic"/>
+          <w:i/>
+          <w:iCs/>
+          <w:sz w:val="20"/>
+          <w:szCs w:val="20"/>
+        </w:rPr>
+        <w:t>of 1500 items</w:t>
+      </w:r>
+      <w:r>
+        <w:rPr>
+          <w:rFonts w:ascii="LMRoman10-Italic" w:hAnsi="LMRoman10-Italic" w:cs="LMRoman10-Italic"/>
+          <w:i/>
+          <w:iCs/>
+          <w:sz w:val="20"/>
+          <w:szCs w:val="20"/>
+        </w:rPr>
+        <w:t>. So it takes almost 4 min to fetch 25000 items from praw.</w:t>
+      </w:r>
+    </w:p>
+    <w:p>
+      <w:pPr>
+        <w:autoSpaceDE w:val="0"/>
+        <w:autoSpaceDN w:val="0"/>
+        <w:adjustRightInd w:val="0"/>
+        <w:spacing w:after="0" w:line="240" w:lineRule="auto"/>
+        <w:rPr>
+          <w:rFonts w:ascii="LMRoman10-Italic" w:hAnsi="LMRoman10-Italic" w:cs="LMRoman10-Italic"/>
+          <w:i/>
+          <w:iCs/>
+          <w:sz w:val="20"/>
+          <w:szCs w:val="20"/>
+        </w:rPr>
+      </w:pPr>
+      <w:r>
+        <w:rPr>
+          <w:rFonts w:ascii="LMRoman10-Italic" w:hAnsi="LMRoman10-Italic" w:cs="LMRoman10-Italic"/>
+          <w:i/>
+          <w:iCs/>
+          <w:sz w:val="20"/>
+          <w:szCs w:val="20"/>
+        </w:rPr>
+        <w:t>And similarly</w:t>
+      </w:r>
+      <w:r>
+        <w:rPr>
+          <w:rFonts w:ascii="LMRoman10-Italic" w:hAnsi="LMRoman10-Italic" w:cs="LMRoman10-Italic"/>
+          <w:i/>
+          <w:iCs/>
+          <w:sz w:val="20"/>
+          <w:szCs w:val="20"/>
+        </w:rPr>
+        <w:t>,</w:t>
+      </w:r>
+      <w:r>
+        <w:rPr>
+          <w:rFonts w:ascii="LMRoman10-Italic" w:hAnsi="LMRoman10-Italic" w:cs="LMRoman10-Italic"/>
+          <w:i/>
+          <w:iCs/>
+          <w:sz w:val="20"/>
+          <w:szCs w:val="20"/>
+        </w:rPr>
+        <w:t xml:space="preserve"> for 500 subreddit</w:t>
+      </w:r>
+      <w:r>
+        <w:rPr>
+          <w:rFonts w:ascii="LMRoman10-Italic" w:hAnsi="LMRoman10-Italic" w:cs="LMRoman10-Italic"/>
+          <w:i/>
+          <w:iCs/>
+          <w:sz w:val="20"/>
+          <w:szCs w:val="20"/>
+        </w:rPr>
+        <w:t>,</w:t>
+      </w:r>
+      <w:r>
+        <w:rPr>
+          <w:rFonts w:ascii="LMRoman10-Italic" w:hAnsi="LMRoman10-Italic" w:cs="LMRoman10-Italic"/>
+          <w:i/>
+          <w:iCs/>
+          <w:sz w:val="20"/>
+          <w:szCs w:val="20"/>
+        </w:rPr>
+        <w:t xml:space="preserve"> it will take around </w:t>
+      </w:r>
+      <w:r>
+        <w:rPr>
+          <w:rFonts w:ascii="LMRoman10-Italic" w:hAnsi="LMRoman10-Italic" w:cs="LMRoman10-Italic"/>
+          <w:i/>
+          <w:iCs/>
+          <w:sz w:val="20"/>
+          <w:szCs w:val="20"/>
+        </w:rPr>
+        <w:t>33</w:t>
+      </w:r>
+      <w:r>
+        <w:rPr>
+          <w:rFonts w:ascii="LMRoman10-Italic" w:hAnsi="LMRoman10-Italic" w:cs="LMRoman10-Italic"/>
+          <w:i/>
+          <w:iCs/>
+          <w:sz w:val="20"/>
+          <w:szCs w:val="20"/>
+        </w:rPr>
+        <w:t>3</w:t>
+      </w:r>
+      <w:r>
+        <w:rPr>
+          <w:rFonts w:ascii="LMRoman10-Italic" w:hAnsi="LMRoman10-Italic" w:cs="LMRoman10-Italic"/>
+          <w:i/>
+          <w:iCs/>
+          <w:sz w:val="20"/>
+          <w:szCs w:val="20"/>
+        </w:rPr>
+        <w:t xml:space="preserve"> minutes to fetch.</w:t>
       </w:r>
     </w:p>
     <w:p>
@@ -912,25 +1256,7 @@
           <w:sz w:val="20"/>
           <w:szCs w:val="20"/>
         </w:rPr>
-        <w:t xml:space="preserve">Yes, as most normal users wouldn’t look at post over 1000 so this data represents all the top </w:t>
-      </w:r>
-      <w:proofErr w:type="gramStart"/>
-      <w:r>
-        <w:rPr>
-          <w:rFonts w:ascii="LMRoman10-Regular" w:hAnsi="LMRoman10-Regular" w:cs="LMRoman10-Regular"/>
-          <w:sz w:val="20"/>
-          <w:szCs w:val="20"/>
-        </w:rPr>
-        <w:t>viewed  post</w:t>
-      </w:r>
-      <w:proofErr w:type="gramEnd"/>
-      <w:r>
-        <w:rPr>
-          <w:rFonts w:ascii="LMRoman10-Regular" w:hAnsi="LMRoman10-Regular" w:cs="LMRoman10-Regular"/>
-          <w:sz w:val="20"/>
-          <w:szCs w:val="20"/>
-        </w:rPr>
-        <w:t xml:space="preserve"> on a particular subreddit.</w:t>
+        <w:t>Yes, as most normal users wouldn’t look at post over 1000 so this data represents all the top viewed  post on a particular subreddit.</w:t>
       </w:r>
     </w:p>
     <w:p>
@@ -982,49 +1308,29 @@
           <w:sz w:val="20"/>
           <w:szCs w:val="20"/>
         </w:rPr>
-        <w:t xml:space="preserve">Why or why not? That is, if you think so, why </w:t>
-      </w:r>
-      <w:proofErr w:type="gramStart"/>
-      <w:r>
-        <w:rPr>
-          <w:rFonts w:ascii="LMRoman10-Regular" w:hAnsi="LMRoman10-Regular" w:cs="LMRoman10-Regular"/>
-          <w:sz w:val="20"/>
-          <w:szCs w:val="20"/>
-        </w:rPr>
-        <w:t>do you think</w:t>
-      </w:r>
-      <w:proofErr w:type="gramEnd"/>
-    </w:p>
-    <w:p>
-      <w:pPr>
-        <w:autoSpaceDE w:val="0"/>
-        <w:autoSpaceDN w:val="0"/>
-        <w:adjustRightInd w:val="0"/>
-        <w:spacing w:after="0" w:line="240" w:lineRule="auto"/>
-        <w:rPr>
-          <w:rFonts w:ascii="LMRoman10-Regular" w:hAnsi="LMRoman10-Regular" w:cs="LMRoman10-Regular"/>
-          <w:sz w:val="20"/>
-          <w:szCs w:val="20"/>
-        </w:rPr>
-      </w:pPr>
-      <w:r>
-        <w:rPr>
-          <w:rFonts w:ascii="LMRoman10-Regular" w:hAnsi="LMRoman10-Regular" w:cs="LMRoman10-Regular"/>
-          <w:sz w:val="20"/>
-          <w:szCs w:val="20"/>
-        </w:rPr>
-        <w:t xml:space="preserve">there’s not much sampling bias here? If not, what do you think might </w:t>
-      </w:r>
-      <w:proofErr w:type="gramStart"/>
-      <w:r>
-        <w:rPr>
-          <w:rFonts w:ascii="LMRoman10-Regular" w:hAnsi="LMRoman10-Regular" w:cs="LMRoman10-Regular"/>
-          <w:sz w:val="20"/>
-          <w:szCs w:val="20"/>
-        </w:rPr>
-        <w:t>be</w:t>
-      </w:r>
-      <w:proofErr w:type="gramEnd"/>
+        <w:t>Why or why not? That is, if you think so, why do you think</w:t>
+      </w:r>
+    </w:p>
+    <w:p>
+      <w:pPr>
+        <w:autoSpaceDE w:val="0"/>
+        <w:autoSpaceDN w:val="0"/>
+        <w:adjustRightInd w:val="0"/>
+        <w:spacing w:after="0" w:line="240" w:lineRule="auto"/>
+        <w:rPr>
+          <w:rFonts w:ascii="LMRoman10-Regular" w:hAnsi="LMRoman10-Regular" w:cs="LMRoman10-Regular"/>
+          <w:sz w:val="20"/>
+          <w:szCs w:val="20"/>
+        </w:rPr>
+      </w:pPr>
+      <w:r>
+        <w:rPr>
+          <w:rFonts w:ascii="LMRoman10-Regular" w:hAnsi="LMRoman10-Regular" w:cs="LMRoman10-Regular"/>
+          <w:sz w:val="20"/>
+          <w:szCs w:val="20"/>
+        </w:rPr>
+        <w:t>there’s not much sampling bias here? If not, what do you think might be</w:t>
+      </w:r>
     </w:p>
     <w:p>
       <w:pPr>
@@ -1048,18 +1354,34 @@
       </w:r>
     </w:p>
     <w:p>
-      <w:r>
-        <w:t xml:space="preserve">As most users will be looking at top 1000 post most of the time so post over 1000 is not much related and </w:t>
-      </w:r>
-      <w:proofErr w:type="spellStart"/>
-      <w:proofErr w:type="gramStart"/>
-      <w:r>
-        <w:t>wont</w:t>
-      </w:r>
-      <w:proofErr w:type="spellEnd"/>
-      <w:proofErr w:type="gramEnd"/>
-      <w:r>
-        <w:t xml:space="preserve"> be affecting more model in any ways and in 1000 top post are post were most people reacted to it which it was most relevant to them or were useful for them.</w:t>
+      <w:pPr>
+        <w:autoSpaceDE w:val="0"/>
+        <w:autoSpaceDN w:val="0"/>
+        <w:adjustRightInd w:val="0"/>
+        <w:spacing w:after="0" w:line="240" w:lineRule="auto"/>
+        <w:rPr>
+          <w:rFonts w:ascii="LMRoman10-Regular" w:hAnsi="LMRoman10-Regular" w:cs="LMRoman10-Regular"/>
+          <w:sz w:val="20"/>
+          <w:szCs w:val="20"/>
+        </w:rPr>
+      </w:pPr>
+    </w:p>
+    <w:p>
+      <w:pPr>
+        <w:autoSpaceDE w:val="0"/>
+        <w:autoSpaceDN w:val="0"/>
+        <w:adjustRightInd w:val="0"/>
+        <w:spacing w:after="0" w:line="240" w:lineRule="auto"/>
+        <w:rPr>
+          <w:rFonts w:ascii="LMRoman10-Regular" w:hAnsi="LMRoman10-Regular" w:cs="LMRoman10-Regular"/>
+          <w:sz w:val="20"/>
+          <w:szCs w:val="20"/>
+        </w:rPr>
+      </w:pPr>
+    </w:p>
+    <w:p>
+      <w:r>
+        <w:t>As most users will be looking at top 1000 post most of the time so post over 1000 is not much related and wont be affecting more model in any ways and in 1000 top post are post were most people reacted to it which it was most relevant to them or were useful for them.</w:t>
       </w:r>
     </w:p>
     <w:p>
@@ -1087,7 +1409,6 @@
           <w:bCs/>
           <w:sz w:val="29"/>
           <w:szCs w:val="29"/>
-          <w:lang w:val="fr-FR"/>
         </w:rPr>
       </w:pPr>
       <w:r>
@@ -1097,23 +1418,24 @@
           <w:bCs/>
           <w:sz w:val="29"/>
           <w:szCs w:val="29"/>
-          <w:lang w:val="fr-FR"/>
-        </w:rPr>
-        <w:t xml:space="preserve">Part 2.1 - </w:t>
-      </w:r>
-      <w:proofErr w:type="spellStart"/>
-      <w:r>
+        </w:rPr>
+        <w:t>Part 2.1 - Univariate descriptive analyses (13</w:t>
+      </w:r>
+    </w:p>
+    <w:p>
+      <w:pPr>
+        <w:autoSpaceDE w:val="0"/>
+        <w:autoSpaceDN w:val="0"/>
+        <w:adjustRightInd w:val="0"/>
+        <w:spacing w:after="0" w:line="240" w:lineRule="auto"/>
         <w:rPr>
           <w:rFonts w:ascii="LMRoman12-Bold" w:hAnsi="LMRoman12-Bold" w:cs="LMRoman12-Bold"/>
           <w:b/>
           <w:bCs/>
           <w:sz w:val="29"/>
           <w:szCs w:val="29"/>
-          <w:lang w:val="fr-FR"/>
-        </w:rPr>
-        <w:t>Univariate</w:t>
-      </w:r>
-      <w:proofErr w:type="spellEnd"/>
+        </w:rPr>
+      </w:pPr>
       <w:r>
         <w:rPr>
           <w:rFonts w:ascii="LMRoman12-Bold" w:hAnsi="LMRoman12-Bold" w:cs="LMRoman12-Bold"/>
@@ -1121,9 +1443,8 @@
           <w:bCs/>
           <w:sz w:val="29"/>
           <w:szCs w:val="29"/>
-          <w:lang w:val="fr-FR"/>
-        </w:rPr>
-        <w:t xml:space="preserve"> descriptive analyses (13</w:t>
+        </w:rPr>
+        <w:t>points)</w:t>
       </w:r>
     </w:p>
     <w:p>
@@ -1138,47 +1459,6 @@
           <w:bCs/>
           <w:sz w:val="29"/>
           <w:szCs w:val="29"/>
-          <w:lang w:val="fr-FR"/>
-        </w:rPr>
-      </w:pPr>
-      <w:proofErr w:type="gramStart"/>
-      <w:r>
-        <w:rPr>
-          <w:rFonts w:ascii="LMRoman12-Bold" w:hAnsi="LMRoman12-Bold" w:cs="LMRoman12-Bold"/>
-          <w:b/>
-          <w:bCs/>
-          <w:sz w:val="29"/>
-          <w:szCs w:val="29"/>
-          <w:lang w:val="fr-FR"/>
-        </w:rPr>
-        <w:t>points</w:t>
-      </w:r>
-      <w:proofErr w:type="gramEnd"/>
-      <w:r>
-        <w:rPr>
-          <w:rFonts w:ascii="LMRoman12-Bold" w:hAnsi="LMRoman12-Bold" w:cs="LMRoman12-Bold"/>
-          <w:b/>
-          <w:bCs/>
-          <w:sz w:val="29"/>
-          <w:szCs w:val="29"/>
-          <w:lang w:val="fr-FR"/>
-        </w:rPr>
-        <w:t>)</w:t>
-      </w:r>
-    </w:p>
-    <w:p>
-      <w:pPr>
-        <w:autoSpaceDE w:val="0"/>
-        <w:autoSpaceDN w:val="0"/>
-        <w:adjustRightInd w:val="0"/>
-        <w:spacing w:after="0" w:line="240" w:lineRule="auto"/>
-        <w:rPr>
-          <w:rFonts w:ascii="LMRoman12-Bold" w:hAnsi="LMRoman12-Bold" w:cs="LMRoman12-Bold"/>
-          <w:b/>
-          <w:bCs/>
-          <w:sz w:val="29"/>
-          <w:szCs w:val="29"/>
-          <w:lang w:val="fr-FR"/>
         </w:rPr>
       </w:pPr>
     </w:p>
@@ -1220,7 +1500,6 @@
         </w:rPr>
         <w:t>What are the names (</w:t>
       </w:r>
-      <w:proofErr w:type="spellStart"/>
       <w:r>
         <w:rPr>
           <w:rFonts w:ascii="LMMono10-Regular" w:hAnsi="LMMono10-Regular" w:cs="LMMono10-Regular"/>
@@ -1229,7 +1508,6 @@
         </w:rPr>
         <w:t>subreddit_name_prefixed</w:t>
       </w:r>
-      <w:proofErr w:type="spellEnd"/>
       <w:r>
         <w:rPr>
           <w:rFonts w:ascii="LMRoman10-Regular" w:hAnsi="LMRoman10-Regular" w:cs="LMRoman10-Regular"/>
@@ -1307,18 +1585,8 @@
           <w:sz w:val="20"/>
           <w:szCs w:val="20"/>
         </w:rPr>
-        <w:t xml:space="preserve">The 25 different subreddits chosen </w:t>
-      </w:r>
-      <w:proofErr w:type="gramStart"/>
-      <w:r>
-        <w:rPr>
-          <w:rFonts w:ascii="LMRoman10-Regular" w:hAnsi="LMRoman10-Regular" w:cs="LMRoman10-Regular"/>
-          <w:sz w:val="20"/>
-          <w:szCs w:val="20"/>
-        </w:rPr>
-        <w:t>were :</w:t>
-      </w:r>
-      <w:proofErr w:type="gramEnd"/>
+        <w:t>The 25 different subreddits chosen were :</w:t>
+      </w:r>
     </w:p>
     <w:p>
       <w:pPr>
@@ -1336,25 +1604,26 @@
           <w:sz w:val="21"/>
           <w:szCs w:val="21"/>
         </w:rPr>
-        <w:t>'Jokes', 'news', 'science', '</w:t>
-      </w:r>
-      <w:proofErr w:type="spellStart"/>
-      <w:r>
+        <w:t>'Jokes', 'news', 'science', 'WritingPrompts',</w:t>
+      </w:r>
+    </w:p>
+    <w:p>
+      <w:pPr>
+        <w:shd w:val="clear" w:color="auto" w:fill="FFFFFF"/>
+        <w:spacing w:after="0" w:line="285" w:lineRule="atLeast"/>
         <w:rPr>
           <w:rFonts w:ascii="Consolas" w:eastAsia="Times New Roman" w:hAnsi="Consolas" w:cs="Times New Roman"/>
           <w:sz w:val="21"/>
           <w:szCs w:val="21"/>
         </w:rPr>
-        <w:t>WritingPrompts</w:t>
-      </w:r>
-      <w:proofErr w:type="spellEnd"/>
+      </w:pPr>
       <w:r>
         <w:rPr>
           <w:rFonts w:ascii="Consolas" w:eastAsia="Times New Roman" w:hAnsi="Consolas" w:cs="Times New Roman"/>
           <w:sz w:val="21"/>
           <w:szCs w:val="21"/>
         </w:rPr>
-        <w:t>',</w:t>
+        <w:t>'Showerthoughts', 'worldnews', 'todayilearned',</w:t>
       </w:r>
     </w:p>
     <w:p>
@@ -1373,191 +1642,64 @@
           <w:sz w:val="21"/>
           <w:szCs w:val="21"/>
         </w:rPr>
-        <w:t>'</w:t>
-      </w:r>
-      <w:proofErr w:type="spellStart"/>
-      <w:r>
+        <w:t>'learnprogramming', 'announcements', 'funny', 'food',</w:t>
+      </w:r>
+    </w:p>
+    <w:p>
+      <w:pPr>
+        <w:shd w:val="clear" w:color="auto" w:fill="FFFFFF"/>
+        <w:spacing w:after="0" w:line="285" w:lineRule="atLeast"/>
         <w:rPr>
           <w:rFonts w:ascii="Consolas" w:eastAsia="Times New Roman" w:hAnsi="Consolas" w:cs="Times New Roman"/>
           <w:sz w:val="21"/>
           <w:szCs w:val="21"/>
         </w:rPr>
-        <w:t>Showerthoughts</w:t>
-      </w:r>
-      <w:proofErr w:type="spellEnd"/>
+      </w:pPr>
       <w:r>
         <w:rPr>
           <w:rFonts w:ascii="Consolas" w:eastAsia="Times New Roman" w:hAnsi="Consolas" w:cs="Times New Roman"/>
           <w:sz w:val="21"/>
           <w:szCs w:val="21"/>
         </w:rPr>
-        <w:t>', '</w:t>
-      </w:r>
-      <w:proofErr w:type="spellStart"/>
-      <w:r>
+        <w:t>'sports', 'gadgets', 'aww', 'mildlyinteresting', 'memes',</w:t>
+      </w:r>
+    </w:p>
+    <w:p>
+      <w:pPr>
+        <w:shd w:val="clear" w:color="auto" w:fill="FFFFFF"/>
+        <w:spacing w:after="0" w:line="285" w:lineRule="atLeast"/>
         <w:rPr>
           <w:rFonts w:ascii="Consolas" w:eastAsia="Times New Roman" w:hAnsi="Consolas" w:cs="Times New Roman"/>
           <w:sz w:val="21"/>
           <w:szCs w:val="21"/>
         </w:rPr>
-        <w:t>worldnews</w:t>
-      </w:r>
-      <w:proofErr w:type="spellEnd"/>
+      </w:pPr>
       <w:r>
         <w:rPr>
           <w:rFonts w:ascii="Consolas" w:eastAsia="Times New Roman" w:hAnsi="Consolas" w:cs="Times New Roman"/>
           <w:sz w:val="21"/>
           <w:szCs w:val="21"/>
         </w:rPr>
-        <w:t>', '</w:t>
-      </w:r>
-      <w:proofErr w:type="spellStart"/>
-      <w:r>
+        <w:t>'technology', 'travel', 'books', 'gaming', 'cats',</w:t>
+      </w:r>
+    </w:p>
+    <w:p>
+      <w:pPr>
+        <w:shd w:val="clear" w:color="auto" w:fill="FFFFFF"/>
+        <w:spacing w:after="0" w:line="285" w:lineRule="atLeast"/>
         <w:rPr>
           <w:rFonts w:ascii="Consolas" w:eastAsia="Times New Roman" w:hAnsi="Consolas" w:cs="Times New Roman"/>
           <w:sz w:val="21"/>
           <w:szCs w:val="21"/>
         </w:rPr>
-        <w:t>todayilearned</w:t>
-      </w:r>
-      <w:proofErr w:type="spellEnd"/>
+      </w:pPr>
       <w:r>
         <w:rPr>
           <w:rFonts w:ascii="Consolas" w:eastAsia="Times New Roman" w:hAnsi="Consolas" w:cs="Times New Roman"/>
           <w:sz w:val="21"/>
           <w:szCs w:val="21"/>
         </w:rPr>
-        <w:t>',</w:t>
-      </w:r>
-    </w:p>
-    <w:p>
-      <w:pPr>
-        <w:shd w:val="clear" w:color="auto" w:fill="FFFFFF"/>
-        <w:spacing w:after="0" w:line="285" w:lineRule="atLeast"/>
-        <w:rPr>
-          <w:rFonts w:ascii="Consolas" w:eastAsia="Times New Roman" w:hAnsi="Consolas" w:cs="Times New Roman"/>
-          <w:sz w:val="21"/>
-          <w:szCs w:val="21"/>
-        </w:rPr>
-      </w:pPr>
-      <w:r>
-        <w:rPr>
-          <w:rFonts w:ascii="Consolas" w:eastAsia="Times New Roman" w:hAnsi="Consolas" w:cs="Times New Roman"/>
-          <w:sz w:val="21"/>
-          <w:szCs w:val="21"/>
-        </w:rPr>
-        <w:t>'</w:t>
-      </w:r>
-      <w:proofErr w:type="spellStart"/>
-      <w:r>
-        <w:rPr>
-          <w:rFonts w:ascii="Consolas" w:eastAsia="Times New Roman" w:hAnsi="Consolas" w:cs="Times New Roman"/>
-          <w:sz w:val="21"/>
-          <w:szCs w:val="21"/>
-        </w:rPr>
-        <w:t>learnprogramming</w:t>
-      </w:r>
-      <w:proofErr w:type="spellEnd"/>
-      <w:r>
-        <w:rPr>
-          <w:rFonts w:ascii="Consolas" w:eastAsia="Times New Roman" w:hAnsi="Consolas" w:cs="Times New Roman"/>
-          <w:sz w:val="21"/>
-          <w:szCs w:val="21"/>
-        </w:rPr>
-        <w:t>', 'announcements', 'funny', 'food',</w:t>
-      </w:r>
-    </w:p>
-    <w:p>
-      <w:pPr>
-        <w:shd w:val="clear" w:color="auto" w:fill="FFFFFF"/>
-        <w:spacing w:after="0" w:line="285" w:lineRule="atLeast"/>
-        <w:rPr>
-          <w:rFonts w:ascii="Consolas" w:eastAsia="Times New Roman" w:hAnsi="Consolas" w:cs="Times New Roman"/>
-          <w:sz w:val="21"/>
-          <w:szCs w:val="21"/>
-        </w:rPr>
-      </w:pPr>
-      <w:r>
-        <w:rPr>
-          <w:rFonts w:ascii="Consolas" w:eastAsia="Times New Roman" w:hAnsi="Consolas" w:cs="Times New Roman"/>
-          <w:sz w:val="21"/>
-          <w:szCs w:val="21"/>
-        </w:rPr>
-        <w:t>'sports', 'gadgets', 'aww', '</w:t>
-      </w:r>
-      <w:proofErr w:type="spellStart"/>
-      <w:r>
-        <w:rPr>
-          <w:rFonts w:ascii="Consolas" w:eastAsia="Times New Roman" w:hAnsi="Consolas" w:cs="Times New Roman"/>
-          <w:sz w:val="21"/>
-          <w:szCs w:val="21"/>
-        </w:rPr>
-        <w:t>mildlyinteresting</w:t>
-      </w:r>
-      <w:proofErr w:type="spellEnd"/>
-      <w:r>
-        <w:rPr>
-          <w:rFonts w:ascii="Consolas" w:eastAsia="Times New Roman" w:hAnsi="Consolas" w:cs="Times New Roman"/>
-          <w:sz w:val="21"/>
-          <w:szCs w:val="21"/>
-        </w:rPr>
-        <w:t>', 'memes',</w:t>
-      </w:r>
-    </w:p>
-    <w:p>
-      <w:pPr>
-        <w:shd w:val="clear" w:color="auto" w:fill="FFFFFF"/>
-        <w:spacing w:after="0" w:line="285" w:lineRule="atLeast"/>
-        <w:rPr>
-          <w:rFonts w:ascii="Consolas" w:eastAsia="Times New Roman" w:hAnsi="Consolas" w:cs="Times New Roman"/>
-          <w:sz w:val="21"/>
-          <w:szCs w:val="21"/>
-        </w:rPr>
-      </w:pPr>
-      <w:r>
-        <w:rPr>
-          <w:rFonts w:ascii="Consolas" w:eastAsia="Times New Roman" w:hAnsi="Consolas" w:cs="Times New Roman"/>
-          <w:sz w:val="21"/>
-          <w:szCs w:val="21"/>
-        </w:rPr>
-        <w:t>'technology', 'travel', 'books', 'gaming', 'cats',</w:t>
-      </w:r>
-    </w:p>
-    <w:p>
-      <w:pPr>
-        <w:shd w:val="clear" w:color="auto" w:fill="FFFFFF"/>
-        <w:spacing w:after="0" w:line="285" w:lineRule="atLeast"/>
-        <w:rPr>
-          <w:rFonts w:ascii="Consolas" w:eastAsia="Times New Roman" w:hAnsi="Consolas" w:cs="Times New Roman"/>
-          <w:sz w:val="21"/>
-          <w:szCs w:val="21"/>
-        </w:rPr>
-      </w:pPr>
-      <w:r>
-        <w:rPr>
-          <w:rFonts w:ascii="Consolas" w:eastAsia="Times New Roman" w:hAnsi="Consolas" w:cs="Times New Roman"/>
-          <w:sz w:val="21"/>
-          <w:szCs w:val="21"/>
-        </w:rPr>
-        <w:t>'conspiracy', '</w:t>
-      </w:r>
-      <w:proofErr w:type="spellStart"/>
-      <w:r>
-        <w:rPr>
-          <w:rFonts w:ascii="Consolas" w:eastAsia="Times New Roman" w:hAnsi="Consolas" w:cs="Times New Roman"/>
-          <w:sz w:val="21"/>
-          <w:szCs w:val="21"/>
-        </w:rPr>
-        <w:t>PoliticalHumor</w:t>
-      </w:r>
-      <w:proofErr w:type="spellEnd"/>
-      <w:r>
-        <w:rPr>
-          <w:rFonts w:ascii="Consolas" w:eastAsia="Times New Roman" w:hAnsi="Consolas" w:cs="Times New Roman"/>
-          <w:sz w:val="21"/>
-          <w:szCs w:val="21"/>
-        </w:rPr>
-        <w:t>', 'hockey'</w:t>
+        <w:t>'conspiracy', 'PoliticalHumor', 'hockey'</w:t>
       </w:r>
     </w:p>
     <w:p>
@@ -1611,7 +1753,6 @@
         </w:rPr>
         <w:t>How many reddit authors (</w:t>
       </w:r>
-      <w:proofErr w:type="spellStart"/>
       <w:r>
         <w:rPr>
           <w:rFonts w:ascii="LMMono10-Regular" w:hAnsi="LMMono10-Regular" w:cs="LMMono10-Regular"/>
@@ -1620,7 +1761,6 @@
         </w:rPr>
         <w:t>author_name</w:t>
       </w:r>
-      <w:proofErr w:type="spellEnd"/>
       <w:r>
         <w:rPr>
           <w:rFonts w:ascii="LMRoman10-Regular" w:hAnsi="LMRoman10-Regular" w:cs="LMRoman10-Regular"/>
@@ -1664,25 +1804,7 @@
           <w:sz w:val="20"/>
           <w:szCs w:val="20"/>
         </w:rPr>
-        <w:t>(</w:t>
-      </w:r>
-      <w:proofErr w:type="gramStart"/>
-      <w:r>
-        <w:rPr>
-          <w:rFonts w:ascii="LMRoman10-Regular" w:hAnsi="LMRoman10-Regular" w:cs="LMRoman10-Regular"/>
-          <w:sz w:val="20"/>
-          <w:szCs w:val="20"/>
-        </w:rPr>
-        <w:t>e.g.</w:t>
-      </w:r>
-      <w:proofErr w:type="gramEnd"/>
-      <w:r>
-        <w:rPr>
-          <w:rFonts w:ascii="LMRoman10-Regular" w:hAnsi="LMRoman10-Regular" w:cs="LMRoman10-Regular"/>
-          <w:sz w:val="20"/>
-          <w:szCs w:val="20"/>
-        </w:rPr>
-        <w:t xml:space="preserve"> they have a top post</w:t>
+        <w:t>(e.g. they have a top post</w:t>
       </w:r>
     </w:p>
     <w:p>
@@ -2277,18 +2399,8 @@
           <w:sz w:val="20"/>
           <w:szCs w:val="20"/>
         </w:rPr>
-        <w:t xml:space="preserve">The relation between the standard Deviation and variance of upvotes </w:t>
-      </w:r>
-      <w:proofErr w:type="gramStart"/>
-      <w:r>
-        <w:rPr>
-          <w:rFonts w:ascii="LMRoman10-Regular" w:hAnsi="LMRoman10-Regular" w:cs="LMRoman10-Regular"/>
-          <w:sz w:val="20"/>
-          <w:szCs w:val="20"/>
-        </w:rPr>
-        <w:t>is :</w:t>
-      </w:r>
-      <w:proofErr w:type="gramEnd"/>
+        <w:t>The relation between the standard Deviation and variance of upvotes is :</w:t>
+      </w:r>
     </w:p>
     <w:p>
       <w:pPr>
@@ -2317,7 +2429,6 @@
         </w:rPr>
         <w:t xml:space="preserve"> = (</w:t>
       </w:r>
-      <w:proofErr w:type="gramStart"/>
       <w:r>
         <w:rPr>
           <w:rFonts w:ascii="LMRoman10-Regular" w:hAnsi="LMRoman10-Regular" w:cs="LMRoman10-Regular"/>
@@ -2340,16 +2451,7 @@
           <w:sz w:val="20"/>
           <w:szCs w:val="20"/>
         </w:rPr>
-        <w:t>*</w:t>
-      </w:r>
-      <w:proofErr w:type="gramEnd"/>
-      <w:r>
-        <w:rPr>
-          <w:rFonts w:ascii="LMRoman10-Regular" w:hAnsi="LMRoman10-Regular" w:cs="LMRoman10-Regular"/>
-          <w:sz w:val="20"/>
-          <w:szCs w:val="20"/>
-        </w:rPr>
-        <w:t>*2</w:t>
+        <w:t>**2</w:t>
       </w:r>
     </w:p>
     <w:p>
@@ -2643,18 +2745,8 @@
           <w:sz w:val="20"/>
           <w:szCs w:val="20"/>
         </w:rPr>
-        <w:t>r/</w:t>
-      </w:r>
-      <w:proofErr w:type="spellStart"/>
-      <w:r>
-        <w:rPr>
-          <w:rFonts w:ascii="LMMono10-Regular" w:hAnsi="LMMono10-Regular" w:cs="LMMono10-Regular"/>
-          <w:sz w:val="20"/>
-          <w:szCs w:val="20"/>
-        </w:rPr>
-        <w:t>worldnews</w:t>
-      </w:r>
-      <w:proofErr w:type="spellEnd"/>
+        <w:t>r/worldnews</w:t>
+      </w:r>
       <w:r>
         <w:rPr>
           <w:rFonts w:ascii="LMRoman10-Regular" w:hAnsi="LMRoman10-Regular" w:cs="LMRoman10-Regular"/>
@@ -2710,7 +2802,6 @@
         </w:rPr>
         <w:t>r/</w:t>
       </w:r>
-      <w:proofErr w:type="spellStart"/>
       <w:r>
         <w:rPr>
           <w:rFonts w:ascii="LMRoman10-Regular" w:hAnsi="LMRoman10-Regular" w:cs="LMRoman10-Regular"/>
@@ -2725,34 +2816,7 @@
           <w:sz w:val="20"/>
           <w:szCs w:val="20"/>
         </w:rPr>
-        <w:t>|r</w:t>
-      </w:r>
-      <w:proofErr w:type="spellEnd"/>
-      <w:r>
-        <w:rPr>
-          <w:rFonts w:ascii="LMRoman10-Regular" w:hAnsi="LMRoman10-Regular" w:cs="LMRoman10-Regular"/>
-          <w:sz w:val="20"/>
-          <w:szCs w:val="20"/>
-        </w:rPr>
-        <w:t>/</w:t>
-      </w:r>
-      <w:proofErr w:type="spellStart"/>
-      <w:r>
-        <w:rPr>
-          <w:rFonts w:ascii="LMRoman10-Regular" w:hAnsi="LMRoman10-Regular" w:cs="LMRoman10-Regular"/>
-          <w:sz w:val="20"/>
-          <w:szCs w:val="20"/>
-        </w:rPr>
-        <w:t>worldnews</w:t>
-      </w:r>
-      <w:proofErr w:type="spellEnd"/>
-      <w:r>
-        <w:rPr>
-          <w:rFonts w:ascii="LMRoman10-Regular" w:hAnsi="LMRoman10-Regular" w:cs="LMRoman10-Regular"/>
-          <w:sz w:val="20"/>
-          <w:szCs w:val="20"/>
-        </w:rPr>
-        <w:t>)</w:t>
+        <w:t>|r/worldnews)</w:t>
       </w:r>
       <w:r>
         <w:rPr>
@@ -3397,25 +3461,7 @@
           <w:sz w:val="20"/>
           <w:szCs w:val="20"/>
         </w:rPr>
-        <w:t xml:space="preserve"> “</w:t>
-      </w:r>
-      <w:proofErr w:type="spellStart"/>
-      <w:r>
-        <w:rPr>
-          <w:rFonts w:ascii="LMRoman10-Regular" w:hAnsi="LMRoman10-Regular" w:cs="LMRoman10-Regular"/>
-          <w:sz w:val="20"/>
-          <w:szCs w:val="20"/>
-        </w:rPr>
-        <w:t>learnprogramming</w:t>
-      </w:r>
-      <w:proofErr w:type="spellEnd"/>
-      <w:r>
-        <w:rPr>
-          <w:rFonts w:ascii="LMRoman10-Regular" w:hAnsi="LMRoman10-Regular" w:cs="LMRoman10-Regular"/>
-          <w:sz w:val="20"/>
-          <w:szCs w:val="20"/>
-        </w:rPr>
-        <w:t xml:space="preserve">” has </w:t>
+        <w:t xml:space="preserve"> “learnprogramming” has </w:t>
       </w:r>
       <w:r>
         <w:rPr>
@@ -3567,16 +3613,7 @@
           <w:sz w:val="20"/>
           <w:szCs w:val="20"/>
         </w:rPr>
-        <w:t xml:space="preserve">less than 100,000 upvotes? (Give answers for each </w:t>
-      </w:r>
-      <w:proofErr w:type="gramStart"/>
-      <w:r>
-        <w:rPr>
-          <w:rFonts w:ascii="LMRoman10-Regular" w:hAnsi="LMRoman10-Regular" w:cs="LMRoman10-Regular"/>
-          <w:sz w:val="20"/>
-          <w:szCs w:val="20"/>
-        </w:rPr>
-        <w:t>subreddit)</w:t>
+        <w:t>less than 100,000 upvotes? (Give answers for each subreddit)</w:t>
       </w:r>
       <w:r>
         <w:rPr>
@@ -3586,7 +3623,6 @@
         </w:rPr>
         <w:t>s</w:t>
       </w:r>
-      <w:proofErr w:type="gramEnd"/>
     </w:p>
     <w:p>
       <w:pPr>
@@ -3759,7 +3795,6 @@
           <w:szCs w:val="20"/>
         </w:rPr>
       </w:pPr>
-      <w:proofErr w:type="spellStart"/>
       <w:r>
         <w:rPr>
           <w:rFonts w:ascii="LMRoman10-Regular" w:hAnsi="LMRoman10-Regular" w:cs="LMRoman10-Regular"/>
@@ -3768,7 +3803,6 @@
         </w:rPr>
         <w:t>Worldnews</w:t>
       </w:r>
-      <w:proofErr w:type="spellEnd"/>
       <w:r>
         <w:rPr>
           <w:rFonts w:ascii="LMRoman10-Regular" w:hAnsi="LMRoman10-Regular" w:cs="LMRoman10-Regular"/>
@@ -3973,7 +4007,6 @@
           <w:szCs w:val="20"/>
         </w:rPr>
       </w:pPr>
-      <w:proofErr w:type="gramStart"/>
       <w:r>
         <w:rPr>
           <w:rFonts w:ascii="LMRoman10-Regular" w:hAnsi="LMRoman10-Regular" w:cs="LMRoman10-Regular"/>
@@ -3982,7 +4015,6 @@
         </w:rPr>
         <w:t>P(</w:t>
       </w:r>
-      <w:proofErr w:type="gramEnd"/>
       <w:r>
         <w:rPr>
           <w:rFonts w:ascii="LMRoman10-Regular" w:hAnsi="LMRoman10-Regular" w:cs="LMRoman10-Regular"/>
@@ -4084,23 +4116,13 @@
           <w:szCs w:val="20"/>
         </w:rPr>
       </w:pPr>
-      <w:proofErr w:type="gramStart"/>
-      <w:r>
-        <w:rPr>
-          <w:rFonts w:ascii="LMRoman10-Regular" w:hAnsi="LMRoman10-Regular" w:cs="LMRoman10-Regular"/>
-          <w:sz w:val="20"/>
-          <w:szCs w:val="20"/>
-        </w:rPr>
-        <w:t>P(</w:t>
-      </w:r>
-      <w:proofErr w:type="gramEnd"/>
-      <w:r>
-        <w:rPr>
-          <w:rFonts w:ascii="LMRoman10-Regular" w:hAnsi="LMRoman10-Regular" w:cs="LMRoman10-Regular"/>
-          <w:sz w:val="20"/>
-          <w:szCs w:val="20"/>
-        </w:rPr>
-        <w:t>post=</w:t>
+      <w:r>
+        <w:rPr>
+          <w:rFonts w:ascii="LMRoman10-Regular" w:hAnsi="LMRoman10-Regular" w:cs="LMRoman10-Regular"/>
+          <w:sz w:val="20"/>
+          <w:szCs w:val="20"/>
+        </w:rPr>
+        <w:t>P(post=</w:t>
       </w:r>
       <w:r>
         <w:rPr>
@@ -4187,23 +4209,13 @@
           <w:szCs w:val="20"/>
         </w:rPr>
       </w:pPr>
-      <w:proofErr w:type="gramStart"/>
-      <w:r>
-        <w:rPr>
-          <w:rFonts w:ascii="LMRoman10-Regular" w:hAnsi="LMRoman10-Regular" w:cs="LMRoman10-Regular"/>
-          <w:sz w:val="20"/>
-          <w:szCs w:val="20"/>
-        </w:rPr>
-        <w:t>P(</w:t>
-      </w:r>
-      <w:proofErr w:type="gramEnd"/>
-      <w:r>
-        <w:rPr>
-          <w:rFonts w:ascii="LMRoman10-Regular" w:hAnsi="LMRoman10-Regular" w:cs="LMRoman10-Regular"/>
-          <w:sz w:val="20"/>
-          <w:szCs w:val="20"/>
-        </w:rPr>
-        <w:t>post=</w:t>
+      <w:r>
+        <w:rPr>
+          <w:rFonts w:ascii="LMRoman10-Regular" w:hAnsi="LMRoman10-Regular" w:cs="LMRoman10-Regular"/>
+          <w:sz w:val="20"/>
+          <w:szCs w:val="20"/>
+        </w:rPr>
+        <w:t>P(post=</w:t>
       </w:r>
       <w:r>
         <w:rPr>
@@ -4457,62 +4469,34 @@
           <w:szCs w:val="20"/>
         </w:rPr>
       </w:pPr>
-      <w:proofErr w:type="spellStart"/>
-      <w:r>
-        <w:rPr>
-          <w:rFonts w:ascii="LMRoman10-Regular" w:hAnsi="LMRoman10-Regular" w:cs="LMRoman10-Regular"/>
-          <w:sz w:val="20"/>
-          <w:szCs w:val="20"/>
-        </w:rPr>
-        <w:t>dataframe</w:t>
-      </w:r>
-      <w:proofErr w:type="spellEnd"/>
-      <w:r>
-        <w:rPr>
-          <w:rFonts w:ascii="LMRoman10-Regular" w:hAnsi="LMRoman10-Regular" w:cs="LMRoman10-Regular"/>
-          <w:sz w:val="20"/>
-          <w:szCs w:val="20"/>
-        </w:rPr>
-        <w:t xml:space="preserve"> is fine) that shows the average number of upvotes for r/memes</w:t>
-      </w:r>
-    </w:p>
-    <w:p>
-      <w:pPr>
-        <w:autoSpaceDE w:val="0"/>
-        <w:autoSpaceDN w:val="0"/>
-        <w:adjustRightInd w:val="0"/>
-        <w:spacing w:after="0" w:line="240" w:lineRule="auto"/>
-        <w:rPr>
-          <w:rFonts w:ascii="LMRoman10-Regular" w:hAnsi="LMRoman10-Regular" w:cs="LMRoman10-Regular"/>
-          <w:sz w:val="20"/>
-          <w:szCs w:val="20"/>
-        </w:rPr>
-      </w:pPr>
-      <w:r>
-        <w:rPr>
-          <w:rFonts w:ascii="LMRoman10-Regular" w:hAnsi="LMRoman10-Regular" w:cs="LMRoman10-Regular"/>
-          <w:sz w:val="20"/>
-          <w:szCs w:val="20"/>
-        </w:rPr>
-        <w:t>each year from 2015 to 2020. The table should be sorted by year (</w:t>
-      </w:r>
-      <w:proofErr w:type="gramStart"/>
-      <w:r>
-        <w:rPr>
-          <w:rFonts w:ascii="LMRoman10-Regular" w:hAnsi="LMRoman10-Regular" w:cs="LMRoman10-Regular"/>
-          <w:sz w:val="20"/>
-          <w:szCs w:val="20"/>
-        </w:rPr>
-        <w:t>i.e.</w:t>
-      </w:r>
-      <w:proofErr w:type="gramEnd"/>
-      <w:r>
-        <w:rPr>
-          <w:rFonts w:ascii="LMRoman10-Regular" w:hAnsi="LMRoman10-Regular" w:cs="LMRoman10-Regular"/>
-          <w:sz w:val="20"/>
-          <w:szCs w:val="20"/>
-        </w:rPr>
-        <w:t xml:space="preserve"> 2015,</w:t>
+      <w:r>
+        <w:rPr>
+          <w:rFonts w:ascii="LMRoman10-Regular" w:hAnsi="LMRoman10-Regular" w:cs="LMRoman10-Regular"/>
+          <w:sz w:val="20"/>
+          <w:szCs w:val="20"/>
+        </w:rPr>
+        <w:t>dataframe is fine) that shows the average number of upvotes for r/memes</w:t>
+      </w:r>
+    </w:p>
+    <w:p>
+      <w:pPr>
+        <w:autoSpaceDE w:val="0"/>
+        <w:autoSpaceDN w:val="0"/>
+        <w:adjustRightInd w:val="0"/>
+        <w:spacing w:after="0" w:line="240" w:lineRule="auto"/>
+        <w:rPr>
+          <w:rFonts w:ascii="LMRoman10-Regular" w:hAnsi="LMRoman10-Regular" w:cs="LMRoman10-Regular"/>
+          <w:sz w:val="20"/>
+          <w:szCs w:val="20"/>
+        </w:rPr>
+      </w:pPr>
+      <w:r>
+        <w:rPr>
+          <w:rFonts w:ascii="LMRoman10-Regular" w:hAnsi="LMRoman10-Regular" w:cs="LMRoman10-Regular"/>
+          <w:sz w:val="20"/>
+          <w:szCs w:val="20"/>
+        </w:rPr>
+        <w:t>each year from 2015 to 2020. The table should be sorted by year (i.e. 2015,</w:t>
       </w:r>
     </w:p>
     <w:p>
@@ -4696,66 +4680,28 @@
           <w:sz w:val="20"/>
           <w:szCs w:val="20"/>
         </w:rPr>
-        <w:t>2016-2020 for the following subreddits: r/Jokes, r/</w:t>
-      </w:r>
-      <w:proofErr w:type="spellStart"/>
-      <w:proofErr w:type="gramStart"/>
-      <w:r>
-        <w:rPr>
-          <w:rFonts w:ascii="LMRoman10-Regular" w:hAnsi="LMRoman10-Regular" w:cs="LMRoman10-Regular"/>
-          <w:sz w:val="20"/>
-          <w:szCs w:val="20"/>
-        </w:rPr>
-        <w:t>food,r</w:t>
-      </w:r>
-      <w:proofErr w:type="spellEnd"/>
-      <w:proofErr w:type="gramEnd"/>
-      <w:r>
-        <w:rPr>
-          <w:rFonts w:ascii="LMRoman10-Regular" w:hAnsi="LMRoman10-Regular" w:cs="LMRoman10-Regular"/>
-          <w:sz w:val="20"/>
-          <w:szCs w:val="20"/>
-        </w:rPr>
-        <w:t>/conspiracy, and</w:t>
-      </w:r>
-    </w:p>
-    <w:p>
-      <w:pPr>
-        <w:autoSpaceDE w:val="0"/>
-        <w:autoSpaceDN w:val="0"/>
-        <w:adjustRightInd w:val="0"/>
-        <w:spacing w:after="0" w:line="240" w:lineRule="auto"/>
-        <w:rPr>
-          <w:rFonts w:ascii="LMRoman10-Regular" w:hAnsi="LMRoman10-Regular" w:cs="LMRoman10-Regular"/>
-          <w:sz w:val="20"/>
-          <w:szCs w:val="20"/>
-        </w:rPr>
-      </w:pPr>
-      <w:r>
-        <w:rPr>
-          <w:rFonts w:ascii="LMRoman10-Regular" w:hAnsi="LMRoman10-Regular" w:cs="LMRoman10-Regular"/>
-          <w:sz w:val="20"/>
-          <w:szCs w:val="20"/>
-        </w:rPr>
-        <w:t>r/</w:t>
-      </w:r>
-      <w:proofErr w:type="gramStart"/>
-      <w:r>
-        <w:rPr>
-          <w:rFonts w:ascii="LMRoman10-Regular" w:hAnsi="LMRoman10-Regular" w:cs="LMRoman10-Regular"/>
-          <w:sz w:val="20"/>
-          <w:szCs w:val="20"/>
-        </w:rPr>
-        <w:t>news .</w:t>
-      </w:r>
-      <w:proofErr w:type="gramEnd"/>
-      <w:r>
-        <w:rPr>
-          <w:rFonts w:ascii="LMRoman10-Regular" w:hAnsi="LMRoman10-Regular" w:cs="LMRoman10-Regular"/>
-          <w:sz w:val="20"/>
-          <w:szCs w:val="20"/>
-        </w:rPr>
-        <w:t xml:space="preserve"> You can plot them individually, or use the faceting approach from</w:t>
+        <w:t>2016-2020 for the following subreddits: r/Jokes, r/food,r/conspiracy, and</w:t>
+      </w:r>
+    </w:p>
+    <w:p>
+      <w:pPr>
+        <w:autoSpaceDE w:val="0"/>
+        <w:autoSpaceDN w:val="0"/>
+        <w:adjustRightInd w:val="0"/>
+        <w:spacing w:after="0" w:line="240" w:lineRule="auto"/>
+        <w:rPr>
+          <w:rFonts w:ascii="LMRoman10-Regular" w:hAnsi="LMRoman10-Regular" w:cs="LMRoman10-Regular"/>
+          <w:sz w:val="20"/>
+          <w:szCs w:val="20"/>
+        </w:rPr>
+      </w:pPr>
+      <w:r>
+        <w:rPr>
+          <w:rFonts w:ascii="LMRoman10-Regular" w:hAnsi="LMRoman10-Regular" w:cs="LMRoman10-Regular"/>
+          <w:sz w:val="20"/>
+          <w:szCs w:val="20"/>
+        </w:rPr>
+        <w:t>r/news . You can plot them individually, or use the faceting approach from</w:t>
       </w:r>
     </w:p>
     <w:p>
@@ -4833,18 +4779,7 @@
           <w:sz w:val="20"/>
           <w:szCs w:val="20"/>
         </w:rPr>
-        <w:t>make sure that the plot for each subreddit has its own y-</w:t>
-      </w:r>
-      <w:proofErr w:type="gramStart"/>
-      <w:r>
-        <w:rPr>
-          <w:rFonts w:ascii="LMRoman10-Bold" w:hAnsi="LMRoman10-Bold" w:cs="LMRoman10-Bold"/>
-          <w:b/>
-          <w:bCs/>
-          <w:sz w:val="20"/>
-          <w:szCs w:val="20"/>
-        </w:rPr>
-        <w:t>axis!</w:t>
+        <w:t>make sure that the plot for each subreddit has its own y-axis!</w:t>
       </w:r>
       <w:r>
         <w:rPr>
@@ -4854,7 +4789,6 @@
         </w:rPr>
         <w:t>.</w:t>
       </w:r>
-      <w:proofErr w:type="gramEnd"/>
     </w:p>
     <w:p>
       <w:pPr>
@@ -4995,25 +4929,7 @@
           <w:sz w:val="20"/>
           <w:szCs w:val="20"/>
         </w:rPr>
-        <w:t xml:space="preserve">the four subreddits is the most “up and coming” - </w:t>
-      </w:r>
-      <w:proofErr w:type="gramStart"/>
-      <w:r>
-        <w:rPr>
-          <w:rFonts w:ascii="LMRoman10-Regular" w:hAnsi="LMRoman10-Regular" w:cs="LMRoman10-Regular"/>
-          <w:sz w:val="20"/>
-          <w:szCs w:val="20"/>
-        </w:rPr>
-        <w:t>i.e.</w:t>
-      </w:r>
-      <w:proofErr w:type="gramEnd"/>
-      <w:r>
-        <w:rPr>
-          <w:rFonts w:ascii="LMRoman10-Regular" w:hAnsi="LMRoman10-Regular" w:cs="LMRoman10-Regular"/>
-          <w:sz w:val="20"/>
-          <w:szCs w:val="20"/>
-        </w:rPr>
-        <w:t xml:space="preserve"> the one that seems</w:t>
+        <w:t>the four subreddits is the most “up and coming” - i.e. the one that seems</w:t>
       </w:r>
     </w:p>
     <w:p>
@@ -5577,7 +5493,6 @@
         </w:rPr>
         <w:t>owns” and “</w:t>
       </w:r>
-      <w:proofErr w:type="spellStart"/>
       <w:r>
         <w:rPr>
           <w:rFonts w:ascii="LMRoman10-Regular" w:hAnsi="LMRoman10-Regular" w:cs="LMRoman10-Regular"/>
@@ -5586,7 +5501,6 @@
         </w:rPr>
         <w:t>num_reports</w:t>
       </w:r>
-      <w:proofErr w:type="spellEnd"/>
       <w:r>
         <w:rPr>
           <w:rFonts w:ascii="LMRoman10-Regular" w:hAnsi="LMRoman10-Regular" w:cs="LMRoman10-Regular"/>
@@ -5601,43 +5515,7 @@
           <w:sz w:val="20"/>
           <w:szCs w:val="20"/>
         </w:rPr>
-        <w:t xml:space="preserve"> have no data </w:t>
-      </w:r>
-      <w:proofErr w:type="spellStart"/>
-      <w:r>
-        <w:rPr>
-          <w:rFonts w:ascii="LMRoman10-Regular" w:hAnsi="LMRoman10-Regular" w:cs="LMRoman10-Regular"/>
-          <w:sz w:val="20"/>
-          <w:szCs w:val="20"/>
-        </w:rPr>
-        <w:t>i.e</w:t>
-      </w:r>
-      <w:proofErr w:type="spellEnd"/>
-      <w:r>
-        <w:rPr>
-          <w:rFonts w:ascii="LMRoman10-Regular" w:hAnsi="LMRoman10-Regular" w:cs="LMRoman10-Regular"/>
-          <w:sz w:val="20"/>
-          <w:szCs w:val="20"/>
-        </w:rPr>
-        <w:t xml:space="preserve"> the mean and Variance of “downs” is 0 and “</w:t>
-      </w:r>
-      <w:proofErr w:type="spellStart"/>
-      <w:r>
-        <w:rPr>
-          <w:rFonts w:ascii="LMRoman10-Regular" w:hAnsi="LMRoman10-Regular" w:cs="LMRoman10-Regular"/>
-          <w:sz w:val="20"/>
-          <w:szCs w:val="20"/>
-        </w:rPr>
-        <w:t>num_reports</w:t>
-      </w:r>
-      <w:proofErr w:type="spellEnd"/>
-      <w:r>
-        <w:rPr>
-          <w:rFonts w:ascii="LMRoman10-Regular" w:hAnsi="LMRoman10-Regular" w:cs="LMRoman10-Regular"/>
-          <w:sz w:val="20"/>
-          <w:szCs w:val="20"/>
-        </w:rPr>
-        <w:t>” has mean and variance as “Nan”, so these are clearly not going to have an impact on our target variable “Upvotes”.</w:t>
+        <w:t xml:space="preserve"> have no data i.e the mean and Variance of “downs” is 0 and “num_reports” has mean and variance as “Nan”, so these are clearly not going to have an impact on our target variable “Upvotes”.</w:t>
       </w:r>
     </w:p>
     <w:p>
@@ -5809,7 +5687,6 @@
         </w:rPr>
         <w:t>‘</w:t>
       </w:r>
-      <w:proofErr w:type="spellStart"/>
       <w:r>
         <w:rPr>
           <w:rFonts w:ascii="LMRoman10-Regular" w:hAnsi="LMRoman10-Regular" w:cs="LMRoman10-Regular"/>
@@ -5818,7 +5695,6 @@
         </w:rPr>
         <w:t>media_only</w:t>
       </w:r>
-      <w:proofErr w:type="spellEnd"/>
       <w:r>
         <w:rPr>
           <w:rFonts w:ascii="LMRoman10-Regular" w:hAnsi="LMRoman10-Regular" w:cs="LMRoman10-Regular"/>
@@ -5827,7 +5703,6 @@
         </w:rPr>
         <w:t>’ and ‘</w:t>
       </w:r>
-      <w:proofErr w:type="spellStart"/>
       <w:r>
         <w:rPr>
           <w:rFonts w:ascii="LMRoman10-Regular" w:hAnsi="LMRoman10-Regular" w:cs="LMRoman10-Regular"/>
@@ -5836,32 +5711,13 @@
         </w:rPr>
         <w:t>is_crosspostable</w:t>
       </w:r>
-      <w:proofErr w:type="spellEnd"/>
-      <w:r>
-        <w:rPr>
-          <w:rFonts w:ascii="LMRoman10-Regular" w:hAnsi="LMRoman10-Regular" w:cs="LMRoman10-Regular"/>
-          <w:sz w:val="20"/>
-          <w:szCs w:val="20"/>
-        </w:rPr>
-        <w:t xml:space="preserve">’ as they all have only one unique value which certainly </w:t>
-      </w:r>
-      <w:proofErr w:type="spellStart"/>
-      <w:r>
-        <w:rPr>
-          <w:rFonts w:ascii="LMRoman10-Regular" w:hAnsi="LMRoman10-Regular" w:cs="LMRoman10-Regular"/>
-          <w:sz w:val="20"/>
-          <w:szCs w:val="20"/>
-        </w:rPr>
-        <w:t>doesnot</w:t>
-      </w:r>
-      <w:proofErr w:type="spellEnd"/>
-      <w:r>
-        <w:rPr>
-          <w:rFonts w:ascii="LMRoman10-Regular" w:hAnsi="LMRoman10-Regular" w:cs="LMRoman10-Regular"/>
-          <w:sz w:val="20"/>
-          <w:szCs w:val="20"/>
-        </w:rPr>
-        <w:t xml:space="preserve"> impact our target variable.\</w:t>
+      <w:r>
+        <w:rPr>
+          <w:rFonts w:ascii="LMRoman10-Regular" w:hAnsi="LMRoman10-Regular" w:cs="LMRoman10-Regular"/>
+          <w:sz w:val="20"/>
+          <w:szCs w:val="20"/>
+        </w:rPr>
+        <w:t>’ as they all have only one unique value which certainly doesnot impact our target variable.</w:t>
       </w:r>
     </w:p>
     <w:p>
@@ -5925,221 +5781,145 @@
         </w:rPr>
         <w:t xml:space="preserve">both </w:t>
       </w:r>
-      <w:proofErr w:type="spellStart"/>
       <w:r>
         <w:rPr>
           <w:rFonts w:ascii="LMMono10-Regular" w:hAnsi="LMMono10-Regular" w:cs="LMMono10-Regular"/>
           <w:sz w:val="20"/>
           <w:szCs w:val="20"/>
         </w:rPr>
-        <w:t>subreddit_id</w:t>
-      </w:r>
-      <w:proofErr w:type="spellEnd"/>
+        <w:t xml:space="preserve">subreddit_id </w:t>
+      </w:r>
+      <w:r>
+        <w:rPr>
+          <w:rFonts w:ascii="LMRoman10-Regular" w:hAnsi="LMRoman10-Regular" w:cs="LMRoman10-Regular"/>
+          <w:sz w:val="20"/>
+          <w:szCs w:val="20"/>
+        </w:rPr>
+        <w:t>and</w:t>
+      </w:r>
+    </w:p>
+    <w:p>
+      <w:pPr>
+        <w:autoSpaceDE w:val="0"/>
+        <w:autoSpaceDN w:val="0"/>
+        <w:adjustRightInd w:val="0"/>
+        <w:spacing w:after="0" w:line="240" w:lineRule="auto"/>
+        <w:rPr>
+          <w:rFonts w:ascii="LMRoman10-Regular" w:hAnsi="LMRoman10-Regular" w:cs="LMRoman10-Regular"/>
+          <w:sz w:val="20"/>
+          <w:szCs w:val="20"/>
+        </w:rPr>
+      </w:pPr>
       <w:r>
         <w:rPr>
           <w:rFonts w:ascii="LMMono10-Regular" w:hAnsi="LMMono10-Regular" w:cs="LMMono10-Regular"/>
           <w:sz w:val="20"/>
           <w:szCs w:val="20"/>
         </w:rPr>
-        <w:t xml:space="preserve"> </w:t>
-      </w:r>
-      <w:r>
-        <w:rPr>
-          <w:rFonts w:ascii="LMRoman10-Regular" w:hAnsi="LMRoman10-Regular" w:cs="LMRoman10-Regular"/>
-          <w:sz w:val="20"/>
-          <w:szCs w:val="20"/>
-        </w:rPr>
-        <w:t>and</w:t>
-      </w:r>
-    </w:p>
-    <w:p>
-      <w:pPr>
-        <w:autoSpaceDE w:val="0"/>
-        <w:autoSpaceDN w:val="0"/>
-        <w:adjustRightInd w:val="0"/>
-        <w:spacing w:after="0" w:line="240" w:lineRule="auto"/>
-        <w:rPr>
-          <w:rFonts w:ascii="LMRoman10-Regular" w:hAnsi="LMRoman10-Regular" w:cs="LMRoman10-Regular"/>
-          <w:sz w:val="20"/>
-          <w:szCs w:val="20"/>
-        </w:rPr>
-      </w:pPr>
-      <w:proofErr w:type="spellStart"/>
-      <w:r>
+        <w:t xml:space="preserve">subreddit_name_prefixed </w:t>
+      </w:r>
+      <w:r>
+        <w:rPr>
+          <w:rFonts w:ascii="LMRoman10-Regular" w:hAnsi="LMRoman10-Regular" w:cs="LMRoman10-Regular"/>
+          <w:sz w:val="20"/>
+          <w:szCs w:val="20"/>
+        </w:rPr>
+        <w:t>in any predictive analysis of per-post upvotes.</w:t>
+      </w:r>
+    </w:p>
+    <w:p>
+      <w:pPr>
+        <w:autoSpaceDE w:val="0"/>
+        <w:autoSpaceDN w:val="0"/>
+        <w:adjustRightInd w:val="0"/>
+        <w:spacing w:after="0" w:line="240" w:lineRule="auto"/>
+        <w:rPr>
+          <w:rFonts w:ascii="LMRoman10-Regular" w:hAnsi="LMRoman10-Regular" w:cs="LMRoman10-Regular"/>
+          <w:sz w:val="20"/>
+          <w:szCs w:val="20"/>
+        </w:rPr>
+      </w:pPr>
+    </w:p>
+    <w:p>
+      <w:pPr>
+        <w:autoSpaceDE w:val="0"/>
+        <w:autoSpaceDN w:val="0"/>
+        <w:adjustRightInd w:val="0"/>
+        <w:spacing w:after="0" w:line="240" w:lineRule="auto"/>
         <w:rPr>
           <w:rFonts w:ascii="LMMono10-Regular" w:hAnsi="LMMono10-Regular" w:cs="LMMono10-Regular"/>
           <w:sz w:val="20"/>
           <w:szCs w:val="20"/>
         </w:rPr>
-        <w:t>subreddit_name_prefixed</w:t>
-      </w:r>
-      <w:proofErr w:type="spellEnd"/>
+      </w:pPr>
+      <w:r>
+        <w:rPr>
+          <w:rFonts w:ascii="LMRoman10-Regular" w:hAnsi="LMRoman10-Regular" w:cs="LMRoman10-Regular"/>
+          <w:sz w:val="20"/>
+          <w:szCs w:val="20"/>
+        </w:rPr>
+        <w:t xml:space="preserve">As both </w:t>
+      </w:r>
       <w:r>
         <w:rPr>
           <w:rFonts w:ascii="LMMono10-Regular" w:hAnsi="LMMono10-Regular" w:cs="LMMono10-Regular"/>
           <w:sz w:val="20"/>
           <w:szCs w:val="20"/>
         </w:rPr>
-        <w:t xml:space="preserve"> </w:t>
-      </w:r>
-      <w:r>
-        <w:rPr>
-          <w:rFonts w:ascii="LMRoman10-Regular" w:hAnsi="LMRoman10-Regular" w:cs="LMRoman10-Regular"/>
-          <w:sz w:val="20"/>
-          <w:szCs w:val="20"/>
-        </w:rPr>
-        <w:t>in any predictive analysis of per-post upvotes.</w:t>
-      </w:r>
-    </w:p>
-    <w:p>
-      <w:pPr>
-        <w:autoSpaceDE w:val="0"/>
-        <w:autoSpaceDN w:val="0"/>
-        <w:adjustRightInd w:val="0"/>
-        <w:spacing w:after="0" w:line="240" w:lineRule="auto"/>
-        <w:rPr>
-          <w:rFonts w:ascii="LMRoman10-Regular" w:hAnsi="LMRoman10-Regular" w:cs="LMRoman10-Regular"/>
-          <w:sz w:val="20"/>
-          <w:szCs w:val="20"/>
-        </w:rPr>
-      </w:pPr>
-    </w:p>
-    <w:p>
-      <w:pPr>
-        <w:autoSpaceDE w:val="0"/>
-        <w:autoSpaceDN w:val="0"/>
-        <w:adjustRightInd w:val="0"/>
-        <w:spacing w:after="0" w:line="240" w:lineRule="auto"/>
+        <w:t xml:space="preserve">subreddit_id </w:t>
+      </w:r>
+      <w:r>
+        <w:rPr>
+          <w:rFonts w:ascii="LMRoman10-Regular" w:hAnsi="LMRoman10-Regular" w:cs="LMRoman10-Regular"/>
+          <w:sz w:val="20"/>
+          <w:szCs w:val="20"/>
+        </w:rPr>
+        <w:t xml:space="preserve">and </w:t>
+      </w:r>
+      <w:r>
         <w:rPr>
           <w:rFonts w:ascii="LMMono10-Regular" w:hAnsi="LMMono10-Regular" w:cs="LMMono10-Regular"/>
           <w:sz w:val="20"/>
           <w:szCs w:val="20"/>
         </w:rPr>
-      </w:pPr>
-      <w:r>
-        <w:rPr>
-          <w:rFonts w:ascii="LMRoman10-Regular" w:hAnsi="LMRoman10-Regular" w:cs="LMRoman10-Regular"/>
-          <w:sz w:val="20"/>
-          <w:szCs w:val="20"/>
-        </w:rPr>
-        <w:t xml:space="preserve">As both </w:t>
-      </w:r>
-      <w:proofErr w:type="spellStart"/>
+        <w:t>subreddit_name_prefixed are just the identifiers to uniquely identify a post in a subreddit</w:t>
+      </w:r>
       <w:r>
         <w:rPr>
           <w:rFonts w:ascii="LMMono10-Regular" w:hAnsi="LMMono10-Regular" w:cs="LMMono10-Regular"/>
           <w:sz w:val="20"/>
           <w:szCs w:val="20"/>
         </w:rPr>
-        <w:t>subreddit_id</w:t>
-      </w:r>
-      <w:proofErr w:type="spellEnd"/>
-      <w:r>
+        <w:t>.</w:t>
+      </w:r>
+    </w:p>
+    <w:p>
+      <w:pPr>
+        <w:autoSpaceDE w:val="0"/>
+        <w:autoSpaceDN w:val="0"/>
+        <w:adjustRightInd w:val="0"/>
+        <w:spacing w:after="0" w:line="240" w:lineRule="auto"/>
         <w:rPr>
           <w:rFonts w:ascii="LMMono10-Regular" w:hAnsi="LMMono10-Regular" w:cs="LMMono10-Regular"/>
           <w:sz w:val="20"/>
           <w:szCs w:val="20"/>
         </w:rPr>
-        <w:t xml:space="preserve"> </w:t>
-      </w:r>
-      <w:r>
-        <w:rPr>
-          <w:rFonts w:ascii="LMRoman10-Regular" w:hAnsi="LMRoman10-Regular" w:cs="LMRoman10-Regular"/>
-          <w:sz w:val="20"/>
-          <w:szCs w:val="20"/>
-        </w:rPr>
-        <w:t xml:space="preserve">and </w:t>
-      </w:r>
-      <w:proofErr w:type="spellStart"/>
+      </w:pPr>
       <w:r>
         <w:rPr>
           <w:rFonts w:ascii="LMMono10-Regular" w:hAnsi="LMMono10-Regular" w:cs="LMMono10-Regular"/>
           <w:sz w:val="20"/>
           <w:szCs w:val="20"/>
         </w:rPr>
-        <w:t>subreddit_name_prefixed</w:t>
-      </w:r>
-      <w:proofErr w:type="spellEnd"/>
+        <w:t>When we compare two posts</w:t>
+      </w:r>
       <w:r>
         <w:rPr>
           <w:rFonts w:ascii="LMMono10-Regular" w:hAnsi="LMMono10-Regular" w:cs="LMMono10-Regular"/>
           <w:sz w:val="20"/>
           <w:szCs w:val="20"/>
         </w:rPr>
-        <w:t xml:space="preserve"> are just the identifiers to uniquely identify a post in a subreddit</w:t>
-      </w:r>
-      <w:r>
-        <w:rPr>
-          <w:rFonts w:ascii="LMMono10-Regular" w:hAnsi="LMMono10-Regular" w:cs="LMMono10-Regular"/>
-          <w:sz w:val="20"/>
-          <w:szCs w:val="20"/>
-        </w:rPr>
-        <w:t>.</w:t>
-      </w:r>
-    </w:p>
-    <w:p>
-      <w:pPr>
-        <w:autoSpaceDE w:val="0"/>
-        <w:autoSpaceDN w:val="0"/>
-        <w:adjustRightInd w:val="0"/>
-        <w:spacing w:after="0" w:line="240" w:lineRule="auto"/>
-        <w:rPr>
-          <w:rFonts w:ascii="LMMono10-Regular" w:hAnsi="LMMono10-Regular" w:cs="LMMono10-Regular"/>
-          <w:sz w:val="20"/>
-          <w:szCs w:val="20"/>
-        </w:rPr>
-      </w:pPr>
-      <w:r>
-        <w:rPr>
-          <w:rFonts w:ascii="LMMono10-Regular" w:hAnsi="LMMono10-Regular" w:cs="LMMono10-Regular"/>
-          <w:sz w:val="20"/>
-          <w:szCs w:val="20"/>
-        </w:rPr>
-        <w:t>When we compare two posts</w:t>
-      </w:r>
-      <w:r>
-        <w:rPr>
-          <w:rFonts w:ascii="LMMono10-Regular" w:hAnsi="LMMono10-Regular" w:cs="LMMono10-Regular"/>
-          <w:sz w:val="20"/>
-          <w:szCs w:val="20"/>
-        </w:rPr>
-        <w:t xml:space="preserve">, one with least number of upvotes and one with the highest number of upvotes in a subreddit, they both have the same </w:t>
-      </w:r>
-      <w:proofErr w:type="spellStart"/>
-      <w:r>
-        <w:rPr>
-          <w:rFonts w:ascii="LMMono10-Regular" w:hAnsi="LMMono10-Regular" w:cs="LMMono10-Regular"/>
-          <w:sz w:val="20"/>
-          <w:szCs w:val="20"/>
-        </w:rPr>
-        <w:t>subreddit_id</w:t>
-      </w:r>
-      <w:proofErr w:type="spellEnd"/>
-      <w:r>
-        <w:rPr>
-          <w:rFonts w:ascii="LMMono10-Regular" w:hAnsi="LMMono10-Regular" w:cs="LMMono10-Regular"/>
-          <w:sz w:val="20"/>
-          <w:szCs w:val="20"/>
-        </w:rPr>
-        <w:t xml:space="preserve"> and </w:t>
-      </w:r>
-      <w:proofErr w:type="spellStart"/>
-      <w:r>
-        <w:rPr>
-          <w:rFonts w:ascii="LMMono10-Regular" w:hAnsi="LMMono10-Regular" w:cs="LMMono10-Regular"/>
-          <w:sz w:val="20"/>
-          <w:szCs w:val="20"/>
-        </w:rPr>
-        <w:t>subreddit_name_prefixed</w:t>
-      </w:r>
-      <w:proofErr w:type="spellEnd"/>
-      <w:r>
-        <w:rPr>
-          <w:rFonts w:ascii="LMMono10-Regular" w:hAnsi="LMMono10-Regular" w:cs="LMMono10-Regular"/>
-          <w:sz w:val="20"/>
-          <w:szCs w:val="20"/>
-        </w:rPr>
-        <w:t xml:space="preserve"> which would not help in any predictive analysis of per-post upvotes.</w:t>
+        <w:t>, one with least number of upvotes and one with the highest number of upvotes in a subreddit, they both have the same subreddit_id and subreddit_name_prefixed which would not help in any predictive analysis of per-post upvotes.</w:t>
       </w:r>
     </w:p>
     <w:p>
@@ -6270,25 +6050,7 @@
           <w:sz w:val="20"/>
           <w:szCs w:val="20"/>
         </w:rPr>
-        <w:t xml:space="preserve">no posts share a common </w:t>
-      </w:r>
-      <w:proofErr w:type="gramStart"/>
-      <w:r>
-        <w:rPr>
-          <w:rFonts w:ascii="LMRoman10-Regular" w:hAnsi="LMRoman10-Regular" w:cs="LMRoman10-Regular"/>
-          <w:sz w:val="20"/>
-          <w:szCs w:val="20"/>
-        </w:rPr>
-        <w:t>permalink</w:t>
-      </w:r>
-      <w:proofErr w:type="gramEnd"/>
-      <w:r>
-        <w:rPr>
-          <w:rFonts w:ascii="LMRoman10-Regular" w:hAnsi="LMRoman10-Regular" w:cs="LMRoman10-Regular"/>
-          <w:sz w:val="20"/>
-          <w:szCs w:val="20"/>
-        </w:rPr>
-        <w:t xml:space="preserve"> and this would not help us in any predictive analysis of per-post upvotes.</w:t>
+        <w:t>no posts share a common permalink and this would not help us in any predictive analysis of per-post upvotes.</w:t>
       </w:r>
       <w:r>
         <w:rPr>
@@ -6363,23 +6125,13 @@
         </w:rPr>
         <w:t xml:space="preserve">- Plot the relationship between </w:t>
       </w:r>
-      <w:proofErr w:type="spellStart"/>
       <w:r>
         <w:rPr>
           <w:rFonts w:ascii="LMMono10-Regular" w:hAnsi="LMMono10-Regular" w:cs="LMMono10-Regular"/>
           <w:sz w:val="20"/>
           <w:szCs w:val="20"/>
         </w:rPr>
-        <w:t>num_comments</w:t>
-      </w:r>
-      <w:proofErr w:type="spellEnd"/>
-      <w:r>
-        <w:rPr>
-          <w:rFonts w:ascii="LMMono10-Regular" w:hAnsi="LMMono10-Regular" w:cs="LMMono10-Regular"/>
-          <w:sz w:val="20"/>
-          <w:szCs w:val="20"/>
-        </w:rPr>
-        <w:t xml:space="preserve"> </w:t>
+        <w:t xml:space="preserve">num_comments </w:t>
       </w:r>
       <w:r>
         <w:rPr>
@@ -6579,23 +6331,13 @@
           <w:szCs w:val="20"/>
         </w:rPr>
       </w:pPr>
-      <w:proofErr w:type="spellStart"/>
       <w:r>
         <w:rPr>
           <w:rFonts w:ascii="LMMono10-Regular" w:hAnsi="LMMono10-Regular" w:cs="LMMono10-Regular"/>
           <w:sz w:val="20"/>
           <w:szCs w:val="20"/>
         </w:rPr>
-        <w:t>num_comments</w:t>
-      </w:r>
-      <w:proofErr w:type="spellEnd"/>
-      <w:r>
-        <w:rPr>
-          <w:rFonts w:ascii="LMMono10-Regular" w:hAnsi="LMMono10-Regular" w:cs="LMMono10-Regular"/>
-          <w:sz w:val="20"/>
-          <w:szCs w:val="20"/>
-        </w:rPr>
-        <w:t xml:space="preserve"> </w:t>
+        <w:t xml:space="preserve">num_comments </w:t>
       </w:r>
       <w:r>
         <w:rPr>
@@ -6631,23 +6373,13 @@
           <w:szCs w:val="20"/>
         </w:rPr>
       </w:pPr>
-      <w:proofErr w:type="spellStart"/>
-      <w:r>
-        <w:rPr>
-          <w:rFonts w:ascii="LMRoman10-Regular" w:hAnsi="LMRoman10-Regular" w:cs="LMRoman10-Regular"/>
-          <w:sz w:val="20"/>
-          <w:szCs w:val="20"/>
-        </w:rPr>
-        <w:t>Num_comments</w:t>
-      </w:r>
-      <w:proofErr w:type="spellEnd"/>
-      <w:r>
-        <w:rPr>
-          <w:rFonts w:ascii="LMRoman10-Regular" w:hAnsi="LMRoman10-Regular" w:cs="LMRoman10-Regular"/>
-          <w:sz w:val="20"/>
-          <w:szCs w:val="20"/>
-        </w:rPr>
-        <w:t xml:space="preserve"> is positively correlated with upvotes with a correlation coefficient of </w:t>
+      <w:r>
+        <w:rPr>
+          <w:rFonts w:ascii="LMRoman10-Regular" w:hAnsi="LMRoman10-Regular" w:cs="LMRoman10-Regular"/>
+          <w:sz w:val="20"/>
+          <w:szCs w:val="20"/>
+        </w:rPr>
+        <w:t xml:space="preserve">Num_comments is positively correlated with upvotes with a correlation coefficient of </w:t>
       </w:r>
       <w:r>
         <w:rPr>
@@ -6791,16 +6523,7 @@
           <w:sz w:val="20"/>
           <w:szCs w:val="20"/>
         </w:rPr>
-        <w:t xml:space="preserve">correlation coefficient </w:t>
-      </w:r>
-      <w:proofErr w:type="gramStart"/>
-      <w:r>
-        <w:rPr>
-          <w:rFonts w:ascii="LMRoman10-Regular" w:hAnsi="LMRoman10-Regular" w:cs="LMRoman10-Regular"/>
-          <w:sz w:val="20"/>
-          <w:szCs w:val="20"/>
-        </w:rPr>
-        <w:t xml:space="preserve">of </w:t>
+        <w:t xml:space="preserve">correlation coefficient of </w:t>
       </w:r>
       <w:r>
         <w:rPr>
@@ -6818,9 +6541,126 @@
           <w:szCs w:val="21"/>
           <w:shd w:val="clear" w:color="auto" w:fill="FFFFFF"/>
         </w:rPr>
-        <w:t>0.99</w:t>
-      </w:r>
-      <w:proofErr w:type="gramEnd"/>
+        <w:t xml:space="preserve">0.99 </w:t>
+      </w:r>
+    </w:p>
+    <w:p>
+      <w:pPr>
+        <w:autoSpaceDE w:val="0"/>
+        <w:autoSpaceDN w:val="0"/>
+        <w:adjustRightInd w:val="0"/>
+        <w:spacing w:after="0" w:line="240" w:lineRule="auto"/>
+        <w:rPr>
+          <w:rFonts w:ascii="LMRoman10-Regular" w:hAnsi="LMRoman10-Regular" w:cs="LMRoman10-Regular"/>
+          <w:sz w:val="20"/>
+          <w:szCs w:val="20"/>
+        </w:rPr>
+      </w:pPr>
+      <w:r>
+        <w:rPr>
+          <w:rFonts w:ascii="LMRoman10-Regular" w:hAnsi="LMRoman10-Regular" w:cs="LMRoman10-Regular"/>
+          <w:sz w:val="20"/>
+          <w:szCs w:val="20"/>
+        </w:rPr>
+        <w:tab/>
+      </w:r>
+    </w:p>
+    <w:p>
+      <w:pPr>
+        <w:autoSpaceDE w:val="0"/>
+        <w:autoSpaceDN w:val="0"/>
+        <w:adjustRightInd w:val="0"/>
+        <w:spacing w:after="0" w:line="240" w:lineRule="auto"/>
+        <w:rPr>
+          <w:rFonts w:ascii="LMRoman10-Regular" w:hAnsi="LMRoman10-Regular" w:cs="LMRoman10-Regular"/>
+          <w:sz w:val="20"/>
+          <w:szCs w:val="20"/>
+        </w:rPr>
+      </w:pPr>
+      <w:r>
+        <w:rPr>
+          <w:rFonts w:ascii="LMRoman10-Regular" w:hAnsi="LMRoman10-Regular" w:cs="LMRoman10-Regular"/>
+          <w:sz w:val="20"/>
+          <w:szCs w:val="20"/>
+        </w:rPr>
+        <w:t xml:space="preserve">• </w:t>
+      </w:r>
+      <w:r>
+        <w:rPr>
+          <w:rFonts w:ascii="LMRoman10-Bold" w:hAnsi="LMRoman10-Bold" w:cs="LMRoman10-Bold"/>
+          <w:b/>
+          <w:bCs/>
+          <w:sz w:val="20"/>
+          <w:szCs w:val="20"/>
+        </w:rPr>
+        <w:t xml:space="preserve">2.3.8 (2) </w:t>
+      </w:r>
+      <w:r>
+        <w:rPr>
+          <w:rFonts w:ascii="LMRoman10-Regular" w:hAnsi="LMRoman10-Regular" w:cs="LMRoman10-Regular"/>
+          <w:sz w:val="20"/>
+          <w:szCs w:val="20"/>
+        </w:rPr>
+        <w:t xml:space="preserve">- Which of these has the weakest positive correlation with </w:t>
+      </w:r>
+      <w:r>
+        <w:rPr>
+          <w:rFonts w:ascii="LMMono10-Regular" w:hAnsi="LMMono10-Regular" w:cs="LMMono10-Regular"/>
+          <w:sz w:val="20"/>
+          <w:szCs w:val="20"/>
+        </w:rPr>
+        <w:t>ups</w:t>
+      </w:r>
+      <w:r>
+        <w:rPr>
+          <w:rFonts w:ascii="LMRoman10-Regular" w:hAnsi="LMRoman10-Regular" w:cs="LMRoman10-Regular"/>
+          <w:sz w:val="20"/>
+          <w:szCs w:val="20"/>
+        </w:rPr>
+        <w:t>?</w:t>
+      </w:r>
+    </w:p>
+    <w:p>
+      <w:pPr>
+        <w:autoSpaceDE w:val="0"/>
+        <w:autoSpaceDN w:val="0"/>
+        <w:adjustRightInd w:val="0"/>
+        <w:spacing w:after="0" w:line="240" w:lineRule="auto"/>
+        <w:rPr>
+          <w:rFonts w:ascii="LMRoman10-Regular" w:hAnsi="LMRoman10-Regular" w:cs="LMRoman10-Regular"/>
+          <w:sz w:val="20"/>
+          <w:szCs w:val="20"/>
+        </w:rPr>
+      </w:pPr>
+    </w:p>
+    <w:p>
+      <w:pPr>
+        <w:autoSpaceDE w:val="0"/>
+        <w:autoSpaceDN w:val="0"/>
+        <w:adjustRightInd w:val="0"/>
+        <w:spacing w:after="0" w:line="240" w:lineRule="auto"/>
+        <w:rPr>
+          <w:rFonts w:ascii="LMRoman10-Regular" w:hAnsi="LMRoman10-Regular" w:cs="LMRoman10-Regular"/>
+          <w:sz w:val="20"/>
+          <w:szCs w:val="20"/>
+        </w:rPr>
+      </w:pPr>
+      <w:r>
+        <w:rPr>
+          <w:rFonts w:ascii="LMRoman10-Regular" w:hAnsi="LMRoman10-Regular" w:cs="LMRoman10-Regular"/>
+          <w:sz w:val="20"/>
+          <w:szCs w:val="20"/>
+        </w:rPr>
+        <w:t xml:space="preserve">Is_self has the weakest correlation </w:t>
+      </w:r>
+      <w:r>
+        <w:rPr>
+          <w:rFonts w:ascii="LMRoman10-Regular" w:hAnsi="LMRoman10-Regular" w:cs="LMRoman10-Regular"/>
+          <w:sz w:val="20"/>
+          <w:szCs w:val="20"/>
+        </w:rPr>
+        <w:t xml:space="preserve">with coefficient </w:t>
+      </w:r>
       <w:r>
         <w:rPr>
           <w:rFonts w:ascii="Consolas" w:hAnsi="Consolas"/>
@@ -6829,144 +6669,6 @@
           <w:szCs w:val="21"/>
           <w:shd w:val="clear" w:color="auto" w:fill="FFFFFF"/>
         </w:rPr>
-        <w:t xml:space="preserve"> </w:t>
-      </w:r>
-    </w:p>
-    <w:p>
-      <w:pPr>
-        <w:autoSpaceDE w:val="0"/>
-        <w:autoSpaceDN w:val="0"/>
-        <w:adjustRightInd w:val="0"/>
-        <w:spacing w:after="0" w:line="240" w:lineRule="auto"/>
-        <w:rPr>
-          <w:rFonts w:ascii="LMRoman10-Regular" w:hAnsi="LMRoman10-Regular" w:cs="LMRoman10-Regular"/>
-          <w:sz w:val="20"/>
-          <w:szCs w:val="20"/>
-        </w:rPr>
-      </w:pPr>
-      <w:r>
-        <w:rPr>
-          <w:rFonts w:ascii="LMRoman10-Regular" w:hAnsi="LMRoman10-Regular" w:cs="LMRoman10-Regular"/>
-          <w:sz w:val="20"/>
-          <w:szCs w:val="20"/>
-        </w:rPr>
-        <w:tab/>
-      </w:r>
-    </w:p>
-    <w:p>
-      <w:pPr>
-        <w:autoSpaceDE w:val="0"/>
-        <w:autoSpaceDN w:val="0"/>
-        <w:adjustRightInd w:val="0"/>
-        <w:spacing w:after="0" w:line="240" w:lineRule="auto"/>
-        <w:rPr>
-          <w:rFonts w:ascii="LMRoman10-Regular" w:hAnsi="LMRoman10-Regular" w:cs="LMRoman10-Regular"/>
-          <w:sz w:val="20"/>
-          <w:szCs w:val="20"/>
-        </w:rPr>
-      </w:pPr>
-      <w:r>
-        <w:rPr>
-          <w:rFonts w:ascii="LMRoman10-Regular" w:hAnsi="LMRoman10-Regular" w:cs="LMRoman10-Regular"/>
-          <w:sz w:val="20"/>
-          <w:szCs w:val="20"/>
-        </w:rPr>
-        <w:t xml:space="preserve">• </w:t>
-      </w:r>
-      <w:r>
-        <w:rPr>
-          <w:rFonts w:ascii="LMRoman10-Bold" w:hAnsi="LMRoman10-Bold" w:cs="LMRoman10-Bold"/>
-          <w:b/>
-          <w:bCs/>
-          <w:sz w:val="20"/>
-          <w:szCs w:val="20"/>
-        </w:rPr>
-        <w:t xml:space="preserve">2.3.8 (2) </w:t>
-      </w:r>
-      <w:r>
-        <w:rPr>
-          <w:rFonts w:ascii="LMRoman10-Regular" w:hAnsi="LMRoman10-Regular" w:cs="LMRoman10-Regular"/>
-          <w:sz w:val="20"/>
-          <w:szCs w:val="20"/>
-        </w:rPr>
-        <w:t xml:space="preserve">- Which of these has the weakest positive correlation with </w:t>
-      </w:r>
-      <w:r>
-        <w:rPr>
-          <w:rFonts w:ascii="LMMono10-Regular" w:hAnsi="LMMono10-Regular" w:cs="LMMono10-Regular"/>
-          <w:sz w:val="20"/>
-          <w:szCs w:val="20"/>
-        </w:rPr>
-        <w:t>ups</w:t>
-      </w:r>
-      <w:r>
-        <w:rPr>
-          <w:rFonts w:ascii="LMRoman10-Regular" w:hAnsi="LMRoman10-Regular" w:cs="LMRoman10-Regular"/>
-          <w:sz w:val="20"/>
-          <w:szCs w:val="20"/>
-        </w:rPr>
-        <w:t>?</w:t>
-      </w:r>
-    </w:p>
-    <w:p>
-      <w:pPr>
-        <w:autoSpaceDE w:val="0"/>
-        <w:autoSpaceDN w:val="0"/>
-        <w:adjustRightInd w:val="0"/>
-        <w:spacing w:after="0" w:line="240" w:lineRule="auto"/>
-        <w:rPr>
-          <w:rFonts w:ascii="LMRoman10-Regular" w:hAnsi="LMRoman10-Regular" w:cs="LMRoman10-Regular"/>
-          <w:sz w:val="20"/>
-          <w:szCs w:val="20"/>
-        </w:rPr>
-      </w:pPr>
-    </w:p>
-    <w:p>
-      <w:pPr>
-        <w:autoSpaceDE w:val="0"/>
-        <w:autoSpaceDN w:val="0"/>
-        <w:adjustRightInd w:val="0"/>
-        <w:spacing w:after="0" w:line="240" w:lineRule="auto"/>
-        <w:rPr>
-          <w:rFonts w:ascii="LMRoman10-Regular" w:hAnsi="LMRoman10-Regular" w:cs="LMRoman10-Regular"/>
-          <w:sz w:val="20"/>
-          <w:szCs w:val="20"/>
-        </w:rPr>
-      </w:pPr>
-      <w:proofErr w:type="spellStart"/>
-      <w:r>
-        <w:rPr>
-          <w:rFonts w:ascii="LMRoman10-Regular" w:hAnsi="LMRoman10-Regular" w:cs="LMRoman10-Regular"/>
-          <w:sz w:val="20"/>
-          <w:szCs w:val="20"/>
-        </w:rPr>
-        <w:t>Is_self</w:t>
-      </w:r>
-      <w:proofErr w:type="spellEnd"/>
-      <w:r>
-        <w:rPr>
-          <w:rFonts w:ascii="LMRoman10-Regular" w:hAnsi="LMRoman10-Regular" w:cs="LMRoman10-Regular"/>
-          <w:sz w:val="20"/>
-          <w:szCs w:val="20"/>
-        </w:rPr>
-        <w:t xml:space="preserve"> has the weakest correlation </w:t>
-      </w:r>
-      <w:r>
-        <w:rPr>
-          <w:rFonts w:ascii="LMRoman10-Regular" w:hAnsi="LMRoman10-Regular" w:cs="LMRoman10-Regular"/>
-          <w:sz w:val="20"/>
-          <w:szCs w:val="20"/>
-        </w:rPr>
-        <w:t xml:space="preserve">with coefficient </w:t>
-      </w:r>
-      <w:r>
-        <w:rPr>
-          <w:rFonts w:ascii="Consolas" w:hAnsi="Consolas"/>
-          <w:color w:val="616161"/>
-          <w:sz w:val="21"/>
-          <w:szCs w:val="21"/>
-          <w:shd w:val="clear" w:color="auto" w:fill="FFFFFF"/>
-        </w:rPr>
         <w:t>-0.30481653929867814</w:t>
       </w:r>
     </w:p>
@@ -7112,69 +6814,41 @@
           <w:sz w:val="20"/>
           <w:szCs w:val="20"/>
         </w:rPr>
-        <w:t>(</w:t>
-      </w:r>
-      <w:proofErr w:type="gramStart"/>
-      <w:r>
-        <w:rPr>
-          <w:rFonts w:ascii="LMRoman10-Regular" w:hAnsi="LMRoman10-Regular" w:cs="LMRoman10-Regular"/>
-          <w:sz w:val="20"/>
-          <w:szCs w:val="20"/>
-        </w:rPr>
-        <w:t>not</w:t>
-      </w:r>
-      <w:proofErr w:type="gramEnd"/>
-      <w:r>
-        <w:rPr>
-          <w:rFonts w:ascii="LMRoman10-Regular" w:hAnsi="LMRoman10-Regular" w:cs="LMRoman10-Regular"/>
-          <w:sz w:val="20"/>
-          <w:szCs w:val="20"/>
-        </w:rPr>
-        <w:t xml:space="preserve"> log upvotes!) you should expect to be off on any given prediction</w:t>
-      </w:r>
-    </w:p>
-    <w:p>
-      <w:pPr>
-        <w:autoSpaceDE w:val="0"/>
-        <w:autoSpaceDN w:val="0"/>
-        <w:adjustRightInd w:val="0"/>
-        <w:spacing w:after="0" w:line="240" w:lineRule="auto"/>
-        <w:rPr>
-          <w:rFonts w:ascii="LMRoman10-Regular" w:hAnsi="LMRoman10-Regular" w:cs="LMRoman10-Regular"/>
-          <w:sz w:val="20"/>
-          <w:szCs w:val="20"/>
-        </w:rPr>
-      </w:pPr>
-    </w:p>
-    <w:p>
-      <w:pPr>
-        <w:autoSpaceDE w:val="0"/>
-        <w:autoSpaceDN w:val="0"/>
-        <w:adjustRightInd w:val="0"/>
-        <w:spacing w:after="0" w:line="240" w:lineRule="auto"/>
-        <w:rPr>
-          <w:rFonts w:ascii="LMRoman10-Regular" w:hAnsi="LMRoman10-Regular" w:cs="LMRoman10-Regular"/>
-          <w:sz w:val="20"/>
-          <w:szCs w:val="20"/>
-        </w:rPr>
-      </w:pPr>
-      <w:proofErr w:type="gramStart"/>
-      <w:r>
-        <w:rPr>
-          <w:rFonts w:ascii="LMRoman10-Regular" w:hAnsi="LMRoman10-Regular" w:cs="LMRoman10-Regular"/>
-          <w:sz w:val="20"/>
-          <w:szCs w:val="20"/>
-        </w:rPr>
-        <w:t>RMSE :</w:t>
-      </w:r>
-      <w:proofErr w:type="gramEnd"/>
-      <w:r>
-        <w:rPr>
-          <w:rFonts w:ascii="LMRoman10-Regular" w:hAnsi="LMRoman10-Regular" w:cs="LMRoman10-Regular"/>
-          <w:sz w:val="20"/>
-          <w:szCs w:val="20"/>
-        </w:rPr>
-        <w:t xml:space="preserve"> 32288.660237022763</w:t>
+        <w:t>(not log upvotes!) you should expect to be off on any given prediction</w:t>
+      </w:r>
+    </w:p>
+    <w:p>
+      <w:pPr>
+        <w:autoSpaceDE w:val="0"/>
+        <w:autoSpaceDN w:val="0"/>
+        <w:adjustRightInd w:val="0"/>
+        <w:spacing w:after="0" w:line="240" w:lineRule="auto"/>
+        <w:rPr>
+          <w:rFonts w:ascii="LMRoman10-Regular" w:hAnsi="LMRoman10-Regular" w:cs="LMRoman10-Regular"/>
+          <w:sz w:val="20"/>
+          <w:szCs w:val="20"/>
+        </w:rPr>
+      </w:pPr>
+    </w:p>
+    <w:p>
+      <w:pPr>
+        <w:autoSpaceDE w:val="0"/>
+        <w:autoSpaceDN w:val="0"/>
+        <w:adjustRightInd w:val="0"/>
+        <w:spacing w:after="0" w:line="240" w:lineRule="auto"/>
+        <w:rPr>
+          <w:rFonts w:ascii="LMRoman10-Regular" w:hAnsi="LMRoman10-Regular" w:cs="LMRoman10-Regular"/>
+          <w:sz w:val="20"/>
+          <w:szCs w:val="20"/>
+        </w:rPr>
+      </w:pPr>
+      <w:r>
+        <w:rPr>
+          <w:rFonts w:ascii="LMRoman10-Regular" w:hAnsi="LMRoman10-Regular" w:cs="LMRoman10-Regular"/>
+          <w:sz w:val="20"/>
+          <w:szCs w:val="20"/>
+        </w:rPr>
+        <w:t>RMSE : 32288.660237022763</w:t>
       </w:r>
     </w:p>
     <w:p>
@@ -7286,16 +6960,7 @@
           <w:sz w:val="20"/>
           <w:szCs w:val="20"/>
         </w:rPr>
-        <w:t xml:space="preserve">can be off </w:t>
-      </w:r>
-      <w:proofErr w:type="gramStart"/>
-      <w:r>
-        <w:rPr>
-          <w:rFonts w:ascii="LMRoman10-Regular" w:hAnsi="LMRoman10-Regular" w:cs="LMRoman10-Regular"/>
-          <w:sz w:val="20"/>
-          <w:szCs w:val="20"/>
-        </w:rPr>
-        <w:t xml:space="preserve">by </w:t>
+        <w:t xml:space="preserve">can be off by </w:t>
       </w:r>
       <w:r>
         <w:rPr>
@@ -7311,16 +6976,7 @@
           <w:sz w:val="20"/>
           <w:szCs w:val="20"/>
         </w:rPr>
-        <w:t>32289</w:t>
-      </w:r>
-      <w:proofErr w:type="gramEnd"/>
-      <w:r>
-        <w:rPr>
-          <w:rFonts w:ascii="LMRoman10-Regular" w:hAnsi="LMRoman10-Regular" w:cs="LMRoman10-Regular"/>
-          <w:sz w:val="20"/>
-          <w:szCs w:val="20"/>
-        </w:rPr>
-        <w:t xml:space="preserve"> votes for a given </w:t>
+        <w:t xml:space="preserve">32289 votes for a given </w:t>
       </w:r>
       <w:r>
         <w:rPr>
@@ -7416,77 +7072,56 @@
           <w:szCs w:val="20"/>
         </w:rPr>
       </w:pPr>
-      <w:proofErr w:type="spellStart"/>
       <w:r>
         <w:rPr>
           <w:rFonts w:ascii="LMMono10-Regular" w:hAnsi="LMMono10-Regular" w:cs="LMMono10-Regular"/>
           <w:sz w:val="20"/>
           <w:szCs w:val="20"/>
         </w:rPr>
-        <w:t>subreddit_name_prefixed</w:t>
-      </w:r>
-      <w:proofErr w:type="spellEnd"/>
-      <w:r>
-        <w:rPr>
-          <w:rFonts w:ascii="LMMono10-Regular" w:hAnsi="LMMono10-Regular" w:cs="LMMono10-Regular"/>
+        <w:t xml:space="preserve">subreddit_name_prefixed </w:t>
+      </w:r>
+      <w:r>
+        <w:rPr>
+          <w:rFonts w:ascii="LMRoman10-Regular" w:hAnsi="LMRoman10-Regular" w:cs="LMRoman10-Regular"/>
+          <w:sz w:val="20"/>
+          <w:szCs w:val="20"/>
+        </w:rPr>
+        <w:t>actually do?</w:t>
+      </w:r>
+      <w:r>
+        <w:rPr>
+          <w:rFonts w:ascii="LMRoman10-Regular" w:hAnsi="LMRoman10-Regular" w:cs="LMRoman10-Regular"/>
           <w:sz w:val="20"/>
           <w:szCs w:val="20"/>
         </w:rPr>
         <w:t xml:space="preserve"> </w:t>
       </w:r>
-      <w:proofErr w:type="gramStart"/>
-      <w:r>
-        <w:rPr>
-          <w:rFonts w:ascii="LMRoman10-Regular" w:hAnsi="LMRoman10-Regular" w:cs="LMRoman10-Regular"/>
-          <w:sz w:val="20"/>
-          <w:szCs w:val="20"/>
-        </w:rPr>
-        <w:t>actually do</w:t>
-      </w:r>
-      <w:proofErr w:type="gramEnd"/>
-      <w:r>
-        <w:rPr>
-          <w:rFonts w:ascii="LMRoman10-Regular" w:hAnsi="LMRoman10-Regular" w:cs="LMRoman10-Regular"/>
-          <w:sz w:val="20"/>
-          <w:szCs w:val="20"/>
-        </w:rPr>
-        <w:t>?</w:t>
-      </w:r>
-      <w:r>
-        <w:rPr>
-          <w:rFonts w:ascii="LMRoman10-Regular" w:hAnsi="LMRoman10-Regular" w:cs="LMRoman10-Regular"/>
-          <w:sz w:val="20"/>
-          <w:szCs w:val="20"/>
-        </w:rPr>
-        <w:t xml:space="preserve"> </w:t>
-      </w:r>
-    </w:p>
-    <w:p>
-      <w:pPr>
-        <w:autoSpaceDE w:val="0"/>
-        <w:autoSpaceDN w:val="0"/>
-        <w:adjustRightInd w:val="0"/>
-        <w:spacing w:after="0" w:line="240" w:lineRule="auto"/>
-        <w:rPr>
-          <w:rFonts w:ascii="LMRoman10-Regular" w:hAnsi="LMRoman10-Regular" w:cs="LMRoman10-Regular"/>
-          <w:sz w:val="20"/>
-          <w:szCs w:val="20"/>
-        </w:rPr>
-      </w:pPr>
-    </w:p>
-    <w:p>
-      <w:pPr>
-        <w:autoSpaceDE w:val="0"/>
-        <w:autoSpaceDN w:val="0"/>
-        <w:adjustRightInd w:val="0"/>
-        <w:spacing w:after="0" w:line="240" w:lineRule="auto"/>
-        <w:rPr>
-          <w:rFonts w:ascii="LMRoman10-Regular" w:hAnsi="LMRoman10-Regular" w:cs="LMRoman10-Regular"/>
-          <w:sz w:val="20"/>
-          <w:szCs w:val="20"/>
-        </w:rPr>
-      </w:pPr>
-      <w:proofErr w:type="spellStart"/>
+    </w:p>
+    <w:p>
+      <w:pPr>
+        <w:autoSpaceDE w:val="0"/>
+        <w:autoSpaceDN w:val="0"/>
+        <w:adjustRightInd w:val="0"/>
+        <w:spacing w:after="0" w:line="240" w:lineRule="auto"/>
+        <w:rPr>
+          <w:rFonts w:ascii="LMRoman10-Regular" w:hAnsi="LMRoman10-Regular" w:cs="LMRoman10-Regular"/>
+          <w:sz w:val="20"/>
+          <w:szCs w:val="20"/>
+        </w:rPr>
+      </w:pPr>
+    </w:p>
+    <w:p>
+      <w:pPr>
+        <w:autoSpaceDE w:val="0"/>
+        <w:autoSpaceDN w:val="0"/>
+        <w:adjustRightInd w:val="0"/>
+        <w:spacing w:after="0" w:line="240" w:lineRule="auto"/>
+        <w:rPr>
+          <w:rFonts w:ascii="LMRoman10-Regular" w:hAnsi="LMRoman10-Regular" w:cs="LMRoman10-Regular"/>
+          <w:sz w:val="20"/>
+          <w:szCs w:val="20"/>
+        </w:rPr>
+      </w:pPr>
       <w:r>
         <w:rPr>
           <w:rFonts w:ascii="LMRoman10-Regular" w:hAnsi="LMRoman10-Regular" w:cs="LMRoman10-Regular"/>
@@ -7509,16 +7144,7 @@
           <w:sz w:val="20"/>
           <w:szCs w:val="20"/>
         </w:rPr>
-        <w:t>HotEncoder</w:t>
-      </w:r>
-      <w:proofErr w:type="spellEnd"/>
-      <w:r>
-        <w:rPr>
-          <w:rFonts w:ascii="LMRoman10-Regular" w:hAnsi="LMRoman10-Regular" w:cs="LMRoman10-Regular"/>
-          <w:sz w:val="20"/>
-          <w:szCs w:val="20"/>
-        </w:rPr>
-        <w:t xml:space="preserve"> </w:t>
+        <w:t xml:space="preserve">HotEncoder </w:t>
       </w:r>
       <w:r>
         <w:rPr>
@@ -7534,25 +7160,7 @@
           <w:sz w:val="20"/>
           <w:szCs w:val="20"/>
         </w:rPr>
-        <w:t>“</w:t>
-      </w:r>
-      <w:proofErr w:type="spellStart"/>
-      <w:r>
-        <w:rPr>
-          <w:rFonts w:ascii="LMRoman10-Regular" w:hAnsi="LMRoman10-Regular" w:cs="LMRoman10-Regular"/>
-          <w:sz w:val="20"/>
-          <w:szCs w:val="20"/>
-        </w:rPr>
-        <w:t>subreddit_name_prefixed</w:t>
-      </w:r>
-      <w:proofErr w:type="spellEnd"/>
-      <w:r>
-        <w:rPr>
-          <w:rFonts w:ascii="LMRoman10-Regular" w:hAnsi="LMRoman10-Regular" w:cs="LMRoman10-Regular"/>
-          <w:sz w:val="20"/>
-          <w:szCs w:val="20"/>
-        </w:rPr>
-        <w:t xml:space="preserve">” </w:t>
+        <w:t xml:space="preserve">“subreddit_name_prefixed” </w:t>
       </w:r>
       <w:r>
         <w:rPr>
@@ -7592,43 +7200,7 @@
           <w:sz w:val="20"/>
           <w:szCs w:val="20"/>
         </w:rPr>
-        <w:t xml:space="preserve"> </w:t>
-      </w:r>
-      <w:proofErr w:type="gramStart"/>
-      <w:r>
-        <w:rPr>
-          <w:rFonts w:ascii="LMRoman10-Regular" w:hAnsi="LMRoman10-Regular" w:cs="LMRoman10-Regular"/>
-          <w:sz w:val="20"/>
-          <w:szCs w:val="20"/>
-        </w:rPr>
-        <w:t>have to</w:t>
-      </w:r>
-      <w:proofErr w:type="gramEnd"/>
-      <w:r>
-        <w:rPr>
-          <w:rFonts w:ascii="LMRoman10-Regular" w:hAnsi="LMRoman10-Regular" w:cs="LMRoman10-Regular"/>
-          <w:sz w:val="20"/>
-          <w:szCs w:val="20"/>
-        </w:rPr>
-        <w:t xml:space="preserve"> be transformed to numerical values and this is where </w:t>
-      </w:r>
-      <w:proofErr w:type="spellStart"/>
-      <w:r>
-        <w:rPr>
-          <w:rFonts w:ascii="LMRoman10-Regular" w:hAnsi="LMRoman10-Regular" w:cs="LMRoman10-Regular"/>
-          <w:sz w:val="20"/>
-          <w:szCs w:val="20"/>
-        </w:rPr>
-        <w:t>OneHotEncoder</w:t>
-      </w:r>
-      <w:proofErr w:type="spellEnd"/>
-      <w:r>
-        <w:rPr>
-          <w:rFonts w:ascii="LMRoman10-Regular" w:hAnsi="LMRoman10-Regular" w:cs="LMRoman10-Regular"/>
-          <w:sz w:val="20"/>
-          <w:szCs w:val="20"/>
-        </w:rPr>
-        <w:t xml:space="preserve"> helps solve this problem.</w:t>
+        <w:t xml:space="preserve"> have to be transformed to numerical values and this is where OneHotEncoder helps solve this problem.</w:t>
       </w:r>
     </w:p>
     <w:p>
@@ -7732,7 +7304,6 @@
         </w:rPr>
         <w:t xml:space="preserve">are doing that to </w:t>
       </w:r>
-      <w:proofErr w:type="spellStart"/>
       <w:r>
         <w:rPr>
           <w:rFonts w:ascii="LMMono10-Regular" w:hAnsi="LMMono10-Regular" w:cs="LMMono10-Regular"/>
@@ -7741,7 +7312,6 @@
         </w:rPr>
         <w:t>subreddit_name_prefixed</w:t>
       </w:r>
-      <w:proofErr w:type="spellEnd"/>
       <w:r>
         <w:rPr>
           <w:rFonts w:ascii="LMRoman10-Regular" w:hAnsi="LMRoman10-Regular" w:cs="LMRoman10-Regular"/>
@@ -7782,25 +7352,7 @@
           <w:sz w:val="20"/>
           <w:szCs w:val="20"/>
         </w:rPr>
-        <w:t>drop</w:t>
-      </w:r>
-      <w:proofErr w:type="gramStart"/>
-      <w:r>
-        <w:rPr>
-          <w:rFonts w:ascii="LMRoman10-Regular" w:hAnsi="LMRoman10-Regular" w:cs="LMRoman10-Regular"/>
-          <w:sz w:val="20"/>
-          <w:szCs w:val="20"/>
-        </w:rPr>
-        <w:t>=”first</w:t>
-      </w:r>
-      <w:proofErr w:type="gramEnd"/>
-      <w:r>
-        <w:rPr>
-          <w:rFonts w:ascii="LMRoman10-Regular" w:hAnsi="LMRoman10-Regular" w:cs="LMRoman10-Regular"/>
-          <w:sz w:val="20"/>
-          <w:szCs w:val="20"/>
-        </w:rPr>
-        <w:t xml:space="preserve">” would drop the first categorical value in the </w:t>
+        <w:t xml:space="preserve">drop=”first” would drop the first categorical value in the </w:t>
       </w:r>
       <w:r>
         <w:rPr>
@@ -7818,7 +7370,6 @@
         </w:rPr>
         <w:t xml:space="preserve"> </w:t>
       </w:r>
-      <w:proofErr w:type="spellStart"/>
       <w:r>
         <w:rPr>
           <w:rFonts w:ascii="LMMono10-Regular" w:hAnsi="LMMono10-Regular" w:cs="LMMono10-Regular"/>
@@ -7827,7 +7378,6 @@
         </w:rPr>
         <w:t>subreddit_name_prefixed</w:t>
       </w:r>
-      <w:proofErr w:type="spellEnd"/>
       <w:r>
         <w:rPr>
           <w:rFonts w:ascii="LMRoman10-Regular" w:hAnsi="LMRoman10-Regular" w:cs="LMRoman10-Regular"/>
@@ -8059,42 +7609,22 @@
         </w:rPr>
         <w:t xml:space="preserve">- What does the </w:t>
       </w:r>
-      <w:proofErr w:type="spellStart"/>
       <w:r>
         <w:rPr>
           <w:rFonts w:ascii="LMMono10-Regular" w:hAnsi="LMMono10-Regular" w:cs="LMMono10-Regular"/>
           <w:sz w:val="20"/>
           <w:szCs w:val="20"/>
         </w:rPr>
-        <w:t>StandardScaler</w:t>
-      </w:r>
-      <w:proofErr w:type="spellEnd"/>
-      <w:r>
-        <w:rPr>
-          <w:rFonts w:ascii="LMMono10-Regular" w:hAnsi="LMMono10-Regular" w:cs="LMMono10-Regular"/>
-          <w:sz w:val="20"/>
-          <w:szCs w:val="20"/>
-        </w:rPr>
-        <w:t xml:space="preserve"> </w:t>
-      </w:r>
-      <w:r>
-        <w:rPr>
-          <w:rFonts w:ascii="LMRoman10-Regular" w:hAnsi="LMRoman10-Regular" w:cs="LMRoman10-Regular"/>
-          <w:sz w:val="20"/>
-          <w:szCs w:val="20"/>
-        </w:rPr>
-        <w:t xml:space="preserve">do? Why do we want to </w:t>
-      </w:r>
-      <w:proofErr w:type="gramStart"/>
-      <w:r>
-        <w:rPr>
-          <w:rFonts w:ascii="LMRoman10-Regular" w:hAnsi="LMRoman10-Regular" w:cs="LMRoman10-Regular"/>
-          <w:sz w:val="20"/>
-          <w:szCs w:val="20"/>
-        </w:rPr>
-        <w:t>do</w:t>
-      </w:r>
-      <w:proofErr w:type="gramEnd"/>
+        <w:t xml:space="preserve">StandardScaler </w:t>
+      </w:r>
+      <w:r>
+        <w:rPr>
+          <w:rFonts w:ascii="LMRoman10-Regular" w:hAnsi="LMRoman10-Regular" w:cs="LMRoman10-Regular"/>
+          <w:sz w:val="20"/>
+          <w:szCs w:val="20"/>
+        </w:rPr>
+        <w:t>do? Why do we want to do</w:t>
+      </w:r>
     </w:p>
     <w:p>
       <w:pPr>
@@ -8142,23 +7672,13 @@
           <w:szCs w:val="20"/>
         </w:rPr>
       </w:pPr>
-      <w:proofErr w:type="spellStart"/>
-      <w:r>
-        <w:rPr>
-          <w:rFonts w:ascii="LMRoman10-Regular" w:hAnsi="LMRoman10-Regular" w:cs="LMRoman10-Regular"/>
-          <w:sz w:val="20"/>
-          <w:szCs w:val="20"/>
-        </w:rPr>
-        <w:t>StandardScaler</w:t>
-      </w:r>
-      <w:proofErr w:type="spellEnd"/>
-      <w:r>
-        <w:rPr>
-          <w:rFonts w:ascii="LMRoman10-Regular" w:hAnsi="LMRoman10-Regular" w:cs="LMRoman10-Regular"/>
-          <w:sz w:val="20"/>
-          <w:szCs w:val="20"/>
-        </w:rPr>
-        <w:t xml:space="preserve"> standardizes our data</w:t>
+      <w:r>
+        <w:rPr>
+          <w:rFonts w:ascii="LMRoman10-Regular" w:hAnsi="LMRoman10-Regular" w:cs="LMRoman10-Regular"/>
+          <w:sz w:val="20"/>
+          <w:szCs w:val="20"/>
+        </w:rPr>
+        <w:t>StandardScaler standardizes our data</w:t>
       </w:r>
       <w:r>
         <w:rPr>
@@ -8419,7 +7939,6 @@
         </w:rPr>
         <w:t xml:space="preserve">- Provide a scatterplot that compares the true values in </w:t>
       </w:r>
-      <w:proofErr w:type="spellStart"/>
       <w:r>
         <w:rPr>
           <w:rFonts w:ascii="LMMono10-Regular" w:hAnsi="LMMono10-Regular" w:cs="LMMono10-Regular"/>
@@ -8428,7 +7947,6 @@
         </w:rPr>
         <w:t>y_test</w:t>
       </w:r>
-      <w:proofErr w:type="spellEnd"/>
     </w:p>
     <w:p>
       <w:pPr>
@@ -8450,23 +7968,13 @@
         </w:rPr>
         <w:t xml:space="preserve">to the absolute value of the difference between </w:t>
       </w:r>
-      <w:proofErr w:type="spellStart"/>
       <w:r>
         <w:rPr>
           <w:rFonts w:ascii="LMMono10-Regular" w:hAnsi="LMMono10-Regular" w:cs="LMMono10-Regular"/>
           <w:sz w:val="20"/>
           <w:szCs w:val="20"/>
         </w:rPr>
-        <w:t>y_test</w:t>
-      </w:r>
-      <w:proofErr w:type="spellEnd"/>
-      <w:r>
-        <w:rPr>
-          <w:rFonts w:ascii="LMMono10-Regular" w:hAnsi="LMMono10-Regular" w:cs="LMMono10-Regular"/>
-          <w:sz w:val="20"/>
-          <w:szCs w:val="20"/>
-        </w:rPr>
-        <w:t xml:space="preserve"> </w:t>
+        <w:t xml:space="preserve">y_test </w:t>
       </w:r>
       <w:r>
         <w:rPr>
@@ -8505,25 +8013,7 @@
           <w:sz w:val="20"/>
           <w:szCs w:val="20"/>
         </w:rPr>
-        <w:t>(</w:t>
-      </w:r>
-      <w:proofErr w:type="gramStart"/>
-      <w:r>
-        <w:rPr>
-          <w:rFonts w:ascii="LMRoman10-Regular" w:hAnsi="LMRoman10-Regular" w:cs="LMRoman10-Regular"/>
-          <w:sz w:val="20"/>
-          <w:szCs w:val="20"/>
-        </w:rPr>
-        <w:t>i.e.</w:t>
-      </w:r>
-      <w:proofErr w:type="gramEnd"/>
-      <w:r>
-        <w:rPr>
-          <w:rFonts w:ascii="LMRoman10-Regular" w:hAnsi="LMRoman10-Regular" w:cs="LMRoman10-Regular"/>
-          <w:sz w:val="20"/>
-          <w:szCs w:val="20"/>
-        </w:rPr>
-        <w:t xml:space="preserve"> not the log scale you’re</w:t>
+        <w:t>(i.e. not the log scale you’re</w:t>
       </w:r>
     </w:p>
     <w:p>
@@ -8780,18 +8270,8 @@
           <w:sz w:val="20"/>
           <w:szCs w:val="20"/>
         </w:rPr>
-        <w:t xml:space="preserve">left side of the graph, that suggests that our model predicts post with less than 50,000 upvotes </w:t>
-      </w:r>
-      <w:proofErr w:type="gramStart"/>
-      <w:r>
-        <w:rPr>
-          <w:rFonts w:ascii="LMRoman10-Regular" w:hAnsi="LMRoman10-Regular" w:cs="LMRoman10-Regular"/>
-          <w:sz w:val="20"/>
-          <w:szCs w:val="20"/>
-        </w:rPr>
-        <w:t>really good</w:t>
-      </w:r>
-      <w:proofErr w:type="gramEnd"/>
+        <w:t>left side of the graph, that suggests that our model predicts post with less than 50,000 upvotes really good</w:t>
+      </w:r>
     </w:p>
     <w:p>
       <w:pPr>
@@ -8905,16 +8385,7 @@
           <w:sz w:val="20"/>
           <w:szCs w:val="20"/>
         </w:rPr>
-        <w:t xml:space="preserve"> with logged independent </w:t>
-      </w:r>
-      <w:proofErr w:type="gramStart"/>
-      <w:r>
-        <w:rPr>
-          <w:rFonts w:ascii="LMRoman10-Regular" w:hAnsi="LMRoman10-Regular" w:cs="LMRoman10-Regular"/>
-          <w:sz w:val="20"/>
-          <w:szCs w:val="20"/>
-        </w:rPr>
-        <w:t>variables</w:t>
+        <w:t xml:space="preserve"> with logged independent variables</w:t>
       </w:r>
       <w:r>
         <w:rPr>
@@ -8924,21 +8395,13 @@
         </w:rPr>
         <w:t xml:space="preserve"> :</w:t>
       </w:r>
-      <w:proofErr w:type="gramEnd"/>
-    </w:p>
-    <w:p>
-      <w:pPr>
-        <w:autoSpaceDE w:val="0"/>
-        <w:autoSpaceDN w:val="0"/>
-        <w:adjustRightInd w:val="0"/>
-        <w:spacing w:after="0" w:line="240" w:lineRule="auto"/>
-        <w:rPr>
-          <w:rFonts w:ascii="LMRoman10-Regular" w:hAnsi="LMRoman10-Regular" w:cs="LMRoman10-Regular"/>
-          <w:sz w:val="20"/>
-          <w:szCs w:val="20"/>
-        </w:rPr>
-      </w:pPr>
-      <w:r>
+    </w:p>
+    <w:p>
+      <w:pPr>
+        <w:autoSpaceDE w:val="0"/>
+        <w:autoSpaceDN w:val="0"/>
+        <w:adjustRightInd w:val="0"/>
+        <w:spacing w:after="0" w:line="240" w:lineRule="auto"/>
         <w:rPr>
           <w:rFonts w:ascii="Consolas" w:hAnsi="Consolas"/>
           <w:color w:val="616161"/>
@@ -8946,8 +8409,30 @@
           <w:szCs w:val="21"/>
           <w:shd w:val="clear" w:color="auto" w:fill="FFFFFF"/>
         </w:rPr>
+      </w:pPr>
+      <w:r>
+        <w:rPr>
+          <w:rFonts w:ascii="Consolas" w:hAnsi="Consolas"/>
+          <w:color w:val="616161"/>
+          <w:sz w:val="21"/>
+          <w:szCs w:val="21"/>
+          <w:shd w:val="clear" w:color="auto" w:fill="FFFFFF"/>
+        </w:rPr>
         <w:t>0.332433787220992</w:t>
       </w:r>
+    </w:p>
+    <w:p>
+      <w:pPr>
+        <w:autoSpaceDE w:val="0"/>
+        <w:autoSpaceDN w:val="0"/>
+        <w:adjustRightInd w:val="0"/>
+        <w:spacing w:after="0" w:line="240" w:lineRule="auto"/>
+        <w:rPr>
+          <w:rFonts w:ascii="LMRoman10-Regular" w:hAnsi="LMRoman10-Regular" w:cs="LMRoman10-Regular"/>
+          <w:sz w:val="20"/>
+          <w:szCs w:val="20"/>
+        </w:rPr>
+      </w:pPr>
     </w:p>
     <w:p>
       <w:pPr>
@@ -9027,25 +8512,7 @@
           <w:sz w:val="20"/>
           <w:szCs w:val="20"/>
         </w:rPr>
-        <w:t xml:space="preserve">but with the new model, </w:t>
-      </w:r>
-      <w:proofErr w:type="gramStart"/>
-      <w:r>
-        <w:rPr>
-          <w:rFonts w:ascii="LMRoman10-Regular" w:hAnsi="LMRoman10-Regular" w:cs="LMRoman10-Regular"/>
-          <w:sz w:val="20"/>
-          <w:szCs w:val="20"/>
-        </w:rPr>
-        <w:t>in order to</w:t>
-      </w:r>
-      <w:proofErr w:type="gramEnd"/>
-      <w:r>
-        <w:rPr>
-          <w:rFonts w:ascii="LMRoman10-Regular" w:hAnsi="LMRoman10-Regular" w:cs="LMRoman10-Regular"/>
-          <w:sz w:val="20"/>
-          <w:szCs w:val="20"/>
-        </w:rPr>
-        <w:t xml:space="preserve"> answer this question.</w:t>
+        <w:t>but with the new model, in order to answer this question.</w:t>
       </w:r>
     </w:p>
     <w:p>
@@ -9155,25 +8622,7 @@
           <w:sz w:val="20"/>
           <w:szCs w:val="20"/>
         </w:rPr>
-        <w:t xml:space="preserve">The blue points represent the new </w:t>
-      </w:r>
-      <w:proofErr w:type="gramStart"/>
-      <w:r>
-        <w:rPr>
-          <w:rFonts w:ascii="LMRoman10-Regular" w:hAnsi="LMRoman10-Regular" w:cs="LMRoman10-Regular"/>
-          <w:sz w:val="20"/>
-          <w:szCs w:val="20"/>
-        </w:rPr>
-        <w:t>plot</w:t>
-      </w:r>
-      <w:proofErr w:type="gramEnd"/>
-      <w:r>
-        <w:rPr>
-          <w:rFonts w:ascii="LMRoman10-Regular" w:hAnsi="LMRoman10-Regular" w:cs="LMRoman10-Regular"/>
-          <w:sz w:val="20"/>
-          <w:szCs w:val="20"/>
-        </w:rPr>
-        <w:t xml:space="preserve"> and the orange represents the old plot, as we can see in the figure the new points are now a little concentrated towards the left when compared to the old ones.</w:t>
+        <w:t>The blue points represent the new plot and the orange represents the old plot, as we can see in the figure the new points are now a little concentrated towards the left when compared to the old ones.</w:t>
       </w:r>
     </w:p>
     <w:p>
@@ -9431,56 +8880,28 @@
           <w:sz w:val="20"/>
           <w:szCs w:val="20"/>
         </w:rPr>
-        <w:t xml:space="preserve">many fewer </w:t>
-      </w:r>
-      <w:proofErr w:type="gramStart"/>
-      <w:r>
-        <w:rPr>
-          <w:rFonts w:ascii="LMRoman10-Regular" w:hAnsi="LMRoman10-Regular" w:cs="LMRoman10-Regular"/>
-          <w:sz w:val="20"/>
-          <w:szCs w:val="20"/>
-        </w:rPr>
-        <w:t>log</w:t>
-      </w:r>
-      <w:proofErr w:type="gramEnd"/>
-      <w:r>
-        <w:rPr>
-          <w:rFonts w:ascii="LMRoman10-Regular" w:hAnsi="LMRoman10-Regular" w:cs="LMRoman10-Regular"/>
-          <w:sz w:val="20"/>
-          <w:szCs w:val="20"/>
-        </w:rPr>
-        <w:t>(upvotes+1) does a one standard deviation increase in the</w:t>
-      </w:r>
-    </w:p>
-    <w:p>
-      <w:pPr>
-        <w:autoSpaceDE w:val="0"/>
-        <w:autoSpaceDN w:val="0"/>
-        <w:adjustRightInd w:val="0"/>
-        <w:spacing w:after="0" w:line="240" w:lineRule="auto"/>
-        <w:rPr>
-          <w:rFonts w:ascii="LMRoman10-Regular" w:hAnsi="LMRoman10-Regular" w:cs="LMRoman10-Regular"/>
-          <w:sz w:val="20"/>
-          <w:szCs w:val="20"/>
-        </w:rPr>
-      </w:pPr>
-      <w:proofErr w:type="gramStart"/>
-      <w:r>
-        <w:rPr>
-          <w:rFonts w:ascii="LMRoman10-Regular" w:hAnsi="LMRoman10-Regular" w:cs="LMRoman10-Regular"/>
-          <w:sz w:val="20"/>
-          <w:szCs w:val="20"/>
-        </w:rPr>
-        <w:t>feature</w:t>
-      </w:r>
-      <w:proofErr w:type="gramEnd"/>
-      <w:r>
-        <w:rPr>
-          <w:rFonts w:ascii="LMRoman10-Regular" w:hAnsi="LMRoman10-Regular" w:cs="LMRoman10-Regular"/>
-          <w:sz w:val="20"/>
-          <w:szCs w:val="20"/>
-        </w:rPr>
-        <w:t xml:space="preserve"> correspond to?</w:t>
+        <w:t>many fewer log(upvotes+1) does a one standard deviation increase in the</w:t>
+      </w:r>
+    </w:p>
+    <w:p>
+      <w:pPr>
+        <w:autoSpaceDE w:val="0"/>
+        <w:autoSpaceDN w:val="0"/>
+        <w:adjustRightInd w:val="0"/>
+        <w:spacing w:after="0" w:line="240" w:lineRule="auto"/>
+        <w:rPr>
+          <w:rFonts w:ascii="LMRoman10-Regular" w:hAnsi="LMRoman10-Regular" w:cs="LMRoman10-Regular"/>
+          <w:sz w:val="20"/>
+          <w:szCs w:val="20"/>
+        </w:rPr>
+      </w:pPr>
+      <w:r>
+        <w:rPr>
+          <w:rFonts w:ascii="LMRoman10-Regular" w:hAnsi="LMRoman10-Regular" w:cs="LMRoman10-Regular"/>
+          <w:sz w:val="20"/>
+          <w:szCs w:val="20"/>
+        </w:rPr>
+        <w:t>feature correspond to?</w:t>
       </w:r>
     </w:p>
     <w:p>
@@ -9665,16 +9086,14 @@
         </w:rPr>
         <w:t xml:space="preserve">the Exploratory </w:t>
       </w:r>
-      <w:proofErr w:type="spellStart"/>
-      <w:r>
-        <w:rPr>
-          <w:rFonts w:ascii="LMRoman10-Regular" w:hAnsi="LMRoman10-Regular" w:cs="LMRoman10-Regular"/>
-          <w:sz w:val="20"/>
-          <w:szCs w:val="20"/>
-        </w:rPr>
-        <w:t>analyeses</w:t>
-      </w:r>
-      <w:proofErr w:type="spellEnd"/>
+      <w:r>
+        <w:rPr>
+          <w:rFonts w:ascii="LMRoman10-Regular" w:hAnsi="LMRoman10-Regular" w:cs="LMRoman10-Regular"/>
+          <w:sz w:val="20"/>
+          <w:szCs w:val="20"/>
+        </w:rPr>
+        <w:t>analysis</w:t>
+      </w:r>
       <w:r>
         <w:rPr>
           <w:rFonts w:ascii="LMRoman10-Regular" w:hAnsi="LMRoman10-Regular" w:cs="LMRoman10-Regular"/>
@@ -9718,6 +9137,19 @@
           <w:szCs w:val="20"/>
         </w:rPr>
       </w:pPr>
+    </w:p>
+    <w:p>
+      <w:pPr>
+        <w:autoSpaceDE w:val="0"/>
+        <w:autoSpaceDN w:val="0"/>
+        <w:adjustRightInd w:val="0"/>
+        <w:spacing w:after="0" w:line="240" w:lineRule="auto"/>
+        <w:rPr>
+          <w:rFonts w:ascii="LMRoman10-Regular" w:hAnsi="LMRoman10-Regular" w:cs="LMRoman10-Regular"/>
+          <w:sz w:val="20"/>
+          <w:szCs w:val="20"/>
+        </w:rPr>
+      </w:pPr>
       <w:r>
         <w:rPr>
           <w:rFonts w:ascii="LMRoman10-Regular" w:hAnsi="LMRoman10-Regular" w:cs="LMRoman10-Regular"/>
@@ -9764,87 +9196,89 @@
           <w:sz w:val="20"/>
           <w:szCs w:val="20"/>
         </w:rPr>
-        <w:t xml:space="preserve">the outliers in the dataset that is first 25 percentile and top 25 </w:t>
-      </w:r>
-      <w:proofErr w:type="gramStart"/>
-      <w:r>
-        <w:rPr>
-          <w:rFonts w:ascii="LMRoman10-Regular" w:hAnsi="LMRoman10-Regular" w:cs="LMRoman10-Regular"/>
-          <w:sz w:val="20"/>
-          <w:szCs w:val="20"/>
-        </w:rPr>
-        <w:t>percentile .</w:t>
-      </w:r>
-      <w:proofErr w:type="gramEnd"/>
-    </w:p>
-    <w:p>
-      <w:pPr>
-        <w:autoSpaceDE w:val="0"/>
-        <w:autoSpaceDN w:val="0"/>
-        <w:adjustRightInd w:val="0"/>
-        <w:spacing w:after="0" w:line="240" w:lineRule="auto"/>
-        <w:rPr>
-          <w:rFonts w:ascii="LMRoman10-Regular" w:hAnsi="LMRoman10-Regular" w:cs="LMRoman10-Regular"/>
-          <w:sz w:val="20"/>
-          <w:szCs w:val="20"/>
-        </w:rPr>
-      </w:pPr>
-      <w:proofErr w:type="gramStart"/>
-      <w:r>
-        <w:rPr>
-          <w:rFonts w:ascii="LMRoman10-Regular" w:hAnsi="LMRoman10-Regular" w:cs="LMRoman10-Regular"/>
-          <w:sz w:val="20"/>
-          <w:szCs w:val="20"/>
-        </w:rPr>
-        <w:t>So</w:t>
-      </w:r>
-      <w:proofErr w:type="gramEnd"/>
-      <w:r>
-        <w:rPr>
-          <w:rFonts w:ascii="LMRoman10-Regular" w:hAnsi="LMRoman10-Regular" w:cs="LMRoman10-Regular"/>
-          <w:sz w:val="20"/>
-          <w:szCs w:val="20"/>
-        </w:rPr>
-        <w:t xml:space="preserve"> this step has helped us to improve the quality of dataset so that models can train good quality dataset.</w:t>
-      </w:r>
-    </w:p>
-    <w:p>
-      <w:pPr>
-        <w:autoSpaceDE w:val="0"/>
-        <w:autoSpaceDN w:val="0"/>
-        <w:adjustRightInd w:val="0"/>
-        <w:spacing w:after="0" w:line="240" w:lineRule="auto"/>
-        <w:rPr>
-          <w:rFonts w:ascii="LMRoman10-Regular" w:hAnsi="LMRoman10-Regular" w:cs="LMRoman10-Regular"/>
-          <w:sz w:val="20"/>
-          <w:szCs w:val="20"/>
-        </w:rPr>
-      </w:pPr>
-      <w:r>
-        <w:rPr>
-          <w:rFonts w:ascii="LMRoman10-Regular" w:hAnsi="LMRoman10-Regular" w:cs="LMRoman10-Regular"/>
-          <w:sz w:val="20"/>
-          <w:szCs w:val="20"/>
-        </w:rPr>
-        <w:t xml:space="preserve">Model that we implemented was </w:t>
-      </w:r>
-      <w:proofErr w:type="gramStart"/>
-      <w:r>
-        <w:rPr>
-          <w:rFonts w:ascii="LMRoman10-Regular" w:hAnsi="LMRoman10-Regular" w:cs="LMRoman10-Regular"/>
-          <w:sz w:val="20"/>
-          <w:szCs w:val="20"/>
-        </w:rPr>
-        <w:t>Random forest</w:t>
-      </w:r>
-      <w:proofErr w:type="gramEnd"/>
-      <w:r>
-        <w:rPr>
-          <w:rFonts w:ascii="LMRoman10-Regular" w:hAnsi="LMRoman10-Regular" w:cs="LMRoman10-Regular"/>
-          <w:sz w:val="20"/>
-          <w:szCs w:val="20"/>
-        </w:rPr>
-        <w:t xml:space="preserve"> this model uses ensembled techniques which is the reason why the RMSE has improved significantly.\</w:t>
+        <w:t>the outliers in the dataset that is first 25 percentile and top 25 percentile.</w:t>
+      </w:r>
+    </w:p>
+    <w:p>
+      <w:pPr>
+        <w:autoSpaceDE w:val="0"/>
+        <w:autoSpaceDN w:val="0"/>
+        <w:adjustRightInd w:val="0"/>
+        <w:spacing w:after="0" w:line="240" w:lineRule="auto"/>
+        <w:rPr>
+          <w:rFonts w:ascii="LMRoman10-Regular" w:hAnsi="LMRoman10-Regular" w:cs="LMRoman10-Regular"/>
+          <w:sz w:val="20"/>
+          <w:szCs w:val="20"/>
+        </w:rPr>
+      </w:pPr>
+      <w:r>
+        <w:rPr>
+          <w:rFonts w:ascii="LMRoman10-Regular" w:hAnsi="LMRoman10-Regular" w:cs="LMRoman10-Regular"/>
+          <w:sz w:val="20"/>
+          <w:szCs w:val="20"/>
+        </w:rPr>
+        <w:t xml:space="preserve">So this step has helped us to improve the quality of </w:t>
+      </w:r>
+      <w:r>
+        <w:rPr>
+          <w:rFonts w:ascii="LMRoman10-Regular" w:hAnsi="LMRoman10-Regular" w:cs="LMRoman10-Regular"/>
+          <w:sz w:val="20"/>
+          <w:szCs w:val="20"/>
+        </w:rPr>
+        <w:t xml:space="preserve">the </w:t>
+      </w:r>
+      <w:r>
+        <w:rPr>
+          <w:rFonts w:ascii="LMRoman10-Regular" w:hAnsi="LMRoman10-Regular" w:cs="LMRoman10-Regular"/>
+          <w:sz w:val="20"/>
+          <w:szCs w:val="20"/>
+        </w:rPr>
+        <w:t xml:space="preserve">dataset so that models can train good quality </w:t>
+      </w:r>
+      <w:r>
+        <w:rPr>
+          <w:rFonts w:ascii="LMRoman10-Regular" w:hAnsi="LMRoman10-Regular" w:cs="LMRoman10-Regular"/>
+          <w:sz w:val="20"/>
+          <w:szCs w:val="20"/>
+        </w:rPr>
+        <w:t>datasets</w:t>
+      </w:r>
+      <w:r>
+        <w:rPr>
+          <w:rFonts w:ascii="LMRoman10-Regular" w:hAnsi="LMRoman10-Regular" w:cs="LMRoman10-Regular"/>
+          <w:sz w:val="20"/>
+          <w:szCs w:val="20"/>
+        </w:rPr>
+        <w:t>.</w:t>
+      </w:r>
+    </w:p>
+    <w:p>
+      <w:pPr>
+        <w:autoSpaceDE w:val="0"/>
+        <w:autoSpaceDN w:val="0"/>
+        <w:adjustRightInd w:val="0"/>
+        <w:spacing w:after="0" w:line="240" w:lineRule="auto"/>
+        <w:rPr>
+          <w:rFonts w:ascii="LMRoman10-Regular" w:hAnsi="LMRoman10-Regular" w:cs="LMRoman10-Regular"/>
+          <w:sz w:val="20"/>
+          <w:szCs w:val="20"/>
+        </w:rPr>
+      </w:pPr>
+      <w:r>
+        <w:rPr>
+          <w:rFonts w:ascii="LMRoman10-Regular" w:hAnsi="LMRoman10-Regular" w:cs="LMRoman10-Regular"/>
+          <w:sz w:val="20"/>
+          <w:szCs w:val="20"/>
+        </w:rPr>
+        <w:t>The model</w:t>
+      </w:r>
+      <w:r>
+        <w:rPr>
+          <w:rFonts w:ascii="LMRoman10-Regular" w:hAnsi="LMRoman10-Regular" w:cs="LMRoman10-Regular"/>
+          <w:sz w:val="20"/>
+          <w:szCs w:val="20"/>
+        </w:rPr>
+        <w:t xml:space="preserve"> that we implemented was Random forest this model uses ensembled techniques which is the reason why the RMSE has improved significantly.</w:t>
       </w:r>
     </w:p>
     <w:p>
@@ -9944,17 +9378,7 @@
           <w:szCs w:val="21"/>
           <w:shd w:val="clear" w:color="auto" w:fill="FFFFFF"/>
         </w:rPr>
-        <w:t>7549.991558994174</w:t>
-      </w:r>
-      <w:r>
-        <w:rPr>
-          <w:rFonts w:cstheme="minorHAnsi"/>
-          <w:color w:val="616161"/>
-          <w:sz w:val="21"/>
-          <w:szCs w:val="21"/>
-          <w:shd w:val="clear" w:color="auto" w:fill="FFFFFF"/>
-        </w:rPr>
-        <w:t xml:space="preserve"> the most important step was reducing the noise as model was trained on more refined dataset.</w:t>
+        <w:t>7549.991558994174 the most important step was reducing the noise as model was trained on more refined dataset.</w:t>
       </w:r>
     </w:p>
     <w:p>

</xml_diff>